<commit_message>
second commit for labl
</commit_message>
<xml_diff>
--- a/附件2-3：“校长杯”创意竞赛项目申报书.docx(2).docx
+++ b/附件2-3：“校长杯”创意竞赛项目申报书.docx(2).docx
@@ -1,6 +1,6 @@
 
 <file path=word/document.xml><?xml version="1.0" encoding="utf-8"?>
-<w:document xmlns:wpc="http://schemas.microsoft.com/office/word/2010/wordprocessingCanvas" xmlns:cx="http://schemas.microsoft.com/office/drawing/2014/chartex" xmlns:cx1="http://schemas.microsoft.com/office/drawing/2015/9/8/chartex" xmlns:cx2="http://schemas.microsoft.com/office/drawing/2015/10/21/chartex" xmlns:cx3="http://schemas.microsoft.com/office/drawing/2016/5/9/chartex" xmlns:cx4="http://schemas.microsoft.com/office/drawing/2016/5/10/chartex" xmlns:cx5="http://schemas.microsoft.com/office/drawing/2016/5/11/chartex" xmlns:cx6="http://schemas.microsoft.com/office/drawing/2016/5/12/chartex" xmlns:cx7="http://schemas.microsoft.com/office/drawing/2016/5/13/chartex" xmlns:cx8="http://schemas.microsoft.com/office/drawing/2016/5/14/chartex" xmlns:mc="http://schemas.openxmlformats.org/markup-compatibility/2006" xmlns:aink="http://schemas.microsoft.com/office/drawing/2016/ink" xmlns:am3d="http://schemas.microsoft.com/office/drawing/2017/model3d" xmlns:o="urn:schemas-microsoft-com:office:office" xmlns:oel="http://schemas.microsoft.com/office/2019/extlst" xmlns:r="http://schemas.openxmlformats.org/officeDocument/2006/relationships" xmlns:m="http://schemas.openxmlformats.org/officeDocument/2006/math" xmlns:v="urn:schemas-microsoft-com:vml" xmlns:wp14="http://schemas.microsoft.com/office/word/2010/wordprocessingDrawing" xmlns:wp="http://schemas.openxmlformats.org/drawingml/2006/wordprocessingDrawing" xmlns:w10="urn:schemas-microsoft-com:office:word" xmlns:w="http://schemas.openxmlformats.org/wordprocessingml/2006/main" xmlns:w14="http://schemas.microsoft.com/office/word/2010/wordml" xmlns:w15="http://schemas.microsoft.com/office/word/2012/wordml" xmlns:w16cex="http://schemas.microsoft.com/office/word/2018/wordml/cex" xmlns:w16cid="http://schemas.microsoft.com/office/word/2016/wordml/cid" xmlns:w16="http://schemas.microsoft.com/office/word/2018/wordml" xmlns:w16sdtdh="http://schemas.microsoft.com/office/word/2020/wordml/sdtdatahash" xmlns:w16se="http://schemas.microsoft.com/office/word/2015/wordml/symex" xmlns:wpg="http://schemas.microsoft.com/office/word/2010/wordprocessingGroup" xmlns:wpi="http://schemas.microsoft.com/office/word/2010/wordprocessingInk" xmlns:wne="http://schemas.microsoft.com/office/word/2006/wordml" xmlns:wps="http://schemas.microsoft.com/office/word/2010/wordprocessingShape" mc:Ignorable="w14 w15 w16se w16cid w16 w16cex w16sdtdh wp14">
+<w:document xmlns:wpc="http://schemas.microsoft.com/office/word/2010/wordprocessingCanvas" xmlns:mc="http://schemas.openxmlformats.org/markup-compatibility/2006" xmlns:o="urn:schemas-microsoft-com:office:office" xmlns:r="http://schemas.openxmlformats.org/officeDocument/2006/relationships" xmlns:m="http://schemas.openxmlformats.org/officeDocument/2006/math" xmlns:v="urn:schemas-microsoft-com:vml" xmlns:wp14="http://schemas.microsoft.com/office/word/2010/wordprocessingDrawing" xmlns:wp="http://schemas.openxmlformats.org/drawingml/2006/wordprocessingDrawing" xmlns:w="http://schemas.openxmlformats.org/wordprocessingml/2006/main" xmlns:w14="http://schemas.microsoft.com/office/word/2010/wordml" xmlns:w10="urn:schemas-microsoft-com:office:word" xmlns:w15="http://schemas.microsoft.com/office/word/2012/wordml" xmlns:wpg="http://schemas.microsoft.com/office/word/2010/wordprocessingGroup" xmlns:wpi="http://schemas.microsoft.com/office/word/2010/wordprocessingInk" xmlns:wne="http://schemas.microsoft.com/office/word/2006/wordml" xmlns:wps="http://schemas.microsoft.com/office/word/2010/wordprocessingShape" xmlns:wpsCustomData="http://www.wps.cn/officeDocument/2013/wpsCustomData" mc:Ignorable="w14 w15 wp14">
   <w:body>
     <w:p>
       <w:pPr>
@@ -13,14 +13,14 @@
       </w:pPr>
       <w:r>
         <w:rPr>
-          <w:rFonts w:ascii="楷体_GB2312" w:eastAsia="楷体_GB2312" w:hint="eastAsia"/>
+          <w:rFonts w:hint="eastAsia" w:ascii="楷体_GB2312" w:eastAsia="楷体_GB2312"/>
           <w:sz w:val="30"/>
         </w:rPr>
         <w:t>序号：</w:t>
       </w:r>
       <w:r>
         <w:rPr>
-          <w:rFonts w:ascii="楷体_GB2312" w:eastAsia="楷体_GB2312" w:hint="eastAsia"/>
+          <w:rFonts w:hint="eastAsia" w:ascii="楷体_GB2312" w:eastAsia="楷体_GB2312"/>
           <w:sz w:val="30"/>
           <w:u w:val="single"/>
         </w:rPr>
@@ -40,10 +40,21 @@
       <w:pPr>
         <w:spacing w:line="520" w:lineRule="exact"/>
         <w:rPr>
-          <w:rFonts w:ascii="仿宋_GB2312" w:eastAsia="仿宋_GB2312"/>
+          <w:rFonts w:hint="default" w:ascii="仿宋_GB2312" w:eastAsia="仿宋_GB2312"/>
           <w:u w:val="single"/>
-        </w:rPr>
-      </w:pPr>
+          <w:lang w:val="en-US" w:eastAsia="zh-CN"/>
+        </w:rPr>
+      </w:pPr>
+      <w:r>
+        <w:rPr>
+          <w:rFonts w:hint="eastAsia" w:ascii="仿宋_GB2312" w:eastAsia="仿宋_GB2312"/>
+          <w:u w:val="single"/>
+          <w:lang w:val="en-US" w:eastAsia="zh-CN"/>
+        </w:rPr>
+        <w:t>注释：进行修改</w:t>
+      </w:r>
+      <w:bookmarkStart w:id="1" w:name="_GoBack"/>
+      <w:bookmarkEnd w:id="1"/>
     </w:p>
     <w:p>
       <w:pPr>
@@ -61,7 +72,7 @@
       <w:bookmarkStart w:id="0" w:name="_Toc12758501"/>
       <w:r>
         <w:rPr>
-          <w:rFonts w:ascii="仿宋_GB2312" w:eastAsia="黑体" w:hint="eastAsia"/>
+          <w:rFonts w:hint="eastAsia" w:ascii="仿宋_GB2312" w:eastAsia="黑体"/>
           <w:sz w:val="36"/>
           <w:szCs w:val="32"/>
         </w:rPr>
@@ -83,7 +94,7 @@
       </w:pPr>
       <w:r>
         <w:rPr>
-          <w:rFonts w:ascii="仿宋_GB2312" w:eastAsia="黑体" w:hint="eastAsia"/>
+          <w:rFonts w:hint="eastAsia" w:ascii="仿宋_GB2312" w:eastAsia="黑体"/>
           <w:sz w:val="36"/>
           <w:szCs w:val="32"/>
         </w:rPr>
@@ -95,39 +106,15 @@
           <w:sz w:val="36"/>
           <w:szCs w:val="32"/>
         </w:rPr>
-        <w:t>0</w:t>
-      </w:r>
-      <w:r>
-        <w:rPr>
-          <w:rFonts w:ascii="仿宋_GB2312" w:eastAsia="黑体"/>
+        <w:t>022</w:t>
+      </w:r>
+      <w:r>
+        <w:rPr>
+          <w:rFonts w:hint="eastAsia" w:ascii="仿宋_GB2312" w:eastAsia="黑体"/>
           <w:sz w:val="36"/>
           <w:szCs w:val="32"/>
         </w:rPr>
-        <w:t>22</w:t>
-      </w:r>
-      <w:r>
-        <w:rPr>
-          <w:rFonts w:ascii="仿宋_GB2312" w:eastAsia="黑体" w:hint="eastAsia"/>
-          <w:sz w:val="36"/>
-          <w:szCs w:val="32"/>
-        </w:rPr>
-        <w:t>年“校长杯”</w:t>
-      </w:r>
-      <w:r>
-        <w:rPr>
-          <w:rFonts w:ascii="仿宋_GB2312" w:eastAsia="黑体" w:hint="eastAsia"/>
-          <w:sz w:val="36"/>
-          <w:szCs w:val="32"/>
-        </w:rPr>
-        <w:t>创意</w:t>
-      </w:r>
-      <w:r>
-        <w:rPr>
-          <w:rFonts w:ascii="仿宋_GB2312" w:eastAsia="黑体" w:hint="eastAsia"/>
-          <w:sz w:val="36"/>
-          <w:szCs w:val="32"/>
-        </w:rPr>
-        <w:t>竞赛</w:t>
+        <w:t>年“校长杯”创意竞赛</w:t>
       </w:r>
     </w:p>
     <w:p>
@@ -145,7 +132,7 @@
       </w:pPr>
       <w:r>
         <w:rPr>
-          <w:rFonts w:ascii="隶书" w:eastAsia="隶书" w:hint="eastAsia"/>
+          <w:rFonts w:hint="eastAsia" w:ascii="隶书" w:eastAsia="隶书"/>
           <w:sz w:val="72"/>
           <w:szCs w:val="32"/>
         </w:rPr>
@@ -180,7 +167,7 @@
       </w:pPr>
       <w:r>
         <w:rPr>
-          <w:rFonts w:ascii="楷体_GB2312" w:eastAsia="楷体_GB2312" w:hint="eastAsia"/>
+          <w:rFonts w:hint="eastAsia" w:ascii="楷体_GB2312" w:eastAsia="楷体_GB2312"/>
           <w:b/>
           <w:sz w:val="30"/>
         </w:rPr>
@@ -188,30 +175,12 @@
       </w:r>
       <w:r>
         <w:rPr>
-          <w:rFonts w:ascii="楷体_GB2312" w:eastAsia="楷体_GB2312" w:hint="eastAsia"/>
+          <w:rFonts w:hint="eastAsia" w:ascii="楷体_GB2312" w:eastAsia="楷体_GB2312"/>
           <w:b/>
           <w:sz w:val="30"/>
           <w:u w:val="single"/>
         </w:rPr>
-        <w:t xml:space="preserve">              </w:t>
-      </w:r>
-      <w:r>
-        <w:rPr>
-          <w:rFonts w:ascii="楷体_GB2312" w:eastAsia="楷体_GB2312" w:hint="eastAsia"/>
-          <w:b/>
-          <w:sz w:val="30"/>
-          <w:u w:val="single"/>
-        </w:rPr>
-        <w:t>智能窗户控制系统</w:t>
-      </w:r>
-      <w:r>
-        <w:rPr>
-          <w:rFonts w:ascii="楷体_GB2312" w:eastAsia="楷体_GB2312" w:hint="eastAsia"/>
-          <w:b/>
-          <w:sz w:val="30"/>
-          <w:u w:val="single"/>
-        </w:rPr>
-        <w:t xml:space="preserve">                      </w:t>
+        <w:t xml:space="preserve">              智能窗户控制系统                      </w:t>
       </w:r>
     </w:p>
     <w:p>
@@ -236,31 +205,15 @@
       </w:pPr>
       <w:r>
         <w:rPr>
-          <w:rFonts w:ascii="楷体_GB2312" w:eastAsia="楷体_GB2312" w:hint="eastAsia"/>
+          <w:rFonts w:hint="eastAsia" w:ascii="楷体_GB2312" w:eastAsia="楷体_GB2312"/>
           <w:b/>
           <w:sz w:val="30"/>
         </w:rPr>
-        <w:t xml:space="preserve">    </w:t>
-      </w:r>
-      <w:r>
-        <w:rPr>
-          <w:rFonts w:ascii="楷体_GB2312" w:eastAsia="楷体_GB2312" w:hint="eastAsia"/>
-          <w:b/>
-          <w:sz w:val="30"/>
-        </w:rPr>
-        <w:t>推报学院</w:t>
-      </w:r>
-      <w:r>
-        <w:rPr>
-          <w:rFonts w:ascii="楷体_GB2312" w:eastAsia="楷体_GB2312" w:hint="eastAsia"/>
-          <w:b/>
-          <w:sz w:val="30"/>
-        </w:rPr>
-        <w:t>：</w:t>
-      </w:r>
-      <w:r>
-        <w:rPr>
-          <w:rFonts w:ascii="楷体_GB2312" w:eastAsia="楷体_GB2312" w:hint="eastAsia"/>
+        <w:t xml:space="preserve">    推报学院：</w:t>
+      </w:r>
+      <w:r>
+        <w:rPr>
+          <w:rFonts w:hint="eastAsia" w:ascii="楷体_GB2312" w:eastAsia="楷体_GB2312"/>
           <w:b/>
           <w:sz w:val="30"/>
           <w:u w:val="single"/>
@@ -278,50 +231,12 @@
       </w:r>
       <w:r>
         <w:rPr>
-          <w:rFonts w:ascii="楷体_GB2312" w:eastAsia="楷体_GB2312" w:hint="eastAsia"/>
+          <w:rFonts w:hint="eastAsia" w:ascii="楷体_GB2312" w:eastAsia="楷体_GB2312"/>
           <w:b/>
           <w:sz w:val="30"/>
           <w:u w:val="single"/>
         </w:rPr>
-        <w:t xml:space="preserve">     </w:t>
-      </w:r>
-      <w:r>
-        <w:rPr>
-          <w:rFonts w:ascii="楷体_GB2312" w:eastAsia="楷体_GB2312" w:hint="eastAsia"/>
-          <w:b/>
-          <w:sz w:val="30"/>
-          <w:u w:val="single"/>
-        </w:rPr>
-        <w:t>计算机科学与技术</w:t>
-      </w:r>
-      <w:proofErr w:type="gramStart"/>
-      <w:r>
-        <w:rPr>
-          <w:rFonts w:ascii="楷体_GB2312" w:eastAsia="楷体_GB2312" w:hint="eastAsia"/>
-          <w:b/>
-          <w:sz w:val="30"/>
-          <w:u w:val="single"/>
-        </w:rPr>
-        <w:t>暨软件</w:t>
-      </w:r>
-      <w:proofErr w:type="gramEnd"/>
-      <w:r>
-        <w:rPr>
-          <w:rFonts w:ascii="楷体_GB2312" w:eastAsia="楷体_GB2312" w:hint="eastAsia"/>
-          <w:b/>
-          <w:sz w:val="30"/>
-          <w:u w:val="single"/>
-        </w:rPr>
-        <w:t>学院</w:t>
-      </w:r>
-      <w:r>
-        <w:rPr>
-          <w:rFonts w:ascii="楷体_GB2312" w:eastAsia="楷体_GB2312" w:hint="eastAsia"/>
-          <w:b/>
-          <w:sz w:val="30"/>
-          <w:u w:val="single"/>
-        </w:rPr>
-        <w:t xml:space="preserve">                  </w:t>
+        <w:t xml:space="preserve">     计算机科学与技术暨软件学院                  </w:t>
       </w:r>
     </w:p>
     <w:p>
@@ -345,7 +260,7 @@
       </w:pPr>
       <w:r>
         <w:rPr>
-          <w:rFonts w:ascii="楷体_GB2312" w:eastAsia="楷体_GB2312" w:hint="eastAsia"/>
+          <w:rFonts w:hint="eastAsia" w:ascii="楷体_GB2312" w:eastAsia="楷体_GB2312"/>
           <w:b/>
           <w:sz w:val="30"/>
         </w:rPr>
@@ -364,7 +279,7 @@
       </w:pPr>
       <w:r>
         <w:rPr>
-          <w:rFonts w:ascii="楷体_GB2312" w:eastAsia="楷体_GB2312" w:hint="eastAsia"/>
+          <w:rFonts w:hint="eastAsia" w:ascii="楷体_GB2312" w:eastAsia="楷体_GB2312"/>
           <w:b/>
           <w:sz w:val="30"/>
         </w:rPr>
@@ -372,7 +287,7 @@
       </w:r>
       <w:r>
         <w:rPr>
-          <w:rFonts w:ascii="楷体_GB2312" w:eastAsia="楷体_GB2312" w:hint="eastAsia"/>
+          <w:rFonts w:hint="eastAsia" w:ascii="楷体_GB2312" w:eastAsia="楷体_GB2312"/>
           <w:b/>
           <w:sz w:val="30"/>
           <w:u w:val="single"/>
@@ -390,7 +305,7 @@
       </w:r>
       <w:r>
         <w:rPr>
-          <w:rFonts w:ascii="楷体_GB2312" w:eastAsia="楷体_GB2312" w:hint="eastAsia"/>
+          <w:rFonts w:hint="eastAsia" w:ascii="楷体_GB2312" w:eastAsia="楷体_GB2312"/>
           <w:b/>
           <w:sz w:val="30"/>
           <w:u w:val="single"/>
@@ -417,7 +332,7 @@
       </w:pPr>
       <w:r>
         <w:rPr>
-          <w:rFonts w:ascii="隶书" w:eastAsia="隶书" w:hint="eastAsia"/>
+          <w:rFonts w:hint="eastAsia" w:ascii="隶书" w:eastAsia="隶书"/>
           <w:sz w:val="30"/>
         </w:rPr>
         <w:t xml:space="preserve">  </w:t>
@@ -425,7 +340,7 @@
     </w:p>
     <w:p>
       <w:pPr>
-        <w:spacing w:afterLines="50" w:after="156" w:line="520" w:lineRule="exact"/>
+        <w:spacing w:after="156" w:afterLines="50" w:line="520" w:lineRule="exact"/>
         <w:jc w:val="center"/>
         <w:rPr>
           <w:rFonts w:ascii="宋体"/>
@@ -441,10 +356,9 @@
       </w:r>
       <w:r>
         <w:rPr>
-          <w:rFonts w:ascii="宋体" w:hint="eastAsia"/>
+          <w:rFonts w:hint="eastAsia" w:ascii="宋体"/>
           <w:sz w:val="44"/>
         </w:rPr>
-        <w:lastRenderedPageBreak/>
         <w:t>说      明</w:t>
       </w:r>
     </w:p>
@@ -459,26 +373,10 @@
       </w:pPr>
       <w:r>
         <w:rPr>
-          <w:rFonts w:ascii="仿宋_GB2312" w:eastAsia="仿宋_GB2312" w:hint="eastAsia"/>
-          <w:sz w:val="30"/>
-        </w:rPr>
-        <w:t>1．申报者应在认真阅读</w:t>
-      </w:r>
-      <w:proofErr w:type="gramStart"/>
-      <w:r>
-        <w:rPr>
-          <w:rFonts w:ascii="仿宋_GB2312" w:eastAsia="仿宋_GB2312" w:hint="eastAsia"/>
-          <w:sz w:val="30"/>
-        </w:rPr>
-        <w:t>此说明</w:t>
-      </w:r>
-      <w:proofErr w:type="gramEnd"/>
-      <w:r>
-        <w:rPr>
-          <w:rFonts w:ascii="仿宋_GB2312" w:eastAsia="仿宋_GB2312" w:hint="eastAsia"/>
-          <w:sz w:val="30"/>
-        </w:rPr>
-        <w:t>各项内容后按要求详细填写。</w:t>
+          <w:rFonts w:hint="eastAsia" w:ascii="仿宋_GB2312" w:eastAsia="仿宋_GB2312"/>
+          <w:sz w:val="30"/>
+        </w:rPr>
+        <w:t>1．申报者应在认真阅读此说明各项内容后按要求详细填写。</w:t>
       </w:r>
     </w:p>
     <w:p>
@@ -492,7 +390,7 @@
       </w:pPr>
       <w:r>
         <w:rPr>
-          <w:rFonts w:ascii="仿宋_GB2312" w:eastAsia="仿宋_GB2312" w:hint="eastAsia"/>
+          <w:rFonts w:hint="eastAsia" w:ascii="仿宋_GB2312" w:eastAsia="仿宋_GB2312"/>
           <w:sz w:val="30"/>
         </w:rPr>
         <w:t>2．表内项目填写时一律用钢笔或打印，字迹要端正、清楚，此申报书可复制。</w:t>
@@ -516,7 +414,7 @@
       </w:r>
       <w:r>
         <w:rPr>
-          <w:rFonts w:ascii="仿宋_GB2312" w:eastAsia="仿宋_GB2312" w:hint="eastAsia"/>
+          <w:rFonts w:hint="eastAsia" w:ascii="仿宋_GB2312" w:eastAsia="仿宋_GB2312"/>
           <w:sz w:val="30"/>
         </w:rPr>
         <w:t>．序号由学院竞赛</w:t>
@@ -530,17 +428,10 @@
       </w:r>
       <w:r>
         <w:rPr>
-          <w:rFonts w:ascii="仿宋_GB2312" w:eastAsia="仿宋_GB2312" w:hint="eastAsia"/>
-          <w:sz w:val="30"/>
-        </w:rPr>
-        <w:t>填写</w:t>
-      </w:r>
-      <w:r>
-        <w:rPr>
-          <w:rFonts w:ascii="仿宋_GB2312" w:eastAsia="仿宋_GB2312" w:hint="eastAsia"/>
-          <w:sz w:val="30"/>
-        </w:rPr>
-        <w:t>，</w:t>
+          <w:rFonts w:hint="eastAsia" w:ascii="仿宋_GB2312" w:eastAsia="仿宋_GB2312"/>
+          <w:sz w:val="30"/>
+        </w:rPr>
+        <w:t>填写，</w:t>
       </w:r>
       <w:r>
         <w:rPr>
@@ -551,7 +442,7 @@
       </w:r>
       <w:r>
         <w:rPr>
-          <w:rFonts w:ascii="仿宋_GB2312" w:eastAsia="仿宋_GB2312" w:hint="eastAsia"/>
+          <w:rFonts w:hint="eastAsia" w:ascii="仿宋_GB2312" w:eastAsia="仿宋_GB2312"/>
           <w:sz w:val="30"/>
         </w:rPr>
         <w:t>C</w:t>
@@ -561,53 +452,39 @@
           <w:rFonts w:ascii="仿宋_GB2312" w:eastAsia="仿宋_GB2312"/>
           <w:sz w:val="30"/>
         </w:rPr>
-        <w:t>Y</w:t>
+        <w:t>Y2022-XX(</w:t>
+      </w:r>
+      <w:r>
+        <w:rPr>
+          <w:rFonts w:hint="eastAsia" w:ascii="仿宋_GB2312" w:eastAsia="仿宋_GB2312"/>
+          <w:sz w:val="30"/>
+        </w:rPr>
+        <w:t>学院</w:t>
       </w:r>
       <w:r>
         <w:rPr>
           <w:rFonts w:ascii="仿宋_GB2312" w:eastAsia="仿宋_GB2312"/>
           <w:sz w:val="30"/>
         </w:rPr>
-        <w:t>2022</w:t>
+        <w:t>序号)-XXX(</w:t>
+      </w:r>
+      <w:r>
+        <w:rPr>
+          <w:rFonts w:hint="eastAsia" w:ascii="仿宋_GB2312" w:eastAsia="仿宋_GB2312"/>
+          <w:sz w:val="30"/>
+        </w:rPr>
+        <w:t>作品排序</w:t>
       </w:r>
       <w:r>
         <w:rPr>
           <w:rFonts w:ascii="仿宋_GB2312" w:eastAsia="仿宋_GB2312"/>
           <w:sz w:val="30"/>
         </w:rPr>
-        <w:t>-XX(</w:t>
-      </w:r>
-      <w:r>
-        <w:rPr>
-          <w:rFonts w:ascii="仿宋_GB2312" w:eastAsia="仿宋_GB2312" w:hint="eastAsia"/>
-          <w:sz w:val="30"/>
-        </w:rPr>
-        <w:t>学院</w:t>
-      </w:r>
-      <w:r>
-        <w:rPr>
-          <w:rFonts w:ascii="仿宋_GB2312" w:eastAsia="仿宋_GB2312"/>
-          <w:sz w:val="30"/>
-        </w:rPr>
-        <w:t>序号)-XXX(</w:t>
-      </w:r>
-      <w:r>
-        <w:rPr>
-          <w:rFonts w:ascii="仿宋_GB2312" w:eastAsia="仿宋_GB2312" w:hint="eastAsia"/>
-          <w:sz w:val="30"/>
-        </w:rPr>
-        <w:t>作品排序</w:t>
-      </w:r>
-      <w:r>
-        <w:rPr>
-          <w:rFonts w:ascii="仿宋_GB2312" w:eastAsia="仿宋_GB2312"/>
-          <w:sz w:val="30"/>
-        </w:rPr>
         <w:t>)</w:t>
       </w:r>
       <w:r>
         <w:rPr>
-          <w:rFonts w:ascii="仿宋_GB2312" w:eastAsia="仿宋_GB2312" w:hint="eastAsia"/>
+          <w:rFonts w:hint="eastAsia" w:ascii="仿宋_GB2312" w:eastAsia="仿宋_GB2312"/>
           <w:sz w:val="30"/>
         </w:rPr>
         <w:t>。</w:t>
@@ -631,52 +508,10 @@
       </w:r>
       <w:r>
         <w:rPr>
-          <w:rFonts w:ascii="仿宋_GB2312" w:eastAsia="仿宋_GB2312" w:hint="eastAsia"/>
-          <w:sz w:val="30"/>
-        </w:rPr>
-        <w:t>．</w:t>
-      </w:r>
-      <w:r>
-        <w:rPr>
-          <w:rFonts w:ascii="仿宋_GB2312" w:eastAsia="仿宋_GB2312" w:hint="eastAsia"/>
-          <w:sz w:val="30"/>
-        </w:rPr>
-        <w:t>创意作品</w:t>
-      </w:r>
-      <w:r>
-        <w:rPr>
-          <w:rFonts w:ascii="仿宋_GB2312" w:eastAsia="仿宋_GB2312" w:hint="eastAsia"/>
-          <w:sz w:val="30"/>
-        </w:rPr>
-        <w:t>的</w:t>
-      </w:r>
-      <w:r>
-        <w:rPr>
-          <w:rFonts w:ascii="仿宋_GB2312" w:eastAsia="仿宋_GB2312" w:hint="eastAsia"/>
-          <w:sz w:val="30"/>
-        </w:rPr>
-        <w:t>报告</w:t>
-      </w:r>
-      <w:r>
-        <w:rPr>
-          <w:rFonts w:ascii="仿宋_GB2312" w:eastAsia="仿宋_GB2312" w:hint="eastAsia"/>
-          <w:sz w:val="30"/>
-        </w:rPr>
-        <w:t>、</w:t>
-      </w:r>
-      <w:r>
-        <w:rPr>
-          <w:rFonts w:ascii="仿宋_GB2312" w:eastAsia="仿宋_GB2312" w:hint="eastAsia"/>
-          <w:sz w:val="30"/>
-        </w:rPr>
-        <w:t>二维或三维设计图例</w:t>
-      </w:r>
-      <w:r>
-        <w:rPr>
-          <w:rFonts w:ascii="仿宋_GB2312" w:eastAsia="仿宋_GB2312" w:hint="eastAsia"/>
-          <w:sz w:val="30"/>
-        </w:rPr>
-        <w:t>或</w:t>
+          <w:rFonts w:hint="eastAsia" w:ascii="仿宋_GB2312" w:eastAsia="仿宋_GB2312"/>
+          <w:sz w:val="30"/>
+        </w:rPr>
+        <w:t>．创意作品的报告、二维或三维设计图例或</w:t>
       </w:r>
       <w:r>
         <w:rPr>
@@ -687,24 +522,10 @@
       </w:r>
       <w:r>
         <w:rPr>
-          <w:rFonts w:ascii="仿宋_GB2312" w:eastAsia="仿宋_GB2312" w:hint="eastAsia"/>
-          <w:sz w:val="30"/>
-        </w:rPr>
-        <w:t>能</w:t>
-      </w:r>
-      <w:r>
-        <w:rPr>
-          <w:rFonts w:ascii="仿宋_GB2312" w:eastAsia="仿宋_GB2312" w:hint="eastAsia"/>
-          <w:sz w:val="30"/>
-        </w:rPr>
-        <w:t>呈现创意结果</w:t>
-      </w:r>
-      <w:r>
-        <w:rPr>
-          <w:rFonts w:ascii="仿宋_GB2312" w:eastAsia="仿宋_GB2312" w:hint="eastAsia"/>
-          <w:sz w:val="30"/>
-        </w:rPr>
-        <w:t>的</w:t>
+          <w:rFonts w:hint="eastAsia" w:ascii="仿宋_GB2312" w:eastAsia="仿宋_GB2312"/>
+          <w:sz w:val="30"/>
+        </w:rPr>
+        <w:t>能呈现创意结果的</w:t>
       </w:r>
       <w:r>
         <w:rPr>
@@ -715,7 +536,7 @@
       </w:r>
       <w:r>
         <w:rPr>
-          <w:rFonts w:ascii="仿宋_GB2312" w:eastAsia="仿宋_GB2312" w:hint="eastAsia"/>
+          <w:rFonts w:hint="eastAsia" w:ascii="仿宋_GB2312" w:eastAsia="仿宋_GB2312"/>
           <w:sz w:val="30"/>
         </w:rPr>
         <w:t>单独装订</w:t>
@@ -729,17 +550,10 @@
       </w:r>
       <w:r>
         <w:rPr>
-          <w:rFonts w:ascii="仿宋_GB2312" w:eastAsia="仿宋_GB2312" w:hint="eastAsia"/>
-          <w:sz w:val="30"/>
-        </w:rPr>
-        <w:t>附于申报书后</w:t>
-      </w:r>
-      <w:r>
-        <w:rPr>
-          <w:rFonts w:ascii="仿宋_GB2312" w:eastAsia="仿宋_GB2312" w:hint="eastAsia"/>
-          <w:sz w:val="30"/>
-        </w:rPr>
-        <w:t>。</w:t>
+          <w:rFonts w:hint="eastAsia" w:ascii="仿宋_GB2312" w:eastAsia="仿宋_GB2312"/>
+          <w:sz w:val="30"/>
+        </w:rPr>
+        <w:t>附于申报书后。</w:t>
       </w:r>
     </w:p>
     <w:p>
@@ -753,7 +567,7 @@
       </w:pPr>
       <w:r>
         <w:rPr>
-          <w:rFonts w:ascii="仿宋_GB2312" w:eastAsia="仿宋_GB2312" w:hint="eastAsia"/>
+          <w:rFonts w:hint="eastAsia" w:ascii="仿宋_GB2312" w:eastAsia="仿宋_GB2312"/>
           <w:sz w:val="30"/>
         </w:rPr>
         <w:t>6．作品申报书由</w:t>
@@ -767,7 +581,7 @@
       </w:r>
       <w:r>
         <w:rPr>
-          <w:rFonts w:ascii="仿宋_GB2312" w:eastAsia="仿宋_GB2312" w:hint="eastAsia"/>
+          <w:rFonts w:hint="eastAsia" w:ascii="仿宋_GB2312" w:eastAsia="仿宋_GB2312"/>
           <w:sz w:val="30"/>
         </w:rPr>
         <w:t>个人</w:t>
@@ -781,7 +595,7 @@
       </w:r>
       <w:r>
         <w:rPr>
-          <w:rFonts w:ascii="仿宋_GB2312" w:eastAsia="仿宋_GB2312" w:hint="eastAsia"/>
+          <w:rFonts w:hint="eastAsia" w:ascii="仿宋_GB2312" w:eastAsia="仿宋_GB2312"/>
           <w:sz w:val="30"/>
         </w:rPr>
         <w:t>提交</w:t>
@@ -795,7 +609,7 @@
       </w:r>
       <w:r>
         <w:rPr>
-          <w:rFonts w:ascii="仿宋_GB2312" w:eastAsia="仿宋_GB2312" w:hint="eastAsia"/>
+          <w:rFonts w:hint="eastAsia" w:ascii="仿宋_GB2312" w:eastAsia="仿宋_GB2312"/>
           <w:sz w:val="30"/>
         </w:rPr>
         <w:t>，学院</w:t>
@@ -809,7 +623,7 @@
       </w:r>
       <w:r>
         <w:rPr>
-          <w:rFonts w:ascii="仿宋_GB2312" w:eastAsia="仿宋_GB2312" w:hint="eastAsia"/>
+          <w:rFonts w:hint="eastAsia" w:ascii="仿宋_GB2312" w:eastAsia="仿宋_GB2312"/>
           <w:sz w:val="30"/>
         </w:rPr>
         <w:t>统一报送学校</w:t>
@@ -823,7 +637,7 @@
       </w:r>
       <w:r>
         <w:rPr>
-          <w:rFonts w:ascii="仿宋_GB2312" w:eastAsia="仿宋_GB2312" w:hint="eastAsia"/>
+          <w:rFonts w:hint="eastAsia" w:ascii="仿宋_GB2312" w:eastAsia="仿宋_GB2312"/>
           <w:sz w:val="30"/>
         </w:rPr>
         <w:t>，</w:t>
@@ -837,7 +651,7 @@
       </w:r>
       <w:r>
         <w:rPr>
-          <w:rFonts w:ascii="仿宋_GB2312" w:eastAsia="仿宋_GB2312" w:hint="eastAsia"/>
+          <w:rFonts w:hint="eastAsia" w:ascii="仿宋_GB2312" w:eastAsia="仿宋_GB2312"/>
           <w:sz w:val="30"/>
         </w:rPr>
         <w:t>。</w:t>
@@ -861,7 +675,7 @@
       </w:r>
       <w:r>
         <w:rPr>
-          <w:rFonts w:ascii="仿宋_GB2312" w:eastAsia="仿宋_GB2312" w:hint="eastAsia"/>
+          <w:rFonts w:hint="eastAsia" w:ascii="仿宋_GB2312" w:eastAsia="仿宋_GB2312"/>
           <w:sz w:val="30"/>
         </w:rPr>
         <w:t>．其他参赛事宜请向校、</w:t>
@@ -875,7 +689,7 @@
       </w:r>
       <w:r>
         <w:rPr>
-          <w:rFonts w:ascii="仿宋_GB2312" w:eastAsia="仿宋_GB2312" w:hint="eastAsia"/>
+          <w:rFonts w:hint="eastAsia" w:ascii="仿宋_GB2312" w:eastAsia="仿宋_GB2312"/>
           <w:sz w:val="30"/>
         </w:rPr>
         <w:t>竞赛组织协调机构咨询。</w:t>
@@ -928,12 +742,12 @@
           <w:szCs w:val="32"/>
         </w:rPr>
         <w:sectPr>
-          <w:footerReference w:type="even" r:id="rId8"/>
-          <w:footerReference w:type="default" r:id="rId9"/>
-          <w:pgSz w:w="11906" w:h="16838" w:code="9"/>
+          <w:footerReference r:id="rId3" w:type="default"/>
+          <w:footerReference r:id="rId4" w:type="even"/>
+          <w:pgSz w:w="11906" w:h="16838"/>
           <w:pgMar w:top="1985" w:right="1474" w:bottom="1701" w:left="1588" w:header="851" w:footer="1644" w:gutter="0"/>
-          <w:cols w:space="425"/>
-          <w:docGrid w:type="lines" w:linePitch="312"/>
+          <w:cols w:space="425" w:num="1"/>
+          <w:docGrid w:type="lines" w:linePitch="312" w:charSpace="0"/>
         </w:sectPr>
       </w:pPr>
     </w:p>
@@ -941,7 +755,7 @@
       <w:pPr>
         <w:jc w:val="center"/>
         <w:rPr>
-          <w:rFonts w:ascii="黑体" w:eastAsia="黑体" w:hAnsi="黑体"/>
+          <w:rFonts w:ascii="黑体" w:hAnsi="黑体" w:eastAsia="黑体"/>
           <w:sz w:val="32"/>
           <w:szCs w:val="32"/>
         </w:rPr>
@@ -951,41 +765,25 @@
       <w:pPr>
         <w:jc w:val="center"/>
         <w:rPr>
-          <w:rFonts w:ascii="黑体" w:eastAsia="黑体" w:hAnsi="黑体"/>
+          <w:rFonts w:ascii="黑体" w:hAnsi="黑体" w:eastAsia="黑体"/>
           <w:sz w:val="32"/>
           <w:szCs w:val="32"/>
         </w:rPr>
       </w:pPr>
       <w:r>
         <w:rPr>
-          <w:rFonts w:ascii="黑体" w:eastAsia="黑体" w:hAnsi="黑体" w:hint="eastAsia"/>
+          <w:rFonts w:hint="eastAsia" w:ascii="黑体" w:hAnsi="黑体" w:eastAsia="黑体"/>
           <w:sz w:val="32"/>
           <w:szCs w:val="32"/>
         </w:rPr>
-        <w:t>一、</w:t>
-      </w:r>
-      <w:r>
-        <w:rPr>
-          <w:rFonts w:ascii="黑体" w:eastAsia="黑体" w:hAnsi="黑体" w:hint="eastAsia"/>
-          <w:sz w:val="32"/>
-          <w:szCs w:val="32"/>
-        </w:rPr>
-        <w:t>申报者</w:t>
-      </w:r>
-      <w:r>
-        <w:rPr>
-          <w:rFonts w:ascii="黑体" w:eastAsia="黑体" w:hAnsi="黑体" w:hint="eastAsia"/>
-          <w:sz w:val="32"/>
-          <w:szCs w:val="32"/>
-        </w:rPr>
-        <w:t>信息</w:t>
+        <w:t>一、申报者信息</w:t>
       </w:r>
     </w:p>
     <w:p>
       <w:pPr>
         <w:jc w:val="center"/>
         <w:rPr>
-          <w:rFonts w:ascii="黑体" w:eastAsia="黑体" w:hAnsi="黑体"/>
+          <w:rFonts w:ascii="黑体" w:hAnsi="黑体" w:eastAsia="黑体"/>
           <w:sz w:val="32"/>
           <w:szCs w:val="32"/>
         </w:rPr>
@@ -993,19 +791,26 @@
     </w:p>
     <w:tbl>
       <w:tblPr>
+        <w:tblStyle w:val="5"/>
         <w:tblpPr w:leftFromText="180" w:rightFromText="180" w:vertAnchor="text" w:tblpXSpec="center" w:tblpY="1"/>
         <w:tblOverlap w:val="never"/>
         <w:tblW w:w="14087" w:type="dxa"/>
+        <w:tblInd w:w="0" w:type="dxa"/>
         <w:tblBorders>
-          <w:top w:val="single" w:sz="4" w:space="0" w:color="auto"/>
-          <w:left w:val="single" w:sz="4" w:space="0" w:color="auto"/>
-          <w:bottom w:val="single" w:sz="4" w:space="0" w:color="auto"/>
-          <w:right w:val="single" w:sz="4" w:space="0" w:color="auto"/>
-          <w:insideH w:val="single" w:sz="4" w:space="0" w:color="auto"/>
-          <w:insideV w:val="single" w:sz="4" w:space="0" w:color="auto"/>
+          <w:top w:val="single" w:color="auto" w:sz="4" w:space="0"/>
+          <w:left w:val="single" w:color="auto" w:sz="4" w:space="0"/>
+          <w:bottom w:val="single" w:color="auto" w:sz="4" w:space="0"/>
+          <w:right w:val="single" w:color="auto" w:sz="4" w:space="0"/>
+          <w:insideH w:val="single" w:color="auto" w:sz="4" w:space="0"/>
+          <w:insideV w:val="single" w:color="auto" w:sz="4" w:space="0"/>
         </w:tblBorders>
         <w:tblLayout w:type="fixed"/>
-        <w:tblLook w:val="0000" w:firstRow="0" w:lastRow="0" w:firstColumn="0" w:lastColumn="0" w:noHBand="0" w:noVBand="0"/>
+        <w:tblCellMar>
+          <w:top w:w="0" w:type="dxa"/>
+          <w:left w:w="108" w:type="dxa"/>
+          <w:bottom w:w="0" w:type="dxa"/>
+          <w:right w:w="108" w:type="dxa"/>
+        </w:tblCellMar>
       </w:tblPr>
       <w:tblGrid>
         <w:gridCol w:w="592"/>
@@ -1023,8 +828,24 @@
         <w:gridCol w:w="1618"/>
       </w:tblGrid>
       <w:tr>
+        <w:tblPrEx>
+          <w:tblBorders>
+            <w:top w:val="single" w:color="auto" w:sz="4" w:space="0"/>
+            <w:left w:val="single" w:color="auto" w:sz="4" w:space="0"/>
+            <w:bottom w:val="single" w:color="auto" w:sz="4" w:space="0"/>
+            <w:right w:val="single" w:color="auto" w:sz="4" w:space="0"/>
+            <w:insideH w:val="single" w:color="auto" w:sz="4" w:space="0"/>
+            <w:insideV w:val="single" w:color="auto" w:sz="4" w:space="0"/>
+          </w:tblBorders>
+          <w:tblCellMar>
+            <w:top w:w="0" w:type="dxa"/>
+            <w:left w:w="108" w:type="dxa"/>
+            <w:bottom w:w="0" w:type="dxa"/>
+            <w:right w:w="108" w:type="dxa"/>
+          </w:tblCellMar>
+        </w:tblPrEx>
         <w:trPr>
-          <w:trHeight w:val="342"/>
+          <w:trHeight w:val="342" w:hRule="atLeast"/>
         </w:trPr>
         <w:tc>
           <w:tcPr>
@@ -1043,7 +864,7 @@
             </w:pPr>
             <w:r>
               <w:rPr>
-                <w:rFonts w:ascii="汉仪书宋一简" w:eastAsia="汉仪书宋一简" w:hint="eastAsia"/>
+                <w:rFonts w:hint="eastAsia" w:ascii="汉仪书宋一简" w:eastAsia="汉仪书宋一简"/>
                 <w:szCs w:val="21"/>
               </w:rPr>
               <w:t>团队</w:t>
@@ -1073,7 +894,7 @@
             </w:pPr>
             <w:r>
               <w:rPr>
-                <w:rFonts w:ascii="汉仪书宋一简" w:eastAsia="汉仪书宋一简" w:hint="eastAsia"/>
+                <w:rFonts w:hint="eastAsia" w:ascii="汉仪书宋一简" w:eastAsia="汉仪书宋一简"/>
                 <w:szCs w:val="21"/>
               </w:rPr>
               <w:t>排序</w:t>
@@ -1095,7 +916,7 @@
             </w:pPr>
             <w:r>
               <w:rPr>
-                <w:rFonts w:ascii="汉仪书宋一简" w:eastAsia="汉仪书宋一简" w:hint="eastAsia"/>
+                <w:rFonts w:hint="eastAsia" w:ascii="汉仪书宋一简" w:eastAsia="汉仪书宋一简"/>
                 <w:szCs w:val="21"/>
               </w:rPr>
               <w:t>身份</w:t>
@@ -1117,7 +938,7 @@
             </w:pPr>
             <w:r>
               <w:rPr>
-                <w:rFonts w:ascii="汉仪书宋一简" w:eastAsia="汉仪书宋一简" w:hint="eastAsia"/>
+                <w:rFonts w:hint="eastAsia" w:ascii="汉仪书宋一简" w:eastAsia="汉仪书宋一简"/>
                 <w:szCs w:val="21"/>
               </w:rPr>
               <w:t>姓名</w:t>
@@ -1140,7 +961,7 @@
             </w:pPr>
             <w:r>
               <w:rPr>
-                <w:rFonts w:ascii="汉仪书宋一简" w:eastAsia="汉仪书宋一简" w:hint="eastAsia"/>
+                <w:rFonts w:hint="eastAsia" w:ascii="汉仪书宋一简" w:eastAsia="汉仪书宋一简"/>
                 <w:szCs w:val="21"/>
               </w:rPr>
               <w:t>性别</w:t>
@@ -1163,7 +984,7 @@
             </w:pPr>
             <w:r>
               <w:rPr>
-                <w:rFonts w:ascii="汉仪书宋一简" w:eastAsia="汉仪书宋一简" w:hint="eastAsia"/>
+                <w:rFonts w:hint="eastAsia" w:ascii="汉仪书宋一简" w:eastAsia="汉仪书宋一简"/>
                 <w:szCs w:val="21"/>
               </w:rPr>
               <w:t>出生年月</w:t>
@@ -1185,7 +1006,7 @@
             </w:pPr>
             <w:r>
               <w:rPr>
-                <w:rFonts w:ascii="汉仪书宋一简" w:eastAsia="汉仪书宋一简" w:hint="eastAsia"/>
+                <w:rFonts w:hint="eastAsia" w:ascii="汉仪书宋一简" w:eastAsia="汉仪书宋一简"/>
                 <w:szCs w:val="21"/>
               </w:rPr>
               <w:t>院系</w:t>
@@ -1207,7 +1028,7 @@
             </w:pPr>
             <w:r>
               <w:rPr>
-                <w:rFonts w:ascii="汉仪书宋一简" w:eastAsia="汉仪书宋一简" w:hint="eastAsia"/>
+                <w:rFonts w:hint="eastAsia" w:ascii="汉仪书宋一简" w:eastAsia="汉仪书宋一简"/>
                 <w:szCs w:val="21"/>
               </w:rPr>
               <w:t>所学专业</w:t>
@@ -1229,7 +1050,7 @@
             </w:pPr>
             <w:r>
               <w:rPr>
-                <w:rFonts w:ascii="汉仪书宋一简" w:eastAsia="汉仪书宋一简" w:hint="eastAsia"/>
+                <w:rFonts w:hint="eastAsia" w:ascii="汉仪书宋一简" w:eastAsia="汉仪书宋一简"/>
                 <w:szCs w:val="21"/>
               </w:rPr>
               <w:t>学制</w:t>
@@ -1251,7 +1072,7 @@
             </w:pPr>
             <w:r>
               <w:rPr>
-                <w:rFonts w:ascii="汉仪书宋一简" w:eastAsia="汉仪书宋一简" w:hint="eastAsia"/>
+                <w:rFonts w:hint="eastAsia" w:ascii="汉仪书宋一简" w:eastAsia="汉仪书宋一简"/>
                 <w:szCs w:val="21"/>
               </w:rPr>
               <w:t>年级</w:t>
@@ -1273,7 +1094,7 @@
             </w:pPr>
             <w:r>
               <w:rPr>
-                <w:rFonts w:ascii="汉仪书宋一简" w:eastAsia="汉仪书宋一简" w:hint="eastAsia"/>
+                <w:rFonts w:hint="eastAsia" w:ascii="汉仪书宋一简" w:eastAsia="汉仪书宋一简"/>
                 <w:szCs w:val="21"/>
               </w:rPr>
               <w:t>学号</w:t>
@@ -1296,7 +1117,7 @@
             </w:pPr>
             <w:r>
               <w:rPr>
-                <w:rFonts w:ascii="汉仪书宋一简" w:eastAsia="汉仪书宋一简" w:hint="eastAsia"/>
+                <w:rFonts w:hint="eastAsia" w:ascii="汉仪书宋一简" w:eastAsia="汉仪书宋一简"/>
                 <w:szCs w:val="21"/>
               </w:rPr>
               <w:t>邮箱</w:t>
@@ -1319,7 +1140,7 @@
             </w:pPr>
             <w:r>
               <w:rPr>
-                <w:rFonts w:ascii="汉仪书宋一简" w:eastAsia="汉仪书宋一简" w:hint="eastAsia"/>
+                <w:rFonts w:hint="eastAsia" w:ascii="汉仪书宋一简" w:eastAsia="汉仪书宋一简"/>
                 <w:szCs w:val="21"/>
               </w:rPr>
               <w:t>电话</w:t>
@@ -1328,13 +1149,29 @@
         </w:tc>
       </w:tr>
       <w:tr>
+        <w:tblPrEx>
+          <w:tblBorders>
+            <w:top w:val="single" w:color="auto" w:sz="4" w:space="0"/>
+            <w:left w:val="single" w:color="auto" w:sz="4" w:space="0"/>
+            <w:bottom w:val="single" w:color="auto" w:sz="4" w:space="0"/>
+            <w:right w:val="single" w:color="auto" w:sz="4" w:space="0"/>
+            <w:insideH w:val="single" w:color="auto" w:sz="4" w:space="0"/>
+            <w:insideV w:val="single" w:color="auto" w:sz="4" w:space="0"/>
+          </w:tblBorders>
+          <w:tblCellMar>
+            <w:top w:w="0" w:type="dxa"/>
+            <w:left w:w="108" w:type="dxa"/>
+            <w:bottom w:w="0" w:type="dxa"/>
+            <w:right w:w="108" w:type="dxa"/>
+          </w:tblCellMar>
+        </w:tblPrEx>
         <w:trPr>
-          <w:trHeight w:val="937"/>
+          <w:trHeight w:val="937" w:hRule="atLeast"/>
         </w:trPr>
         <w:tc>
           <w:tcPr>
             <w:tcW w:w="592" w:type="dxa"/>
-            <w:vMerge/>
+            <w:vMerge w:val="continue"/>
             <w:vAlign w:val="center"/>
           </w:tcPr>
           <w:p>
@@ -1363,7 +1200,7 @@
             </w:pPr>
             <w:r>
               <w:rPr>
-                <w:rFonts w:ascii="汉仪书宋一简" w:eastAsia="汉仪书宋一简" w:hint="eastAsia"/>
+                <w:rFonts w:hint="eastAsia" w:ascii="汉仪书宋一简" w:eastAsia="汉仪书宋一简"/>
                 <w:spacing w:val="-6"/>
                 <w:szCs w:val="21"/>
               </w:rPr>
@@ -1386,17 +1223,10 @@
             </w:pPr>
             <w:r>
               <w:rPr>
-                <w:rFonts w:ascii="汉仪书宋一简" w:eastAsia="汉仪书宋一简" w:hint="eastAsia"/>
-                <w:szCs w:val="21"/>
-              </w:rPr>
-              <w:t>作品</w:t>
-            </w:r>
-            <w:r>
-              <w:rPr>
-                <w:rFonts w:ascii="汉仪书宋一简" w:eastAsia="汉仪书宋一简" w:hint="eastAsia"/>
-                <w:szCs w:val="21"/>
-              </w:rPr>
-              <w:t>负责人</w:t>
+                <w:rFonts w:hint="eastAsia" w:ascii="汉仪书宋一简" w:eastAsia="汉仪书宋一简"/>
+                <w:szCs w:val="21"/>
+              </w:rPr>
+              <w:t>作品负责人</w:t>
             </w:r>
           </w:p>
         </w:tc>
@@ -1413,15 +1243,13 @@
                 <w:szCs w:val="21"/>
               </w:rPr>
             </w:pPr>
-            <w:proofErr w:type="gramStart"/>
-            <w:r>
-              <w:rPr>
-                <w:rFonts w:ascii="汉仪书宋一简" w:eastAsia="汉仪书宋一简" w:hint="eastAsia"/>
+            <w:r>
+              <w:rPr>
+                <w:rFonts w:hint="eastAsia" w:ascii="汉仪书宋一简" w:eastAsia="汉仪书宋一简"/>
                 <w:szCs w:val="21"/>
               </w:rPr>
               <w:t>张轩瑞</w:t>
             </w:r>
-            <w:proofErr w:type="gramEnd"/>
           </w:p>
         </w:tc>
         <w:tc>
@@ -1440,7 +1268,7 @@
             </w:pPr>
             <w:r>
               <w:rPr>
-                <w:rFonts w:ascii="汉仪书宋一简" w:eastAsia="汉仪书宋一简" w:hint="eastAsia"/>
+                <w:rFonts w:hint="eastAsia" w:ascii="汉仪书宋一简" w:eastAsia="汉仪书宋一简"/>
                 <w:szCs w:val="21"/>
               </w:rPr>
               <w:t>女</w:t>
@@ -1463,7 +1291,7 @@
             </w:pPr>
             <w:r>
               <w:rPr>
-                <w:rFonts w:ascii="汉仪书宋一简" w:eastAsia="汉仪书宋一简" w:hint="eastAsia"/>
+                <w:rFonts w:hint="eastAsia" w:ascii="汉仪书宋一简" w:eastAsia="汉仪书宋一简"/>
                 <w:szCs w:val="21"/>
               </w:rPr>
               <w:t>2</w:t>
@@ -1492,26 +1320,10 @@
             </w:pPr>
             <w:r>
               <w:rPr>
-                <w:rFonts w:ascii="汉仪书宋一简" w:eastAsia="汉仪书宋一简" w:hint="eastAsia"/>
-                <w:szCs w:val="21"/>
-              </w:rPr>
-              <w:t>计算机科学与技术</w:t>
-            </w:r>
-            <w:proofErr w:type="gramStart"/>
-            <w:r>
-              <w:rPr>
-                <w:rFonts w:ascii="汉仪书宋一简" w:eastAsia="汉仪书宋一简" w:hint="eastAsia"/>
-                <w:szCs w:val="21"/>
-              </w:rPr>
-              <w:t>暨软件</w:t>
-            </w:r>
-            <w:proofErr w:type="gramEnd"/>
-            <w:r>
-              <w:rPr>
-                <w:rFonts w:ascii="汉仪书宋一简" w:eastAsia="汉仪书宋一简" w:hint="eastAsia"/>
-                <w:szCs w:val="21"/>
-              </w:rPr>
-              <w:t>学院</w:t>
+                <w:rFonts w:hint="eastAsia" w:ascii="汉仪书宋一简" w:eastAsia="汉仪书宋一简"/>
+                <w:szCs w:val="21"/>
+              </w:rPr>
+              <w:t>计算机科学与技术暨软件学院</w:t>
             </w:r>
           </w:p>
         </w:tc>
@@ -1530,7 +1342,7 @@
             </w:pPr>
             <w:r>
               <w:rPr>
-                <w:rFonts w:ascii="汉仪书宋一简" w:eastAsia="汉仪书宋一简" w:hint="eastAsia"/>
+                <w:rFonts w:hint="eastAsia" w:ascii="汉仪书宋一简" w:eastAsia="汉仪书宋一简"/>
                 <w:szCs w:val="21"/>
               </w:rPr>
               <w:t>软件工程</w:t>
@@ -1552,7 +1364,7 @@
             </w:pPr>
             <w:r>
               <w:rPr>
-                <w:rFonts w:ascii="汉仪书宋一简" w:eastAsia="汉仪书宋一简" w:hint="eastAsia"/>
+                <w:rFonts w:hint="eastAsia" w:ascii="汉仪书宋一简" w:eastAsia="汉仪书宋一简"/>
                 <w:szCs w:val="21"/>
               </w:rPr>
               <w:t>4</w:t>
@@ -1575,20 +1387,11 @@
             </w:pPr>
             <w:r>
               <w:rPr>
-                <w:rFonts w:ascii="汉仪书宋一简" w:eastAsia="汉仪书宋一简" w:hint="eastAsia"/>
-                <w:szCs w:val="21"/>
-              </w:rPr>
-              <w:t>大</w:t>
-            </w:r>
-            <w:proofErr w:type="gramStart"/>
-            <w:r>
-              <w:rPr>
-                <w:rFonts w:ascii="汉仪书宋一简" w:eastAsia="汉仪书宋一简" w:hint="eastAsia"/>
-                <w:szCs w:val="21"/>
-              </w:rPr>
-              <w:t>一</w:t>
-            </w:r>
-            <w:proofErr w:type="gramEnd"/>
+                <w:rFonts w:hint="eastAsia" w:ascii="汉仪书宋一简" w:eastAsia="汉仪书宋一简"/>
+                <w:szCs w:val="21"/>
+              </w:rPr>
+              <w:t>大一</w:t>
+            </w:r>
           </w:p>
         </w:tc>
         <w:tc>
@@ -1606,7 +1409,7 @@
             </w:pPr>
             <w:r>
               <w:rPr>
-                <w:rFonts w:ascii="汉仪书宋一简" w:eastAsia="汉仪书宋一简" w:hint="eastAsia"/>
+                <w:rFonts w:hint="eastAsia" w:ascii="汉仪书宋一简" w:eastAsia="汉仪书宋一简"/>
                 <w:szCs w:val="21"/>
               </w:rPr>
               <w:t>2</w:t>
@@ -1636,7 +1439,7 @@
             </w:pPr>
             <w:r>
               <w:rPr>
-                <w:rFonts w:ascii="汉仪书宋一简" w:eastAsia="汉仪书宋一简" w:hint="eastAsia"/>
+                <w:rFonts w:hint="eastAsia" w:ascii="汉仪书宋一简" w:eastAsia="汉仪书宋一简"/>
                 <w:szCs w:val="21"/>
               </w:rPr>
               <w:t>1</w:t>
@@ -1666,7 +1469,7 @@
             </w:pPr>
             <w:r>
               <w:rPr>
-                <w:rFonts w:ascii="汉仪书宋一简" w:eastAsia="汉仪书宋一简" w:hint="eastAsia"/>
+                <w:rFonts w:hint="eastAsia" w:ascii="汉仪书宋一简" w:eastAsia="汉仪书宋一简"/>
                 <w:szCs w:val="21"/>
               </w:rPr>
               <w:t>1</w:t>
@@ -1682,13 +1485,29 @@
         </w:tc>
       </w:tr>
       <w:tr>
+        <w:tblPrEx>
+          <w:tblBorders>
+            <w:top w:val="single" w:color="auto" w:sz="4" w:space="0"/>
+            <w:left w:val="single" w:color="auto" w:sz="4" w:space="0"/>
+            <w:bottom w:val="single" w:color="auto" w:sz="4" w:space="0"/>
+            <w:right w:val="single" w:color="auto" w:sz="4" w:space="0"/>
+            <w:insideH w:val="single" w:color="auto" w:sz="4" w:space="0"/>
+            <w:insideV w:val="single" w:color="auto" w:sz="4" w:space="0"/>
+          </w:tblBorders>
+          <w:tblCellMar>
+            <w:top w:w="0" w:type="dxa"/>
+            <w:left w:w="108" w:type="dxa"/>
+            <w:bottom w:w="0" w:type="dxa"/>
+            <w:right w:w="108" w:type="dxa"/>
+          </w:tblCellMar>
+        </w:tblPrEx>
         <w:trPr>
-          <w:trHeight w:val="284"/>
+          <w:trHeight w:val="284" w:hRule="atLeast"/>
         </w:trPr>
         <w:tc>
           <w:tcPr>
             <w:tcW w:w="592" w:type="dxa"/>
-            <w:vMerge/>
+            <w:vMerge w:val="continue"/>
             <w:vAlign w:val="center"/>
           </w:tcPr>
           <w:p>
@@ -1716,7 +1535,7 @@
             </w:pPr>
             <w:r>
               <w:rPr>
-                <w:rFonts w:ascii="汉仪书宋一简" w:eastAsia="汉仪书宋一简" w:hint="eastAsia"/>
+                <w:rFonts w:hint="eastAsia" w:ascii="汉仪书宋一简" w:eastAsia="汉仪书宋一简"/>
                 <w:szCs w:val="21"/>
               </w:rPr>
               <w:t>2</w:t>
@@ -1739,7 +1558,7 @@
             </w:pPr>
             <w:r>
               <w:rPr>
-                <w:rFonts w:ascii="汉仪书宋一简" w:eastAsia="汉仪书宋一简" w:hint="eastAsia"/>
+                <w:rFonts w:hint="eastAsia" w:ascii="汉仪书宋一简" w:eastAsia="汉仪书宋一简"/>
                 <w:szCs w:val="21"/>
               </w:rPr>
               <w:t>团队</w:t>
@@ -1784,7 +1603,7 @@
             </w:pPr>
             <w:r>
               <w:rPr>
-                <w:rFonts w:ascii="汉仪书宋一简" w:eastAsia="汉仪书宋一简" w:hint="eastAsia"/>
+                <w:rFonts w:hint="eastAsia" w:ascii="汉仪书宋一简" w:eastAsia="汉仪书宋一简"/>
                 <w:szCs w:val="21"/>
               </w:rPr>
               <w:t>程书婷</w:t>
@@ -1807,7 +1626,7 @@
             </w:pPr>
             <w:r>
               <w:rPr>
-                <w:rFonts w:ascii="汉仪书宋一简" w:eastAsia="汉仪书宋一简" w:hint="eastAsia"/>
+                <w:rFonts w:hint="eastAsia" w:ascii="汉仪书宋一简" w:eastAsia="汉仪书宋一简"/>
                 <w:szCs w:val="21"/>
               </w:rPr>
               <w:t>女</w:t>
@@ -1830,7 +1649,7 @@
             </w:pPr>
             <w:r>
               <w:rPr>
-                <w:rFonts w:ascii="汉仪书宋一简" w:eastAsia="汉仪书宋一简" w:hint="eastAsia"/>
+                <w:rFonts w:hint="eastAsia" w:ascii="汉仪书宋一简" w:eastAsia="汉仪书宋一简"/>
                 <w:szCs w:val="21"/>
               </w:rPr>
               <w:t>2</w:t>
@@ -1859,26 +1678,10 @@
             </w:pPr>
             <w:r>
               <w:rPr>
-                <w:rFonts w:ascii="汉仪书宋一简" w:eastAsia="汉仪书宋一简" w:hint="eastAsia"/>
-                <w:szCs w:val="21"/>
-              </w:rPr>
-              <w:t>计算机科学与技术</w:t>
-            </w:r>
-            <w:proofErr w:type="gramStart"/>
-            <w:r>
-              <w:rPr>
-                <w:rFonts w:ascii="汉仪书宋一简" w:eastAsia="汉仪书宋一简" w:hint="eastAsia"/>
-                <w:szCs w:val="21"/>
-              </w:rPr>
-              <w:t>暨软件</w:t>
-            </w:r>
-            <w:proofErr w:type="gramEnd"/>
-            <w:r>
-              <w:rPr>
-                <w:rFonts w:ascii="汉仪书宋一简" w:eastAsia="汉仪书宋一简" w:hint="eastAsia"/>
-                <w:szCs w:val="21"/>
-              </w:rPr>
-              <w:t>学院</w:t>
+                <w:rFonts w:hint="eastAsia" w:ascii="汉仪书宋一简" w:eastAsia="汉仪书宋一简"/>
+                <w:szCs w:val="21"/>
+              </w:rPr>
+              <w:t>计算机科学与技术暨软件学院</w:t>
             </w:r>
           </w:p>
         </w:tc>
@@ -1897,7 +1700,7 @@
             </w:pPr>
             <w:r>
               <w:rPr>
-                <w:rFonts w:ascii="汉仪书宋一简" w:eastAsia="汉仪书宋一简" w:hint="eastAsia"/>
+                <w:rFonts w:hint="eastAsia" w:ascii="汉仪书宋一简" w:eastAsia="汉仪书宋一简"/>
                 <w:szCs w:val="21"/>
               </w:rPr>
               <w:t>软件工程</w:t>
@@ -1919,7 +1722,7 @@
             </w:pPr>
             <w:r>
               <w:rPr>
-                <w:rFonts w:ascii="汉仪书宋一简" w:eastAsia="汉仪书宋一简" w:hint="eastAsia"/>
+                <w:rFonts w:hint="eastAsia" w:ascii="汉仪书宋一简" w:eastAsia="汉仪书宋一简"/>
                 <w:szCs w:val="21"/>
               </w:rPr>
               <w:t>4</w:t>
@@ -1942,20 +1745,11 @@
             </w:pPr>
             <w:r>
               <w:rPr>
-                <w:rFonts w:ascii="汉仪书宋一简" w:eastAsia="汉仪书宋一简" w:hint="eastAsia"/>
-                <w:szCs w:val="21"/>
-              </w:rPr>
-              <w:t>大</w:t>
-            </w:r>
-            <w:proofErr w:type="gramStart"/>
-            <w:r>
-              <w:rPr>
-                <w:rFonts w:ascii="汉仪书宋一简" w:eastAsia="汉仪书宋一简" w:hint="eastAsia"/>
-                <w:szCs w:val="21"/>
-              </w:rPr>
-              <w:t>一</w:t>
-            </w:r>
-            <w:proofErr w:type="gramEnd"/>
+                <w:rFonts w:hint="eastAsia" w:ascii="汉仪书宋一简" w:eastAsia="汉仪书宋一简"/>
+                <w:szCs w:val="21"/>
+              </w:rPr>
+              <w:t>大一</w:t>
+            </w:r>
           </w:p>
         </w:tc>
         <w:tc>
@@ -1973,7 +1767,7 @@
             </w:pPr>
             <w:r>
               <w:rPr>
-                <w:rFonts w:ascii="汉仪书宋一简" w:eastAsia="汉仪书宋一简" w:hint="eastAsia"/>
+                <w:rFonts w:hint="eastAsia" w:ascii="汉仪书宋一简" w:eastAsia="汉仪书宋一简"/>
                 <w:szCs w:val="21"/>
               </w:rPr>
               <w:t>2</w:t>
@@ -2003,7 +1797,7 @@
             </w:pPr>
             <w:r>
               <w:rPr>
-                <w:rFonts w:ascii="汉仪书宋一简" w:eastAsia="汉仪书宋一简" w:hint="eastAsia"/>
+                <w:rFonts w:hint="eastAsia" w:ascii="汉仪书宋一简" w:eastAsia="汉仪书宋一简"/>
                 <w:szCs w:val="21"/>
               </w:rPr>
               <w:t>2</w:t>
@@ -2033,7 +1827,7 @@
             </w:pPr>
             <w:r>
               <w:rPr>
-                <w:rFonts w:ascii="汉仪书宋一简" w:eastAsia="汉仪书宋一简" w:hint="eastAsia"/>
+                <w:rFonts w:hint="eastAsia" w:ascii="汉仪书宋一简" w:eastAsia="汉仪书宋一简"/>
                 <w:szCs w:val="21"/>
               </w:rPr>
               <w:t>1</w:t>
@@ -2049,13 +1843,29 @@
         </w:tc>
       </w:tr>
       <w:tr>
+        <w:tblPrEx>
+          <w:tblBorders>
+            <w:top w:val="single" w:color="auto" w:sz="4" w:space="0"/>
+            <w:left w:val="single" w:color="auto" w:sz="4" w:space="0"/>
+            <w:bottom w:val="single" w:color="auto" w:sz="4" w:space="0"/>
+            <w:right w:val="single" w:color="auto" w:sz="4" w:space="0"/>
+            <w:insideH w:val="single" w:color="auto" w:sz="4" w:space="0"/>
+            <w:insideV w:val="single" w:color="auto" w:sz="4" w:space="0"/>
+          </w:tblBorders>
+          <w:tblCellMar>
+            <w:top w:w="0" w:type="dxa"/>
+            <w:left w:w="108" w:type="dxa"/>
+            <w:bottom w:w="0" w:type="dxa"/>
+            <w:right w:w="108" w:type="dxa"/>
+          </w:tblCellMar>
+        </w:tblPrEx>
         <w:trPr>
-          <w:trHeight w:val="284"/>
+          <w:trHeight w:val="284" w:hRule="atLeast"/>
         </w:trPr>
         <w:tc>
           <w:tcPr>
             <w:tcW w:w="592" w:type="dxa"/>
-            <w:vMerge/>
+            <w:vMerge w:val="continue"/>
             <w:vAlign w:val="center"/>
           </w:tcPr>
           <w:p>
@@ -2083,7 +1893,7 @@
             </w:pPr>
             <w:r>
               <w:rPr>
-                <w:rFonts w:ascii="汉仪书宋一简" w:eastAsia="汉仪书宋一简" w:hint="eastAsia"/>
+                <w:rFonts w:hint="eastAsia" w:ascii="汉仪书宋一简" w:eastAsia="汉仪书宋一简"/>
                 <w:szCs w:val="21"/>
               </w:rPr>
               <w:t>3</w:t>
@@ -2093,7 +1903,7 @@
         <w:tc>
           <w:tcPr>
             <w:tcW w:w="1276" w:type="dxa"/>
-            <w:vMerge/>
+            <w:vMerge w:val="continue"/>
             <w:vAlign w:val="center"/>
           </w:tcPr>
           <w:p>
@@ -2119,15 +1929,13 @@
                 <w:szCs w:val="21"/>
               </w:rPr>
             </w:pPr>
-            <w:proofErr w:type="gramStart"/>
-            <w:r>
-              <w:rPr>
-                <w:rFonts w:ascii="汉仪书宋一简" w:eastAsia="汉仪书宋一简" w:hint="eastAsia"/>
+            <w:r>
+              <w:rPr>
+                <w:rFonts w:hint="eastAsia" w:ascii="汉仪书宋一简" w:eastAsia="汉仪书宋一简"/>
                 <w:szCs w:val="21"/>
               </w:rPr>
               <w:t>王迟风</w:t>
             </w:r>
-            <w:proofErr w:type="gramEnd"/>
           </w:p>
         </w:tc>
         <w:tc>
@@ -2146,7 +1954,7 @@
             </w:pPr>
             <w:r>
               <w:rPr>
-                <w:rFonts w:ascii="汉仪书宋一简" w:eastAsia="汉仪书宋一简" w:hint="eastAsia"/>
+                <w:rFonts w:hint="eastAsia" w:ascii="汉仪书宋一简" w:eastAsia="汉仪书宋一简"/>
                 <w:szCs w:val="21"/>
               </w:rPr>
               <w:t>女</w:t>
@@ -2169,7 +1977,7 @@
             </w:pPr>
             <w:r>
               <w:rPr>
-                <w:rFonts w:ascii="汉仪书宋一简" w:eastAsia="汉仪书宋一简" w:hint="eastAsia"/>
+                <w:rFonts w:hint="eastAsia" w:ascii="汉仪书宋一简" w:eastAsia="汉仪书宋一简"/>
                 <w:szCs w:val="21"/>
               </w:rPr>
               <w:t>2</w:t>
@@ -2198,26 +2006,10 @@
             </w:pPr>
             <w:r>
               <w:rPr>
-                <w:rFonts w:ascii="汉仪书宋一简" w:eastAsia="汉仪书宋一简" w:hint="eastAsia"/>
-                <w:szCs w:val="21"/>
-              </w:rPr>
-              <w:t>计算机科学与技术</w:t>
-            </w:r>
-            <w:proofErr w:type="gramStart"/>
-            <w:r>
-              <w:rPr>
-                <w:rFonts w:ascii="汉仪书宋一简" w:eastAsia="汉仪书宋一简" w:hint="eastAsia"/>
-                <w:szCs w:val="21"/>
-              </w:rPr>
-              <w:t>暨软件</w:t>
-            </w:r>
-            <w:proofErr w:type="gramEnd"/>
-            <w:r>
-              <w:rPr>
-                <w:rFonts w:ascii="汉仪书宋一简" w:eastAsia="汉仪书宋一简" w:hint="eastAsia"/>
-                <w:szCs w:val="21"/>
-              </w:rPr>
-              <w:t>学院</w:t>
+                <w:rFonts w:hint="eastAsia" w:ascii="汉仪书宋一简" w:eastAsia="汉仪书宋一简"/>
+                <w:szCs w:val="21"/>
+              </w:rPr>
+              <w:t>计算机科学与技术暨软件学院</w:t>
             </w:r>
           </w:p>
         </w:tc>
@@ -2236,7 +2028,7 @@
             </w:pPr>
             <w:r>
               <w:rPr>
-                <w:rFonts w:ascii="汉仪书宋一简" w:eastAsia="汉仪书宋一简" w:hint="eastAsia"/>
+                <w:rFonts w:hint="eastAsia" w:ascii="汉仪书宋一简" w:eastAsia="汉仪书宋一简"/>
                 <w:szCs w:val="21"/>
               </w:rPr>
               <w:t>软件工程</w:t>
@@ -2258,7 +2050,7 @@
             </w:pPr>
             <w:r>
               <w:rPr>
-                <w:rFonts w:ascii="汉仪书宋一简" w:eastAsia="汉仪书宋一简" w:hint="eastAsia"/>
+                <w:rFonts w:hint="eastAsia" w:ascii="汉仪书宋一简" w:eastAsia="汉仪书宋一简"/>
                 <w:szCs w:val="21"/>
               </w:rPr>
               <w:t>4</w:t>
@@ -2281,20 +2073,11 @@
             </w:pPr>
             <w:r>
               <w:rPr>
-                <w:rFonts w:ascii="汉仪书宋一简" w:eastAsia="汉仪书宋一简" w:hint="eastAsia"/>
-                <w:szCs w:val="21"/>
-              </w:rPr>
-              <w:t>大</w:t>
-            </w:r>
-            <w:proofErr w:type="gramStart"/>
-            <w:r>
-              <w:rPr>
-                <w:rFonts w:ascii="汉仪书宋一简" w:eastAsia="汉仪书宋一简" w:hint="eastAsia"/>
-                <w:szCs w:val="21"/>
-              </w:rPr>
-              <w:t>一</w:t>
-            </w:r>
-            <w:proofErr w:type="gramEnd"/>
+                <w:rFonts w:hint="eastAsia" w:ascii="汉仪书宋一简" w:eastAsia="汉仪书宋一简"/>
+                <w:szCs w:val="21"/>
+              </w:rPr>
+              <w:t>大一</w:t>
+            </w:r>
           </w:p>
         </w:tc>
         <w:tc>
@@ -2312,7 +2095,7 @@
             </w:pPr>
             <w:r>
               <w:rPr>
-                <w:rFonts w:ascii="汉仪书宋一简" w:eastAsia="汉仪书宋一简" w:hint="eastAsia"/>
+                <w:rFonts w:hint="eastAsia" w:ascii="汉仪书宋一简" w:eastAsia="汉仪书宋一简"/>
                 <w:szCs w:val="21"/>
               </w:rPr>
               <w:t>2</w:t>
@@ -2342,7 +2125,7 @@
             </w:pPr>
             <w:r>
               <w:rPr>
-                <w:rFonts w:ascii="汉仪书宋一简" w:eastAsia="汉仪书宋一简" w:hint="eastAsia"/>
+                <w:rFonts w:hint="eastAsia" w:ascii="汉仪书宋一简" w:eastAsia="汉仪书宋一简"/>
                 <w:szCs w:val="21"/>
               </w:rPr>
               <w:t>2</w:t>
@@ -2372,7 +2155,7 @@
             </w:pPr>
             <w:r>
               <w:rPr>
-                <w:rFonts w:ascii="汉仪书宋一简" w:eastAsia="汉仪书宋一简" w:hint="eastAsia"/>
+                <w:rFonts w:hint="eastAsia" w:ascii="汉仪书宋一简" w:eastAsia="汉仪书宋一简"/>
                 <w:szCs w:val="21"/>
               </w:rPr>
               <w:t>1</w:t>
@@ -2388,8 +2171,24 @@
         </w:tc>
       </w:tr>
       <w:tr>
+        <w:tblPrEx>
+          <w:tblBorders>
+            <w:top w:val="single" w:color="auto" w:sz="4" w:space="0"/>
+            <w:left w:val="single" w:color="auto" w:sz="4" w:space="0"/>
+            <w:bottom w:val="single" w:color="auto" w:sz="4" w:space="0"/>
+            <w:right w:val="single" w:color="auto" w:sz="4" w:space="0"/>
+            <w:insideH w:val="single" w:color="auto" w:sz="4" w:space="0"/>
+            <w:insideV w:val="single" w:color="auto" w:sz="4" w:space="0"/>
+          </w:tblBorders>
+          <w:tblCellMar>
+            <w:top w:w="0" w:type="dxa"/>
+            <w:left w:w="108" w:type="dxa"/>
+            <w:bottom w:w="0" w:type="dxa"/>
+            <w:right w:w="108" w:type="dxa"/>
+          </w:tblCellMar>
+        </w:tblPrEx>
         <w:trPr>
-          <w:trHeight w:val="417"/>
+          <w:trHeight w:val="417" w:hRule="atLeast"/>
         </w:trPr>
         <w:tc>
           <w:tcPr>
@@ -2409,7 +2208,7 @@
             </w:pPr>
             <w:r>
               <w:rPr>
-                <w:rFonts w:ascii="汉仪书宋一简" w:eastAsia="汉仪书宋一简" w:hint="eastAsia"/>
+                <w:rFonts w:hint="eastAsia" w:ascii="汉仪书宋一简" w:eastAsia="汉仪书宋一简"/>
                 <w:szCs w:val="21"/>
               </w:rPr>
               <w:t>指导</w:t>
@@ -2426,7 +2225,7 @@
             </w:pPr>
             <w:r>
               <w:rPr>
-                <w:rFonts w:ascii="汉仪书宋一简" w:eastAsia="汉仪书宋一简" w:hint="eastAsia"/>
+                <w:rFonts w:hint="eastAsia" w:ascii="汉仪书宋一简" w:eastAsia="汉仪书宋一简"/>
                 <w:szCs w:val="21"/>
               </w:rPr>
               <w:t>教师</w:t>
@@ -2448,7 +2247,7 @@
             </w:pPr>
             <w:r>
               <w:rPr>
-                <w:rFonts w:ascii="汉仪书宋一简" w:eastAsia="汉仪书宋一简" w:hint="eastAsia"/>
+                <w:rFonts w:hint="eastAsia" w:ascii="汉仪书宋一简" w:eastAsia="汉仪书宋一简"/>
                 <w:szCs w:val="21"/>
               </w:rPr>
               <w:t>排序</w:t>
@@ -2470,7 +2269,7 @@
             </w:pPr>
             <w:r>
               <w:rPr>
-                <w:rFonts w:ascii="汉仪书宋一简" w:eastAsia="汉仪书宋一简" w:hint="eastAsia"/>
+                <w:rFonts w:hint="eastAsia" w:ascii="汉仪书宋一简" w:eastAsia="汉仪书宋一简"/>
                 <w:szCs w:val="21"/>
               </w:rPr>
               <w:t>姓  名</w:t>
@@ -2493,7 +2292,7 @@
             </w:pPr>
             <w:r>
               <w:rPr>
-                <w:rFonts w:ascii="汉仪书宋一简" w:eastAsia="汉仪书宋一简" w:hint="eastAsia"/>
+                <w:rFonts w:hint="eastAsia" w:ascii="汉仪书宋一简" w:eastAsia="汉仪书宋一简"/>
                 <w:szCs w:val="21"/>
               </w:rPr>
               <w:t>性别</w:t>
@@ -2516,7 +2315,7 @@
             </w:pPr>
             <w:r>
               <w:rPr>
-                <w:rFonts w:ascii="汉仪书宋一简" w:eastAsia="汉仪书宋一简" w:hint="eastAsia"/>
+                <w:rFonts w:hint="eastAsia" w:ascii="汉仪书宋一简" w:eastAsia="汉仪书宋一简"/>
                 <w:szCs w:val="21"/>
               </w:rPr>
               <w:t>出生年月</w:t>
@@ -2538,7 +2337,7 @@
             </w:pPr>
             <w:r>
               <w:rPr>
-                <w:rFonts w:ascii="汉仪书宋一简" w:eastAsia="汉仪书宋一简" w:hint="eastAsia"/>
+                <w:rFonts w:hint="eastAsia" w:ascii="汉仪书宋一简" w:eastAsia="汉仪书宋一简"/>
                 <w:szCs w:val="21"/>
               </w:rPr>
               <w:t>院系</w:t>
@@ -2560,7 +2359,7 @@
             </w:pPr>
             <w:r>
               <w:rPr>
-                <w:rFonts w:ascii="汉仪书宋一简" w:eastAsia="汉仪书宋一简" w:hint="eastAsia"/>
+                <w:rFonts w:hint="eastAsia" w:ascii="汉仪书宋一简" w:eastAsia="汉仪书宋一简"/>
                 <w:szCs w:val="21"/>
               </w:rPr>
               <w:t>职称</w:t>
@@ -2583,7 +2382,7 @@
             </w:pPr>
             <w:r>
               <w:rPr>
-                <w:rFonts w:ascii="汉仪书宋一简" w:eastAsia="汉仪书宋一简" w:hint="eastAsia"/>
+                <w:rFonts w:hint="eastAsia" w:ascii="汉仪书宋一简" w:eastAsia="汉仪书宋一简"/>
                 <w:szCs w:val="21"/>
               </w:rPr>
               <w:t>学位</w:t>
@@ -2605,7 +2404,7 @@
             </w:pPr>
             <w:r>
               <w:rPr>
-                <w:rFonts w:ascii="汉仪书宋一简" w:eastAsia="汉仪书宋一简" w:hint="eastAsia"/>
+                <w:rFonts w:hint="eastAsia" w:ascii="汉仪书宋一简" w:eastAsia="汉仪书宋一简"/>
                 <w:szCs w:val="21"/>
               </w:rPr>
               <w:t>研究领域</w:t>
@@ -2628,7 +2427,7 @@
             </w:pPr>
             <w:r>
               <w:rPr>
-                <w:rFonts w:ascii="汉仪书宋一简" w:eastAsia="汉仪书宋一简" w:hint="eastAsia"/>
+                <w:rFonts w:hint="eastAsia" w:ascii="汉仪书宋一简" w:eastAsia="汉仪书宋一简"/>
                 <w:szCs w:val="21"/>
               </w:rPr>
               <w:t>邮箱</w:t>
@@ -2651,7 +2450,7 @@
             </w:pPr>
             <w:r>
               <w:rPr>
-                <w:rFonts w:ascii="汉仪书宋一简" w:eastAsia="汉仪书宋一简" w:hint="eastAsia"/>
+                <w:rFonts w:hint="eastAsia" w:ascii="汉仪书宋一简" w:eastAsia="汉仪书宋一简"/>
                 <w:szCs w:val="21"/>
               </w:rPr>
               <w:t>电话</w:t>
@@ -2660,14 +2459,30 @@
         </w:tc>
       </w:tr>
       <w:tr>
+        <w:tblPrEx>
+          <w:tblBorders>
+            <w:top w:val="single" w:color="auto" w:sz="4" w:space="0"/>
+            <w:left w:val="single" w:color="auto" w:sz="4" w:space="0"/>
+            <w:bottom w:val="single" w:color="auto" w:sz="4" w:space="0"/>
+            <w:right w:val="single" w:color="auto" w:sz="4" w:space="0"/>
+            <w:insideH w:val="single" w:color="auto" w:sz="4" w:space="0"/>
+            <w:insideV w:val="single" w:color="auto" w:sz="4" w:space="0"/>
+          </w:tblBorders>
+          <w:tblCellMar>
+            <w:top w:w="0" w:type="dxa"/>
+            <w:left w:w="108" w:type="dxa"/>
+            <w:bottom w:w="0" w:type="dxa"/>
+            <w:right w:w="108" w:type="dxa"/>
+          </w:tblCellMar>
+        </w:tblPrEx>
         <w:trPr>
-          <w:trHeight w:hRule="exact" w:val="582"/>
+          <w:trHeight w:val="582" w:hRule="exact"/>
         </w:trPr>
         <w:tc>
           <w:tcPr>
             <w:tcW w:w="1129" w:type="dxa"/>
             <w:gridSpan w:val="2"/>
-            <w:vMerge/>
+            <w:vMerge w:val="continue"/>
             <w:vAlign w:val="center"/>
           </w:tcPr>
           <w:p>
@@ -2695,7 +2510,7 @@
             </w:pPr>
             <w:r>
               <w:rPr>
-                <w:rFonts w:ascii="汉仪书宋一简" w:eastAsia="汉仪书宋一简" w:hint="eastAsia"/>
+                <w:rFonts w:hint="eastAsia" w:ascii="汉仪书宋一简" w:eastAsia="汉仪书宋一简"/>
                 <w:szCs w:val="21"/>
               </w:rPr>
               <w:t>1</w:t>
@@ -2717,7 +2532,7 @@
             </w:pPr>
             <w:r>
               <w:rPr>
-                <w:rFonts w:ascii="汉仪书宋一简" w:eastAsia="汉仪书宋一简" w:hint="eastAsia"/>
+                <w:rFonts w:hint="eastAsia" w:ascii="汉仪书宋一简" w:eastAsia="汉仪书宋一简"/>
                 <w:szCs w:val="21"/>
               </w:rPr>
               <w:t>高浩珊</w:t>
@@ -2739,7 +2554,7 @@
             </w:pPr>
             <w:r>
               <w:rPr>
-                <w:rFonts w:ascii="汉仪书宋一简" w:eastAsia="汉仪书宋一简" w:hint="eastAsia"/>
+                <w:rFonts w:hint="eastAsia" w:ascii="汉仪书宋一简" w:eastAsia="汉仪书宋一简"/>
                 <w:szCs w:val="21"/>
               </w:rPr>
               <w:t>女</w:t>
@@ -2761,7 +2576,7 @@
             </w:pPr>
             <w:r>
               <w:rPr>
-                <w:rFonts w:ascii="汉仪书宋一简" w:eastAsia="汉仪书宋一简" w:hint="eastAsia"/>
+                <w:rFonts w:hint="eastAsia" w:ascii="汉仪书宋一简" w:eastAsia="汉仪书宋一简"/>
                 <w:szCs w:val="21"/>
               </w:rPr>
               <w:t>1</w:t>
@@ -2771,14 +2586,7 @@
                 <w:rFonts w:ascii="汉仪书宋一简" w:eastAsia="汉仪书宋一简"/>
                 <w:szCs w:val="21"/>
               </w:rPr>
-              <w:t>993</w:t>
-            </w:r>
-            <w:r>
-              <w:rPr>
-                <w:rFonts w:ascii="汉仪书宋一简" w:eastAsia="汉仪书宋一简"/>
-                <w:szCs w:val="21"/>
-              </w:rPr>
-              <w:t>.06</w:t>
+              <w:t>993.06</w:t>
             </w:r>
           </w:p>
         </w:tc>
@@ -2797,26 +2605,10 @@
             </w:pPr>
             <w:r>
               <w:rPr>
-                <w:rFonts w:ascii="汉仪书宋一简" w:eastAsia="汉仪书宋一简" w:hint="eastAsia"/>
-                <w:szCs w:val="21"/>
-              </w:rPr>
-              <w:t>计算机科学与技术</w:t>
-            </w:r>
-            <w:proofErr w:type="gramStart"/>
-            <w:r>
-              <w:rPr>
-                <w:rFonts w:ascii="汉仪书宋一简" w:eastAsia="汉仪书宋一简" w:hint="eastAsia"/>
-                <w:szCs w:val="21"/>
-              </w:rPr>
-              <w:t>暨软件</w:t>
-            </w:r>
-            <w:proofErr w:type="gramEnd"/>
-            <w:r>
-              <w:rPr>
-                <w:rFonts w:ascii="汉仪书宋一简" w:eastAsia="汉仪书宋一简" w:hint="eastAsia"/>
-                <w:szCs w:val="21"/>
-              </w:rPr>
-              <w:t>学院</w:t>
+                <w:rFonts w:hint="eastAsia" w:ascii="汉仪书宋一简" w:eastAsia="汉仪书宋一简"/>
+                <w:szCs w:val="21"/>
+              </w:rPr>
+              <w:t>计算机科学与技术暨软件学院</w:t>
             </w:r>
           </w:p>
         </w:tc>
@@ -2835,7 +2627,7 @@
             </w:pPr>
             <w:r>
               <w:rPr>
-                <w:rFonts w:ascii="汉仪书宋一简" w:eastAsia="汉仪书宋一简" w:hint="eastAsia"/>
+                <w:rFonts w:hint="eastAsia" w:ascii="汉仪书宋一简" w:eastAsia="汉仪书宋一简"/>
                 <w:szCs w:val="21"/>
               </w:rPr>
               <w:t>助理工程师</w:t>
@@ -2858,7 +2650,7 @@
             </w:pPr>
             <w:r>
               <w:rPr>
-                <w:rFonts w:ascii="汉仪书宋一简" w:eastAsia="汉仪书宋一简" w:hint="eastAsia"/>
+                <w:rFonts w:hint="eastAsia" w:ascii="汉仪书宋一简" w:eastAsia="汉仪书宋一简"/>
                 <w:szCs w:val="21"/>
               </w:rPr>
               <w:t>硕士研究生</w:t>
@@ -2880,7 +2672,7 @@
             </w:pPr>
             <w:r>
               <w:rPr>
-                <w:rFonts w:ascii="汉仪书宋一简" w:eastAsia="汉仪书宋一简" w:hint="eastAsia"/>
+                <w:rFonts w:hint="eastAsia" w:ascii="汉仪书宋一简" w:eastAsia="汉仪书宋一简"/>
                 <w:szCs w:val="21"/>
               </w:rPr>
               <w:t>/</w:t>
@@ -2924,7 +2716,7 @@
             </w:pPr>
             <w:r>
               <w:rPr>
-                <w:rFonts w:ascii="汉仪书宋一简" w:eastAsia="汉仪书宋一简" w:hint="eastAsia"/>
+                <w:rFonts w:hint="eastAsia" w:ascii="汉仪书宋一简" w:eastAsia="汉仪书宋一简"/>
                 <w:szCs w:val="21"/>
               </w:rPr>
               <w:t>1</w:t>
@@ -2940,14 +2732,30 @@
         </w:tc>
       </w:tr>
       <w:tr>
+        <w:tblPrEx>
+          <w:tblBorders>
+            <w:top w:val="single" w:color="auto" w:sz="4" w:space="0"/>
+            <w:left w:val="single" w:color="auto" w:sz="4" w:space="0"/>
+            <w:bottom w:val="single" w:color="auto" w:sz="4" w:space="0"/>
+            <w:right w:val="single" w:color="auto" w:sz="4" w:space="0"/>
+            <w:insideH w:val="single" w:color="auto" w:sz="4" w:space="0"/>
+            <w:insideV w:val="single" w:color="auto" w:sz="4" w:space="0"/>
+          </w:tblBorders>
+          <w:tblCellMar>
+            <w:top w:w="0" w:type="dxa"/>
+            <w:left w:w="108" w:type="dxa"/>
+            <w:bottom w:w="0" w:type="dxa"/>
+            <w:right w:w="108" w:type="dxa"/>
+          </w:tblCellMar>
+        </w:tblPrEx>
         <w:trPr>
-          <w:trHeight w:hRule="exact" w:val="576"/>
+          <w:trHeight w:val="576" w:hRule="exact"/>
         </w:trPr>
         <w:tc>
           <w:tcPr>
             <w:tcW w:w="1129" w:type="dxa"/>
             <w:gridSpan w:val="2"/>
-            <w:vMerge/>
+            <w:vMerge w:val="continue"/>
             <w:vAlign w:val="center"/>
           </w:tcPr>
           <w:p>
@@ -2975,7 +2783,7 @@
             </w:pPr>
             <w:r>
               <w:rPr>
-                <w:rFonts w:ascii="汉仪书宋一简" w:eastAsia="汉仪书宋一简" w:hint="eastAsia"/>
+                <w:rFonts w:hint="eastAsia" w:ascii="汉仪书宋一简" w:eastAsia="汉仪书宋一简"/>
                 <w:szCs w:val="21"/>
               </w:rPr>
               <w:t>2</w:t>
@@ -3123,7 +2931,7 @@
     <w:p>
       <w:pPr>
         <w:spacing w:line="240" w:lineRule="exact"/>
-        <w:ind w:left="735" w:hangingChars="350" w:hanging="735"/>
+        <w:ind w:left="735" w:hanging="735" w:hangingChars="350"/>
         <w:rPr>
           <w:rFonts w:ascii="汉仪书宋一简" w:eastAsia="汉仪书宋一简"/>
           <w:szCs w:val="21"/>
@@ -3133,7 +2941,7 @@
     <w:p>
       <w:pPr>
         <w:spacing w:line="240" w:lineRule="exact"/>
-        <w:ind w:left="735" w:hangingChars="350" w:hanging="735"/>
+        <w:ind w:left="735" w:hanging="735" w:hangingChars="350"/>
         <w:rPr>
           <w:rFonts w:ascii="汉仪书宋一简" w:eastAsia="汉仪书宋一简"/>
           <w:szCs w:val="21"/>
@@ -3141,30 +2949,16 @@
       </w:pPr>
       <w:r>
         <w:rPr>
-          <w:rFonts w:ascii="汉仪书宋一简" w:eastAsia="汉仪书宋一简" w:hint="eastAsia"/>
+          <w:rFonts w:hint="eastAsia" w:ascii="汉仪书宋一简" w:eastAsia="汉仪书宋一简"/>
           <w:szCs w:val="21"/>
         </w:rPr>
-        <w:t>注：1.</w:t>
-      </w:r>
-      <w:r>
-        <w:rPr>
-          <w:rFonts w:ascii="汉仪书宋一简" w:eastAsia="汉仪书宋一简" w:hint="eastAsia"/>
-          <w:szCs w:val="21"/>
-        </w:rPr>
-        <w:t xml:space="preserve"> </w:t>
-      </w:r>
-      <w:r>
-        <w:rPr>
-          <w:rFonts w:ascii="汉仪书宋一简" w:eastAsia="汉仪书宋一简" w:hint="eastAsia"/>
-          <w:szCs w:val="21"/>
-        </w:rPr>
-        <w:t>“排序”是指主要作者或指导教师对作品贡献程度大小的排列顺序，与今后获奖证书中的人员排序一致。</w:t>
+        <w:t>注：1. “排序”是指主要作者或指导教师对作品贡献程度大小的排列顺序，与今后获奖证书中的人员排序一致。</w:t>
       </w:r>
     </w:p>
     <w:p>
       <w:pPr>
         <w:spacing w:line="240" w:lineRule="exact"/>
-        <w:ind w:firstLineChars="200" w:firstLine="420"/>
+        <w:ind w:firstLine="420" w:firstLineChars="200"/>
         <w:rPr>
           <w:rFonts w:ascii="汉仪书宋一简" w:eastAsia="汉仪书宋一简"/>
           <w:szCs w:val="21"/>
@@ -3179,7 +2973,7 @@
       </w:r>
       <w:r>
         <w:rPr>
-          <w:rFonts w:ascii="汉仪书宋一简" w:eastAsia="汉仪书宋一简" w:hint="eastAsia"/>
+          <w:rFonts w:hint="eastAsia" w:ascii="汉仪书宋一简" w:eastAsia="汉仪书宋一简"/>
           <w:szCs w:val="21"/>
         </w:rPr>
         <w:t>.“所学专业”是指作者本人在校修读的规范专业全称。</w:t>
@@ -3188,7 +2982,7 @@
     <w:p>
       <w:pPr>
         <w:spacing w:line="240" w:lineRule="exact"/>
-        <w:ind w:firstLineChars="200" w:firstLine="420"/>
+        <w:ind w:firstLine="420" w:firstLineChars="200"/>
         <w:rPr>
           <w:rFonts w:ascii="汉仪书宋一简" w:eastAsia="汉仪书宋一简"/>
           <w:szCs w:val="21"/>
@@ -3203,7 +2997,7 @@
       </w:r>
       <w:r>
         <w:rPr>
-          <w:rFonts w:ascii="汉仪书宋一简" w:eastAsia="汉仪书宋一简" w:hint="eastAsia"/>
+          <w:rFonts w:hint="eastAsia" w:ascii="汉仪书宋一简" w:eastAsia="汉仪书宋一简"/>
           <w:szCs w:val="21"/>
         </w:rPr>
         <w:t>.“年级”填写截至20</w:t>
@@ -3217,7 +3011,7 @@
       </w:r>
       <w:r>
         <w:rPr>
-          <w:rFonts w:ascii="汉仪书宋一简" w:eastAsia="汉仪书宋一简" w:hint="eastAsia"/>
+          <w:rFonts w:hint="eastAsia" w:ascii="汉仪书宋一简" w:eastAsia="汉仪书宋一简"/>
           <w:szCs w:val="21"/>
         </w:rPr>
         <w:t>年</w:t>
@@ -3231,7 +3025,7 @@
       </w:r>
       <w:r>
         <w:rPr>
-          <w:rFonts w:ascii="汉仪书宋一简" w:eastAsia="汉仪书宋一简" w:hint="eastAsia"/>
+          <w:rFonts w:hint="eastAsia" w:ascii="汉仪书宋一简" w:eastAsia="汉仪书宋一简"/>
           <w:szCs w:val="21"/>
         </w:rPr>
         <w:t>月作者所在的年级。</w:t>
@@ -3246,11 +3040,11 @@
           <w:szCs w:val="28"/>
         </w:rPr>
         <w:sectPr>
-          <w:footerReference w:type="default" r:id="rId10"/>
-          <w:pgSz w:w="16838" w:h="11906" w:orient="landscape" w:code="9"/>
+          <w:footerReference r:id="rId5" w:type="default"/>
+          <w:pgSz w:w="16838" w:h="11906" w:orient="landscape"/>
           <w:pgMar w:top="907" w:right="2041" w:bottom="907" w:left="1985" w:header="851" w:footer="1134" w:gutter="0"/>
-          <w:cols w:space="425"/>
-          <w:docGrid w:type="lines" w:linePitch="312"/>
+          <w:cols w:space="425" w:num="1"/>
+          <w:docGrid w:type="lines" w:linePitch="312" w:charSpace="0"/>
         </w:sectPr>
       </w:pPr>
     </w:p>
@@ -3265,18 +3059,10 @@
       </w:pPr>
       <w:r>
         <w:rPr>
-          <w:rFonts w:ascii="黑体" w:eastAsia="黑体" w:hint="eastAsia"/>
+          <w:rFonts w:hint="eastAsia" w:ascii="黑体" w:eastAsia="黑体"/>
           <w:sz w:val="36"/>
         </w:rPr>
-        <w:lastRenderedPageBreak/>
-        <w:t>二</w:t>
-      </w:r>
-      <w:r>
-        <w:rPr>
-          <w:rFonts w:ascii="黑体" w:eastAsia="黑体" w:hint="eastAsia"/>
-          <w:sz w:val="36"/>
-        </w:rPr>
-        <w:t>．申报作品情况</w:t>
+        <w:t>二．申报作品情况</w:t>
       </w:r>
     </w:p>
     <w:p>
@@ -3290,18 +3076,24 @@
     </w:p>
     <w:tbl>
       <w:tblPr>
+        <w:tblStyle w:val="5"/>
         <w:tblW w:w="9963" w:type="dxa"/>
         <w:tblInd w:w="-792" w:type="dxa"/>
         <w:tblBorders>
-          <w:top w:val="single" w:sz="4" w:space="0" w:color="auto"/>
-          <w:left w:val="single" w:sz="4" w:space="0" w:color="auto"/>
-          <w:bottom w:val="single" w:sz="4" w:space="0" w:color="auto"/>
-          <w:right w:val="single" w:sz="4" w:space="0" w:color="auto"/>
-          <w:insideH w:val="single" w:sz="4" w:space="0" w:color="auto"/>
-          <w:insideV w:val="single" w:sz="4" w:space="0" w:color="auto"/>
+          <w:top w:val="single" w:color="auto" w:sz="4" w:space="0"/>
+          <w:left w:val="single" w:color="auto" w:sz="4" w:space="0"/>
+          <w:bottom w:val="single" w:color="auto" w:sz="4" w:space="0"/>
+          <w:right w:val="single" w:color="auto" w:sz="4" w:space="0"/>
+          <w:insideH w:val="single" w:color="auto" w:sz="4" w:space="0"/>
+          <w:insideV w:val="single" w:color="auto" w:sz="4" w:space="0"/>
         </w:tblBorders>
         <w:tblLayout w:type="fixed"/>
-        <w:tblLook w:val="0000" w:firstRow="0" w:lastRow="0" w:firstColumn="0" w:lastColumn="0" w:noHBand="0" w:noVBand="0"/>
+        <w:tblCellMar>
+          <w:top w:w="0" w:type="dxa"/>
+          <w:left w:w="108" w:type="dxa"/>
+          <w:bottom w:w="0" w:type="dxa"/>
+          <w:right w:w="108" w:type="dxa"/>
+        </w:tblCellMar>
       </w:tblPr>
       <w:tblGrid>
         <w:gridCol w:w="2133"/>
@@ -3309,8 +3101,24 @@
         <w:gridCol w:w="7745"/>
       </w:tblGrid>
       <w:tr>
+        <w:tblPrEx>
+          <w:tblBorders>
+            <w:top w:val="single" w:color="auto" w:sz="4" w:space="0"/>
+            <w:left w:val="single" w:color="auto" w:sz="4" w:space="0"/>
+            <w:bottom w:val="single" w:color="auto" w:sz="4" w:space="0"/>
+            <w:right w:val="single" w:color="auto" w:sz="4" w:space="0"/>
+            <w:insideH w:val="single" w:color="auto" w:sz="4" w:space="0"/>
+            <w:insideV w:val="single" w:color="auto" w:sz="4" w:space="0"/>
+          </w:tblBorders>
+          <w:tblCellMar>
+            <w:top w:w="0" w:type="dxa"/>
+            <w:left w:w="108" w:type="dxa"/>
+            <w:bottom w:w="0" w:type="dxa"/>
+            <w:right w:w="108" w:type="dxa"/>
+          </w:tblCellMar>
+        </w:tblPrEx>
         <w:trPr>
-          <w:trHeight w:val="660"/>
+          <w:trHeight w:val="660" w:hRule="atLeast"/>
         </w:trPr>
         <w:tc>
           <w:tcPr>
@@ -3328,7 +3136,7 @@
             </w:pPr>
             <w:r>
               <w:rPr>
-                <w:rFonts w:ascii="仿宋_GB2312" w:eastAsia="仿宋_GB2312" w:hint="eastAsia"/>
+                <w:rFonts w:hint="eastAsia" w:ascii="仿宋_GB2312" w:eastAsia="仿宋_GB2312"/>
                 <w:sz w:val="30"/>
               </w:rPr>
               <w:t>作品全称</w:t>
@@ -3350,7 +3158,7 @@
             </w:pPr>
             <w:r>
               <w:rPr>
-                <w:rFonts w:ascii="仿宋_GB2312" w:eastAsia="仿宋_GB2312" w:hint="eastAsia"/>
+                <w:rFonts w:hint="eastAsia" w:ascii="仿宋_GB2312" w:eastAsia="仿宋_GB2312"/>
                 <w:sz w:val="30"/>
               </w:rPr>
               <w:t>智能窗户控制系统</w:t>
@@ -3359,8 +3167,24 @@
         </w:tc>
       </w:tr>
       <w:tr>
+        <w:tblPrEx>
+          <w:tblBorders>
+            <w:top w:val="single" w:color="auto" w:sz="4" w:space="0"/>
+            <w:left w:val="single" w:color="auto" w:sz="4" w:space="0"/>
+            <w:bottom w:val="single" w:color="auto" w:sz="4" w:space="0"/>
+            <w:right w:val="single" w:color="auto" w:sz="4" w:space="0"/>
+            <w:insideH w:val="single" w:color="auto" w:sz="4" w:space="0"/>
+            <w:insideV w:val="single" w:color="auto" w:sz="4" w:space="0"/>
+          </w:tblBorders>
+          <w:tblCellMar>
+            <w:top w:w="0" w:type="dxa"/>
+            <w:left w:w="108" w:type="dxa"/>
+            <w:bottom w:w="0" w:type="dxa"/>
+            <w:right w:w="108" w:type="dxa"/>
+          </w:tblCellMar>
+        </w:tblPrEx>
         <w:trPr>
-          <w:trHeight w:val="4158"/>
+          <w:trHeight w:val="4158" w:hRule="atLeast"/>
         </w:trPr>
         <w:tc>
           <w:tcPr>
@@ -3378,7 +3202,7 @@
             </w:pPr>
             <w:r>
               <w:rPr>
-                <w:rFonts w:ascii="仿宋_GB2312" w:eastAsia="仿宋_GB2312" w:hint="eastAsia"/>
+                <w:rFonts w:hint="eastAsia" w:ascii="仿宋_GB2312" w:eastAsia="仿宋_GB2312"/>
                 <w:sz w:val="30"/>
               </w:rPr>
               <w:t>科学性</w:t>
@@ -3395,24 +3219,10 @@
             </w:pPr>
             <w:r>
               <w:rPr>
-                <w:rFonts w:ascii="仿宋_GB2312" w:eastAsia="仿宋_GB2312" w:hint="eastAsia"/>
-                <w:sz w:val="30"/>
-              </w:rPr>
-              <w:t>（包括</w:t>
-            </w:r>
-            <w:r>
-              <w:rPr>
-                <w:rFonts w:ascii="仿宋_GB2312" w:eastAsia="仿宋_GB2312" w:hint="eastAsia"/>
-                <w:sz w:val="30"/>
-              </w:rPr>
-              <w:t>作品的总体思路、研究内容、研究方法、理论依据等</w:t>
-            </w:r>
-            <w:r>
-              <w:rPr>
-                <w:rFonts w:ascii="仿宋_GB2312" w:eastAsia="仿宋_GB2312" w:hint="eastAsia"/>
-                <w:sz w:val="30"/>
-              </w:rPr>
-              <w:t>）</w:t>
+                <w:rFonts w:hint="eastAsia" w:ascii="仿宋_GB2312" w:eastAsia="仿宋_GB2312"/>
+                <w:sz w:val="30"/>
+              </w:rPr>
+              <w:t>（包括作品的总体思路、研究内容、研究方法、理论依据等）</w:t>
             </w:r>
           </w:p>
         </w:tc>
@@ -3432,84 +3242,10 @@
             </w:pPr>
             <w:r>
               <w:rPr>
-                <w:rFonts w:ascii="仿宋_GB2312" w:eastAsia="仿宋_GB2312" w:hint="eastAsia"/>
-                <w:sz w:val="30"/>
-              </w:rPr>
-              <w:t>这是一</w:t>
-            </w:r>
-            <w:r>
-              <w:rPr>
-                <w:rFonts w:ascii="仿宋_GB2312" w:eastAsia="仿宋_GB2312" w:hint="eastAsia"/>
-                <w:sz w:val="30"/>
-              </w:rPr>
-              <w:t>款</w:t>
-            </w:r>
-            <w:r>
-              <w:rPr>
-                <w:rFonts w:ascii="仿宋_GB2312" w:eastAsia="仿宋_GB2312" w:hint="eastAsia"/>
-                <w:sz w:val="30"/>
-              </w:rPr>
-              <w:t>智能窗户连接</w:t>
-            </w:r>
-            <w:proofErr w:type="gramStart"/>
-            <w:r>
-              <w:rPr>
-                <w:rFonts w:ascii="仿宋_GB2312" w:eastAsia="仿宋_GB2312" w:hint="eastAsia"/>
-                <w:sz w:val="30"/>
-              </w:rPr>
-              <w:t>蓝牙通过</w:t>
-            </w:r>
-            <w:proofErr w:type="gramEnd"/>
-            <w:r>
-              <w:rPr>
-                <w:rFonts w:ascii="仿宋_GB2312" w:eastAsia="仿宋_GB2312" w:hint="eastAsia"/>
-                <w:sz w:val="30"/>
-              </w:rPr>
-              <w:t>服务器与开发板</w:t>
-            </w:r>
-            <w:proofErr w:type="gramStart"/>
-            <w:r>
-              <w:rPr>
-                <w:rFonts w:ascii="仿宋_GB2312" w:eastAsia="仿宋_GB2312" w:hint="eastAsia"/>
-                <w:sz w:val="30"/>
-              </w:rPr>
-              <w:t>交互</w:t>
-            </w:r>
-            <w:r>
-              <w:rPr>
-                <w:rFonts w:ascii="仿宋_GB2312" w:eastAsia="仿宋_GB2312" w:hint="eastAsia"/>
-                <w:sz w:val="30"/>
-              </w:rPr>
-              <w:t>可</w:t>
-            </w:r>
-            <w:proofErr w:type="gramEnd"/>
-            <w:r>
-              <w:rPr>
-                <w:rFonts w:ascii="仿宋_GB2312" w:eastAsia="仿宋_GB2312" w:hint="eastAsia"/>
-                <w:sz w:val="30"/>
-              </w:rPr>
-              <w:t>远程通过APP操控的系统，</w:t>
-            </w:r>
-            <w:r>
-              <w:rPr>
-                <w:rFonts w:ascii="仿宋_GB2312" w:eastAsia="仿宋_GB2312" w:hint="eastAsia"/>
-                <w:sz w:val="30"/>
-              </w:rPr>
-              <w:t>其功能包括室内空气检测及危险警报</w:t>
-            </w:r>
-            <w:r>
-              <w:rPr>
-                <w:rFonts w:ascii="仿宋_GB2312" w:eastAsia="仿宋_GB2312" w:hint="eastAsia"/>
-                <w:sz w:val="30"/>
-              </w:rPr>
-              <w:t>，针对用户个性化需求，窗户设置自动清洗模式，隔音调档模式，根据室内质量检测情况自动多模式通风功能</w:t>
-            </w:r>
-            <w:r>
-              <w:rPr>
-                <w:rFonts w:ascii="仿宋_GB2312" w:eastAsia="仿宋_GB2312" w:hint="eastAsia"/>
-                <w:sz w:val="30"/>
-              </w:rPr>
-              <w:t>。</w:t>
+                <w:rFonts w:hint="eastAsia" w:ascii="仿宋_GB2312" w:eastAsia="仿宋_GB2312"/>
+                <w:sz w:val="30"/>
+              </w:rPr>
+              <w:t>这是一款智能窗户连接蓝牙通过服务器与开发板交互可远程通过APP操控的系统，其功能包括室内空气检测及危险警报，针对用户个性化需求，窗户设置自动清洗模式，隔音调档模式，根据室内质量检测情况自动多模式通风功能。</w:t>
             </w:r>
           </w:p>
           <w:p>
@@ -3522,7 +3258,7 @@
             </w:pPr>
             <w:r>
               <w:rPr>
-                <w:rFonts w:ascii="仿宋_GB2312" w:eastAsia="仿宋_GB2312" w:hint="eastAsia"/>
+                <w:rFonts w:hint="eastAsia" w:ascii="仿宋_GB2312" w:eastAsia="仿宋_GB2312"/>
                 <w:sz w:val="30"/>
               </w:rPr>
               <w:t>研究方法：调查法，文献研究法</w:t>
@@ -3531,15 +3267,31 @@
         </w:tc>
       </w:tr>
       <w:tr>
+        <w:tblPrEx>
+          <w:tblBorders>
+            <w:top w:val="single" w:color="auto" w:sz="4" w:space="0"/>
+            <w:left w:val="single" w:color="auto" w:sz="4" w:space="0"/>
+            <w:bottom w:val="single" w:color="auto" w:sz="4" w:space="0"/>
+            <w:right w:val="single" w:color="auto" w:sz="4" w:space="0"/>
+            <w:insideH w:val="single" w:color="auto" w:sz="4" w:space="0"/>
+            <w:insideV w:val="single" w:color="auto" w:sz="4" w:space="0"/>
+          </w:tblBorders>
+          <w:tblCellMar>
+            <w:top w:w="0" w:type="dxa"/>
+            <w:left w:w="108" w:type="dxa"/>
+            <w:bottom w:w="0" w:type="dxa"/>
+            <w:right w:w="108" w:type="dxa"/>
+          </w:tblCellMar>
+        </w:tblPrEx>
         <w:trPr>
           <w:cantSplit/>
-          <w:trHeight w:val="4693"/>
+          <w:trHeight w:val="4693" w:hRule="atLeast"/>
         </w:trPr>
         <w:tc>
           <w:tcPr>
             <w:tcW w:w="2133" w:type="dxa"/>
             <w:tcBorders>
-              <w:bottom w:val="single" w:sz="4" w:space="0" w:color="auto"/>
+              <w:bottom w:val="single" w:color="auto" w:sz="4" w:space="0"/>
             </w:tcBorders>
             <w:vAlign w:val="center"/>
           </w:tcPr>
@@ -3553,10 +3305,9 @@
             </w:pPr>
             <w:r>
               <w:rPr>
-                <w:rFonts w:ascii="仿宋_GB2312" w:eastAsia="仿宋_GB2312" w:hint="eastAsia"/>
-                <w:sz w:val="30"/>
-              </w:rPr>
-              <w:lastRenderedPageBreak/>
+                <w:rFonts w:hint="eastAsia" w:ascii="仿宋_GB2312" w:eastAsia="仿宋_GB2312"/>
+                <w:sz w:val="30"/>
+              </w:rPr>
               <w:t>创新性先进性</w:t>
             </w:r>
           </w:p>
@@ -3570,38 +3321,10 @@
             </w:pPr>
             <w:r>
               <w:rPr>
-                <w:rFonts w:ascii="仿宋_GB2312" w:eastAsia="仿宋_GB2312" w:hint="eastAsia"/>
-                <w:sz w:val="30"/>
-              </w:rPr>
-              <w:t>（</w:t>
-            </w:r>
-            <w:r>
-              <w:rPr>
-                <w:rFonts w:ascii="仿宋_GB2312" w:eastAsia="仿宋_GB2312" w:hint="eastAsia"/>
-                <w:sz w:val="30"/>
-              </w:rPr>
-              <w:t>包括：作品主要创新点、关键技术、与国内外同类研究（技术）比较等是否具有突出的实质性技术特点和显著进步</w:t>
-            </w:r>
-            <w:r>
-              <w:rPr>
-                <w:rFonts w:ascii="仿宋_GB2312" w:eastAsia="仿宋_GB2312" w:hint="eastAsia"/>
-                <w:sz w:val="30"/>
-              </w:rPr>
-              <w:t>，</w:t>
-            </w:r>
-            <w:r>
-              <w:rPr>
-                <w:rFonts w:ascii="仿宋_GB2312" w:eastAsia="仿宋_GB2312" w:hint="eastAsia"/>
-                <w:sz w:val="30"/>
-              </w:rPr>
-              <w:t>请提供技术性分析说明和参考文献资料。</w:t>
-            </w:r>
-            <w:r>
-              <w:rPr>
-                <w:rFonts w:ascii="仿宋_GB2312" w:eastAsia="仿宋_GB2312" w:hint="eastAsia"/>
-                <w:sz w:val="30"/>
-              </w:rPr>
-              <w:t>）</w:t>
+                <w:rFonts w:hint="eastAsia" w:ascii="仿宋_GB2312" w:eastAsia="仿宋_GB2312"/>
+                <w:sz w:val="30"/>
+              </w:rPr>
+              <w:t>（包括：作品主要创新点、关键技术、与国内外同类研究（技术）比较等是否具有突出的实质性技术特点和显著进步，请提供技术性分析说明和参考文献资料。）</w:t>
             </w:r>
           </w:p>
         </w:tc>
@@ -3610,12 +3333,289 @@
             <w:tcW w:w="7830" w:type="dxa"/>
             <w:gridSpan w:val="2"/>
             <w:tcBorders>
-              <w:bottom w:val="single" w:sz="4" w:space="0" w:color="auto"/>
+              <w:bottom w:val="single" w:color="auto" w:sz="4" w:space="0"/>
             </w:tcBorders>
           </w:tcPr>
           <w:p>
             <w:pPr>
-              <w:pStyle w:val="ab"/>
+              <w:pStyle w:val="12"/>
+              <w:numPr>
+                <w:ilvl w:val="0"/>
+                <w:numId w:val="1"/>
+              </w:numPr>
+              <w:spacing w:line="500" w:lineRule="exact"/>
+              <w:ind w:firstLineChars="0"/>
+              <w:rPr>
+                <w:rFonts w:ascii="仿宋_GB2312" w:eastAsia="仿宋_GB2312"/>
+                <w:sz w:val="30"/>
+              </w:rPr>
+            </w:pPr>
+            <w:r>
+              <w:rPr>
+                <w:rFonts w:hint="eastAsia" w:ascii="仿宋_GB2312" w:eastAsia="仿宋_GB2312"/>
+                <w:sz w:val="30"/>
+              </w:rPr>
+              <w:t>特别设置多档位噪音模式，满足用户个性化需求</w:t>
+            </w:r>
+          </w:p>
+          <w:p>
+            <w:pPr>
+              <w:pStyle w:val="12"/>
+              <w:numPr>
+                <w:ilvl w:val="0"/>
+                <w:numId w:val="1"/>
+              </w:numPr>
+              <w:spacing w:line="500" w:lineRule="exact"/>
+              <w:ind w:firstLineChars="0"/>
+              <w:rPr>
+                <w:rFonts w:ascii="仿宋_GB2312" w:eastAsia="仿宋_GB2312"/>
+                <w:sz w:val="30"/>
+              </w:rPr>
+            </w:pPr>
+            <w:r>
+              <w:rPr>
+                <w:rFonts w:hint="eastAsia" w:ascii="仿宋_GB2312" w:eastAsia="仿宋_GB2312"/>
+                <w:sz w:val="30"/>
+              </w:rPr>
+              <w:t>接入天气预报系统，智能判断窗户开合模式</w:t>
+            </w:r>
+          </w:p>
+          <w:p>
+            <w:pPr>
+              <w:pStyle w:val="12"/>
+              <w:numPr>
+                <w:ilvl w:val="0"/>
+                <w:numId w:val="1"/>
+              </w:numPr>
+              <w:spacing w:line="500" w:lineRule="exact"/>
+              <w:ind w:firstLineChars="0"/>
+              <w:rPr>
+                <w:rFonts w:ascii="仿宋_GB2312" w:eastAsia="仿宋_GB2312"/>
+                <w:sz w:val="30"/>
+              </w:rPr>
+            </w:pPr>
+            <w:r>
+              <w:rPr>
+                <w:rFonts w:hint="eastAsia" w:ascii="仿宋_GB2312" w:eastAsia="仿宋_GB2312"/>
+                <w:sz w:val="30"/>
+              </w:rPr>
+              <w:t>红外线监测系统，监测窗户开合时是否有行人通过</w:t>
+            </w:r>
+          </w:p>
+          <w:p>
+            <w:pPr>
+              <w:pStyle w:val="12"/>
+              <w:numPr>
+                <w:ilvl w:val="0"/>
+                <w:numId w:val="1"/>
+              </w:numPr>
+              <w:spacing w:line="500" w:lineRule="exact"/>
+              <w:ind w:firstLineChars="0"/>
+              <w:rPr>
+                <w:rFonts w:ascii="仿宋_GB2312" w:eastAsia="仿宋_GB2312"/>
+                <w:sz w:val="30"/>
+              </w:rPr>
+            </w:pPr>
+            <w:r>
+              <w:rPr>
+                <w:rFonts w:hint="eastAsia" w:ascii="仿宋_GB2312" w:eastAsia="仿宋_GB2312"/>
+                <w:sz w:val="30"/>
+              </w:rPr>
+              <w:t>多维度设置室内空气监测参考阈值，比如温度湿度，各污染物浓度，风力风向等</w:t>
+            </w:r>
+          </w:p>
+          <w:p>
+            <w:pPr>
+              <w:pStyle w:val="12"/>
+              <w:numPr>
+                <w:ilvl w:val="0"/>
+                <w:numId w:val="1"/>
+              </w:numPr>
+              <w:spacing w:line="500" w:lineRule="exact"/>
+              <w:ind w:firstLineChars="0"/>
+              <w:rPr>
+                <w:rFonts w:ascii="仿宋_GB2312" w:eastAsia="仿宋_GB2312"/>
+                <w:sz w:val="30"/>
+              </w:rPr>
+            </w:pPr>
+            <w:r>
+              <w:rPr>
+                <w:rFonts w:hint="eastAsia" w:ascii="仿宋_GB2312" w:eastAsia="仿宋_GB2312"/>
+                <w:sz w:val="30"/>
+              </w:rPr>
+              <w:t>根据季节和用户情况设置多模式</w:t>
+            </w:r>
+          </w:p>
+          <w:p>
+            <w:pPr>
+              <w:pStyle w:val="12"/>
+              <w:numPr>
+                <w:ilvl w:val="0"/>
+                <w:numId w:val="1"/>
+              </w:numPr>
+              <w:spacing w:line="500" w:lineRule="exact"/>
+              <w:ind w:firstLineChars="0"/>
+              <w:rPr>
+                <w:rFonts w:ascii="仿宋_GB2312" w:eastAsia="仿宋_GB2312"/>
+                <w:sz w:val="30"/>
+              </w:rPr>
+            </w:pPr>
+            <w:r>
+              <w:rPr>
+                <w:rFonts w:hint="eastAsia" w:ascii="仿宋_GB2312" w:eastAsia="仿宋_GB2312"/>
+                <w:sz w:val="30"/>
+              </w:rPr>
+              <w:t>双开式窗户以及可操纵式纱窗所组成的新型创新性窗户</w:t>
+            </w:r>
+          </w:p>
+          <w:p>
+            <w:pPr>
+              <w:spacing w:line="500" w:lineRule="exact"/>
+              <w:rPr>
+                <w:rFonts w:ascii="仿宋_GB2312" w:eastAsia="仿宋_GB2312"/>
+                <w:sz w:val="30"/>
+              </w:rPr>
+            </w:pPr>
+            <w:r>
+              <w:rPr>
+                <w:rFonts w:hint="eastAsia" w:ascii="仿宋_GB2312" w:eastAsia="仿宋_GB2312"/>
+                <w:sz w:val="30"/>
+              </w:rPr>
+              <w:t>优点亮点：我们的作品采用全自动控制，结合程序设计和功能设计，在已有的智能家居系统做出新的突破，多模块组成系统满足多方位需求。作品对比国内已有的基于单片机的智能窗户，拥有软件遥感控制，用户自主调整阈值，多项功能组合以及实时监测多方面指标等优点。</w:t>
+            </w:r>
+          </w:p>
+          <w:p>
+            <w:pPr>
+              <w:spacing w:line="500" w:lineRule="exact"/>
+              <w:rPr>
+                <w:rFonts w:ascii="仿宋_GB2312" w:eastAsia="仿宋_GB2312"/>
+                <w:sz w:val="30"/>
+              </w:rPr>
+            </w:pPr>
+            <w:r>
+              <w:rPr>
+                <w:rFonts w:hint="eastAsia" w:ascii="仿宋_GB2312" w:eastAsia="仿宋_GB2312"/>
+                <w:sz w:val="30"/>
+              </w:rPr>
+              <w:t>参考文献资料：</w:t>
+            </w:r>
+          </w:p>
+          <w:p>
+            <w:pPr>
+              <w:spacing w:line="500" w:lineRule="exact"/>
+              <w:rPr>
+                <w:rFonts w:ascii="仿宋_GB2312" w:eastAsia="仿宋_GB2312"/>
+                <w:sz w:val="30"/>
+              </w:rPr>
+            </w:pPr>
+            <w:r>
+              <w:rPr>
+                <w:rFonts w:hint="eastAsia" w:ascii="仿宋_GB2312" w:eastAsia="仿宋_GB2312"/>
+                <w:sz w:val="30"/>
+              </w:rPr>
+              <w:t xml:space="preserve">【1】室内空气质量监测系统的设计与实现 河北软件职业技术学院  郝越鑫1 ，吴梅梅1 ,王德永2 </w:t>
+            </w:r>
+          </w:p>
+          <w:p>
+            <w:pPr>
+              <w:spacing w:line="500" w:lineRule="exact"/>
+              <w:rPr>
+                <w:rFonts w:ascii="仿宋_GB2312" w:eastAsia="仿宋_GB2312"/>
+                <w:sz w:val="30"/>
+              </w:rPr>
+            </w:pPr>
+            <w:r>
+              <w:rPr>
+                <w:rFonts w:hint="eastAsia" w:ascii="仿宋_GB2312" w:eastAsia="仿宋_GB2312"/>
+                <w:sz w:val="30"/>
+              </w:rPr>
+              <w:t xml:space="preserve">【2】Smart Ceiling 智能家居系统 崔育杰，许秋荻，陈治宇 武汉理工大学机电工程学院 </w:t>
+            </w:r>
+          </w:p>
+          <w:p>
+            <w:pPr>
+              <w:spacing w:line="500" w:lineRule="exact"/>
+              <w:rPr>
+                <w:rFonts w:ascii="仿宋_GB2312" w:eastAsia="仿宋_GB2312"/>
+                <w:sz w:val="30"/>
+              </w:rPr>
+            </w:pPr>
+            <w:r>
+              <w:rPr>
+                <w:rFonts w:hint="eastAsia" w:ascii="仿宋_GB2312" w:eastAsia="仿宋_GB2312"/>
+                <w:sz w:val="30"/>
+              </w:rPr>
+              <w:t>【3】基于物联网的智能家居软件系统研究 刘凌， 刘琦， 陈凯 西安文理学院机械与材料工程学院</w:t>
+            </w:r>
+          </w:p>
+        </w:tc>
+      </w:tr>
+      <w:tr>
+        <w:tblPrEx>
+          <w:tblBorders>
+            <w:top w:val="single" w:color="auto" w:sz="4" w:space="0"/>
+            <w:left w:val="single" w:color="auto" w:sz="4" w:space="0"/>
+            <w:bottom w:val="single" w:color="auto" w:sz="4" w:space="0"/>
+            <w:right w:val="single" w:color="auto" w:sz="4" w:space="0"/>
+            <w:insideH w:val="single" w:color="auto" w:sz="4" w:space="0"/>
+            <w:insideV w:val="single" w:color="auto" w:sz="4" w:space="0"/>
+          </w:tblBorders>
+          <w:tblCellMar>
+            <w:top w:w="0" w:type="dxa"/>
+            <w:left w:w="108" w:type="dxa"/>
+            <w:bottom w:w="0" w:type="dxa"/>
+            <w:right w:w="108" w:type="dxa"/>
+          </w:tblCellMar>
+        </w:tblPrEx>
+        <w:trPr>
+          <w:trHeight w:val="7362" w:hRule="atLeast"/>
+        </w:trPr>
+        <w:tc>
+          <w:tcPr>
+            <w:tcW w:w="2218" w:type="dxa"/>
+            <w:gridSpan w:val="2"/>
+            <w:vAlign w:val="center"/>
+          </w:tcPr>
+          <w:p>
+            <w:pPr>
+              <w:spacing w:line="500" w:lineRule="exact"/>
+              <w:rPr>
+                <w:rFonts w:ascii="仿宋_GB2312" w:eastAsia="仿宋_GB2312"/>
+                <w:sz w:val="30"/>
+              </w:rPr>
+            </w:pPr>
+            <w:r>
+              <w:rPr>
+                <w:rFonts w:hint="eastAsia" w:ascii="仿宋_GB2312" w:eastAsia="仿宋_GB2312"/>
+                <w:sz w:val="30"/>
+              </w:rPr>
+              <w:t>实用性可行性</w:t>
+            </w:r>
+          </w:p>
+          <w:p>
+            <w:pPr>
+              <w:spacing w:line="500" w:lineRule="exact"/>
+              <w:rPr>
+                <w:rFonts w:ascii="仿宋_GB2312" w:eastAsia="仿宋_GB2312"/>
+                <w:sz w:val="30"/>
+              </w:rPr>
+            </w:pPr>
+            <w:r>
+              <w:rPr>
+                <w:rFonts w:hint="eastAsia" w:ascii="仿宋_GB2312" w:eastAsia="仿宋_GB2312"/>
+                <w:sz w:val="30"/>
+              </w:rPr>
+              <w:t>（作品适用范围、推广前景、市场分析及经济社会效益预测等）</w:t>
+            </w:r>
+          </w:p>
+        </w:tc>
+        <w:tc>
+          <w:tcPr>
+            <w:tcW w:w="7745" w:type="dxa"/>
+          </w:tcPr>
+          <w:p>
+            <w:pPr>
+              <w:pStyle w:val="12"/>
               <w:numPr>
                 <w:ilvl w:val="0"/>
                 <w:numId w:val="2"/>
@@ -3629,15 +3629,15 @@
             </w:pPr>
             <w:r>
               <w:rPr>
-                <w:rFonts w:ascii="仿宋_GB2312" w:eastAsia="仿宋_GB2312" w:hint="eastAsia"/>
-                <w:sz w:val="30"/>
-              </w:rPr>
-              <w:t>特别设置多档位噪音模式，满足用户个性化需求</w:t>
-            </w:r>
-          </w:p>
-          <w:p>
-            <w:pPr>
-              <w:pStyle w:val="ab"/>
+                <w:rFonts w:hint="eastAsia" w:ascii="仿宋_GB2312" w:eastAsia="仿宋_GB2312"/>
+                <w:sz w:val="30"/>
+              </w:rPr>
+              <w:t>窗户无处不在，所以本系统适用于各行各业，比如工厂车间，家居场所，医院，学校等等，应用范围极其广泛</w:t>
+            </w:r>
+          </w:p>
+          <w:p>
+            <w:pPr>
+              <w:pStyle w:val="12"/>
               <w:numPr>
                 <w:ilvl w:val="0"/>
                 <w:numId w:val="2"/>
@@ -3651,22 +3651,15 @@
             </w:pPr>
             <w:r>
               <w:rPr>
-                <w:rFonts w:ascii="仿宋_GB2312" w:eastAsia="仿宋_GB2312" w:hint="eastAsia"/>
-                <w:sz w:val="30"/>
-              </w:rPr>
-              <w:t>接入天气预报系统</w:t>
-            </w:r>
-            <w:r>
-              <w:rPr>
-                <w:rFonts w:ascii="仿宋_GB2312" w:eastAsia="仿宋_GB2312" w:hint="eastAsia"/>
-                <w:sz w:val="30"/>
-              </w:rPr>
-              <w:t>，智能判断窗户开合模式</w:t>
-            </w:r>
-          </w:p>
-          <w:p>
-            <w:pPr>
-              <w:pStyle w:val="ab"/>
+                <w:rFonts w:hint="eastAsia" w:ascii="仿宋_GB2312" w:eastAsia="仿宋_GB2312"/>
+                <w:sz w:val="30"/>
+              </w:rPr>
+              <w:t>顺应智能化时代趋势以及当下智能电器的普及</w:t>
+            </w:r>
+          </w:p>
+          <w:p>
+            <w:pPr>
+              <w:pStyle w:val="12"/>
               <w:numPr>
                 <w:ilvl w:val="0"/>
                 <w:numId w:val="2"/>
@@ -3680,15 +3673,15 @@
             </w:pPr>
             <w:r>
               <w:rPr>
-                <w:rFonts w:ascii="仿宋_GB2312" w:eastAsia="仿宋_GB2312" w:hint="eastAsia"/>
-                <w:sz w:val="30"/>
-              </w:rPr>
-              <w:t>红外线监测系统，监测窗户开合时是否有行人通过</w:t>
-            </w:r>
-          </w:p>
-          <w:p>
-            <w:pPr>
-              <w:pStyle w:val="ab"/>
+                <w:rFonts w:hint="eastAsia" w:ascii="仿宋_GB2312" w:eastAsia="仿宋_GB2312"/>
+                <w:sz w:val="30"/>
+              </w:rPr>
+              <w:t>有极大的人性化特色，适应现下快节奏生活趋势以及高强度工作压力，极大方便了人们的生活，节省了时间</w:t>
+            </w:r>
+          </w:p>
+          <w:p>
+            <w:pPr>
+              <w:pStyle w:val="12"/>
               <w:numPr>
                 <w:ilvl w:val="0"/>
                 <w:numId w:val="2"/>
@@ -3702,219 +3695,33 @@
             </w:pPr>
             <w:r>
               <w:rPr>
-                <w:rFonts w:ascii="仿宋_GB2312" w:eastAsia="仿宋_GB2312" w:hint="eastAsia"/>
-                <w:sz w:val="30"/>
-              </w:rPr>
-              <w:t>多维度设置室内空气监测参考阈值，比如温度湿度，各污染物浓度，风力风向等</w:t>
-            </w:r>
-          </w:p>
-          <w:p>
-            <w:pPr>
-              <w:pStyle w:val="ab"/>
-              <w:numPr>
-                <w:ilvl w:val="0"/>
-                <w:numId w:val="2"/>
-              </w:numPr>
-              <w:spacing w:line="500" w:lineRule="exact"/>
-              <w:ind w:firstLineChars="0"/>
-              <w:rPr>
-                <w:rFonts w:ascii="仿宋_GB2312" w:eastAsia="仿宋_GB2312"/>
-                <w:sz w:val="30"/>
-              </w:rPr>
-            </w:pPr>
-            <w:r>
-              <w:rPr>
-                <w:rFonts w:ascii="仿宋_GB2312" w:eastAsia="仿宋_GB2312" w:hint="eastAsia"/>
-                <w:sz w:val="30"/>
-              </w:rPr>
-              <w:t>根据季节和用户情况设置多模式</w:t>
-            </w:r>
-          </w:p>
-          <w:p>
-            <w:pPr>
-              <w:pStyle w:val="ab"/>
-              <w:numPr>
-                <w:ilvl w:val="0"/>
-                <w:numId w:val="2"/>
-              </w:numPr>
-              <w:spacing w:line="500" w:lineRule="exact"/>
-              <w:ind w:firstLineChars="0"/>
-              <w:rPr>
-                <w:rFonts w:ascii="仿宋_GB2312" w:eastAsia="仿宋_GB2312"/>
-                <w:sz w:val="30"/>
-              </w:rPr>
-            </w:pPr>
-            <w:r>
-              <w:rPr>
-                <w:rFonts w:ascii="仿宋_GB2312" w:eastAsia="仿宋_GB2312" w:hint="eastAsia"/>
-                <w:sz w:val="30"/>
-              </w:rPr>
-              <w:t>双</w:t>
-            </w:r>
-            <w:proofErr w:type="gramStart"/>
-            <w:r>
-              <w:rPr>
-                <w:rFonts w:ascii="仿宋_GB2312" w:eastAsia="仿宋_GB2312" w:hint="eastAsia"/>
-                <w:sz w:val="30"/>
-              </w:rPr>
-              <w:t>开式</w:t>
-            </w:r>
-            <w:proofErr w:type="gramEnd"/>
-            <w:r>
-              <w:rPr>
-                <w:rFonts w:ascii="仿宋_GB2312" w:eastAsia="仿宋_GB2312" w:hint="eastAsia"/>
-                <w:sz w:val="30"/>
-              </w:rPr>
-              <w:t>窗户以及</w:t>
-            </w:r>
-            <w:r>
-              <w:rPr>
-                <w:rFonts w:ascii="仿宋_GB2312" w:eastAsia="仿宋_GB2312" w:hint="eastAsia"/>
-                <w:sz w:val="30"/>
-              </w:rPr>
-              <w:t>可操纵式纱窗所组成的新型创新性窗户</w:t>
-            </w:r>
-          </w:p>
-          <w:p>
-            <w:pPr>
-              <w:spacing w:line="500" w:lineRule="exact"/>
-              <w:rPr>
-                <w:rFonts w:ascii="仿宋_GB2312" w:eastAsia="仿宋_GB2312"/>
-                <w:sz w:val="30"/>
-              </w:rPr>
-            </w:pPr>
-            <w:r>
-              <w:rPr>
-                <w:rFonts w:ascii="仿宋_GB2312" w:eastAsia="仿宋_GB2312" w:hint="eastAsia"/>
-                <w:sz w:val="30"/>
-              </w:rPr>
-              <w:t>优点亮点：</w:t>
-            </w:r>
-            <w:r>
-              <w:rPr>
-                <w:rFonts w:ascii="仿宋_GB2312" w:eastAsia="仿宋_GB2312" w:hint="eastAsia"/>
-                <w:sz w:val="30"/>
-              </w:rPr>
-              <w:t>我们的作品采用全自动控制，结合程序设计和功能设计，在已有的智能家居系统做出新的突破，多模块组成系统满足多方位需求。作品对比国内已有的基于单片机的智能窗户，拥有软件遥感控制，用户自主调整阈值，多项功能组合以及实时监测多方面指标等优点。</w:t>
-            </w:r>
-          </w:p>
-          <w:p>
-            <w:pPr>
-              <w:spacing w:line="500" w:lineRule="exact"/>
-              <w:rPr>
-                <w:rFonts w:ascii="仿宋_GB2312" w:eastAsia="仿宋_GB2312"/>
-                <w:sz w:val="30"/>
-              </w:rPr>
-            </w:pPr>
-            <w:r>
-              <w:rPr>
-                <w:rFonts w:ascii="仿宋_GB2312" w:eastAsia="仿宋_GB2312" w:hint="eastAsia"/>
-                <w:sz w:val="30"/>
-              </w:rPr>
-              <w:t>参考文献资料：</w:t>
-            </w:r>
-          </w:p>
-          <w:p>
-            <w:pPr>
-              <w:spacing w:line="500" w:lineRule="exact"/>
-              <w:rPr>
-                <w:rFonts w:ascii="仿宋_GB2312" w:eastAsia="仿宋_GB2312"/>
-                <w:sz w:val="30"/>
-              </w:rPr>
-            </w:pPr>
-            <w:r>
-              <w:rPr>
-                <w:rFonts w:ascii="仿宋_GB2312" w:eastAsia="仿宋_GB2312" w:hint="eastAsia"/>
-                <w:sz w:val="30"/>
-              </w:rPr>
-              <w:t>【1】室内空气质量监测系统的设计与实现 河北软件职业技术学院  郝越鑫1 ，吴梅</w:t>
-            </w:r>
-            <w:proofErr w:type="gramStart"/>
-            <w:r>
-              <w:rPr>
-                <w:rFonts w:ascii="仿宋_GB2312" w:eastAsia="仿宋_GB2312" w:hint="eastAsia"/>
-                <w:sz w:val="30"/>
-              </w:rPr>
-              <w:t>梅</w:t>
-            </w:r>
-            <w:proofErr w:type="gramEnd"/>
-            <w:r>
-              <w:rPr>
-                <w:rFonts w:ascii="仿宋_GB2312" w:eastAsia="仿宋_GB2312" w:hint="eastAsia"/>
-                <w:sz w:val="30"/>
-              </w:rPr>
-              <w:t>1 ,</w:t>
-            </w:r>
-            <w:proofErr w:type="gramStart"/>
-            <w:r>
-              <w:rPr>
-                <w:rFonts w:ascii="仿宋_GB2312" w:eastAsia="仿宋_GB2312" w:hint="eastAsia"/>
-                <w:sz w:val="30"/>
-              </w:rPr>
-              <w:t>王德永</w:t>
-            </w:r>
-            <w:proofErr w:type="gramEnd"/>
-            <w:r>
-              <w:rPr>
-                <w:rFonts w:ascii="仿宋_GB2312" w:eastAsia="仿宋_GB2312" w:hint="eastAsia"/>
-                <w:sz w:val="30"/>
-              </w:rPr>
-              <w:t xml:space="preserve">2 </w:t>
-            </w:r>
-          </w:p>
-          <w:p>
-            <w:pPr>
-              <w:spacing w:line="500" w:lineRule="exact"/>
-              <w:rPr>
-                <w:rFonts w:ascii="仿宋_GB2312" w:eastAsia="仿宋_GB2312"/>
-                <w:sz w:val="30"/>
-              </w:rPr>
-            </w:pPr>
-            <w:r>
-              <w:rPr>
-                <w:rFonts w:ascii="仿宋_GB2312" w:eastAsia="仿宋_GB2312" w:hint="eastAsia"/>
-                <w:sz w:val="30"/>
-              </w:rPr>
-              <w:t>【2】Smart Ceiling 智能家居系统 崔育杰，许秋荻，</w:t>
-            </w:r>
-            <w:proofErr w:type="gramStart"/>
-            <w:r>
-              <w:rPr>
-                <w:rFonts w:ascii="仿宋_GB2312" w:eastAsia="仿宋_GB2312" w:hint="eastAsia"/>
-                <w:sz w:val="30"/>
-              </w:rPr>
-              <w:t>陈治宇</w:t>
-            </w:r>
-            <w:proofErr w:type="gramEnd"/>
-            <w:r>
-              <w:rPr>
-                <w:rFonts w:ascii="仿宋_GB2312" w:eastAsia="仿宋_GB2312" w:hint="eastAsia"/>
-                <w:sz w:val="30"/>
-              </w:rPr>
-              <w:t xml:space="preserve"> 武汉理工大学机电工程学院 </w:t>
-            </w:r>
-          </w:p>
-          <w:p>
-            <w:pPr>
-              <w:spacing w:line="500" w:lineRule="exact"/>
-              <w:rPr>
-                <w:rFonts w:ascii="仿宋_GB2312" w:eastAsia="仿宋_GB2312"/>
-                <w:sz w:val="30"/>
-              </w:rPr>
-            </w:pPr>
-            <w:r>
-              <w:rPr>
-                <w:rFonts w:ascii="仿宋_GB2312" w:eastAsia="仿宋_GB2312" w:hint="eastAsia"/>
-                <w:sz w:val="30"/>
-              </w:rPr>
-              <w:t>【3】基于物联网的智能家居软件系统研究 刘凌， 刘琦， 陈凯 西安文理学院机械与材料工程学院</w:t>
+                <w:rFonts w:hint="eastAsia" w:ascii="仿宋_GB2312" w:eastAsia="仿宋_GB2312"/>
+                <w:sz w:val="30"/>
+              </w:rPr>
+              <w:t>当下的智能窗户人性化和功能方面还尚有欠缺，我们所设计的这款系统极大地弥补了这个缺陷，完善和拓展了各项功能，更好的考虑到用户的人性化需求，有广阔的潜在市场</w:t>
             </w:r>
           </w:p>
         </w:tc>
       </w:tr>
       <w:tr>
+        <w:tblPrEx>
+          <w:tblBorders>
+            <w:top w:val="single" w:color="auto" w:sz="4" w:space="0"/>
+            <w:left w:val="single" w:color="auto" w:sz="4" w:space="0"/>
+            <w:bottom w:val="single" w:color="auto" w:sz="4" w:space="0"/>
+            <w:right w:val="single" w:color="auto" w:sz="4" w:space="0"/>
+            <w:insideH w:val="single" w:color="auto" w:sz="4" w:space="0"/>
+            <w:insideV w:val="single" w:color="auto" w:sz="4" w:space="0"/>
+          </w:tblBorders>
+          <w:tblCellMar>
+            <w:top w:w="0" w:type="dxa"/>
+            <w:left w:w="108" w:type="dxa"/>
+            <w:bottom w:w="0" w:type="dxa"/>
+            <w:right w:w="108" w:type="dxa"/>
+          </w:tblCellMar>
+        </w:tblPrEx>
         <w:trPr>
-          <w:trHeight w:val="7362"/>
+          <w:trHeight w:val="1609" w:hRule="atLeast"/>
         </w:trPr>
         <w:tc>
           <w:tcPr>
@@ -3925,6 +3732,7 @@
           <w:p>
             <w:pPr>
               <w:spacing w:line="500" w:lineRule="exact"/>
+              <w:jc w:val="center"/>
               <w:rPr>
                 <w:rFonts w:ascii="仿宋_GB2312" w:eastAsia="仿宋_GB2312"/>
                 <w:sz w:val="30"/>
@@ -3932,23 +3740,16 @@
             </w:pPr>
             <w:r>
               <w:rPr>
-                <w:rFonts w:ascii="仿宋_GB2312" w:eastAsia="仿宋_GB2312" w:hint="eastAsia"/>
-                <w:sz w:val="30"/>
-              </w:rPr>
-              <w:lastRenderedPageBreak/>
-              <w:t>实用性</w:t>
-            </w:r>
-            <w:r>
-              <w:rPr>
-                <w:rFonts w:ascii="仿宋_GB2312" w:eastAsia="仿宋_GB2312" w:hint="eastAsia"/>
-                <w:sz w:val="30"/>
-              </w:rPr>
-              <w:t>可行性</w:t>
+                <w:rFonts w:hint="eastAsia" w:ascii="仿宋_GB2312" w:eastAsia="仿宋_GB2312"/>
+                <w:sz w:val="30"/>
+              </w:rPr>
+              <w:t>作品可展示的</w:t>
             </w:r>
           </w:p>
           <w:p>
             <w:pPr>
               <w:spacing w:line="500" w:lineRule="exact"/>
+              <w:jc w:val="center"/>
               <w:rPr>
                 <w:rFonts w:ascii="仿宋_GB2312" w:eastAsia="仿宋_GB2312"/>
                 <w:sz w:val="30"/>
@@ -3956,40 +3757,21 @@
             </w:pPr>
             <w:r>
               <w:rPr>
-                <w:rFonts w:ascii="仿宋_GB2312" w:eastAsia="仿宋_GB2312" w:hint="eastAsia"/>
-                <w:sz w:val="30"/>
-              </w:rPr>
-              <w:t>（</w:t>
-            </w:r>
-            <w:r>
-              <w:rPr>
-                <w:rFonts w:ascii="仿宋_GB2312" w:eastAsia="仿宋_GB2312" w:hint="eastAsia"/>
-                <w:sz w:val="30"/>
-              </w:rPr>
-              <w:t>作品适用范围、推广前景、市场分析及经济社会效益预测等</w:t>
-            </w:r>
-            <w:r>
-              <w:rPr>
-                <w:rFonts w:ascii="仿宋_GB2312" w:eastAsia="仿宋_GB2312" w:hint="eastAsia"/>
-                <w:sz w:val="30"/>
-              </w:rPr>
-              <w:t>）</w:t>
+                <w:rFonts w:hint="eastAsia" w:ascii="仿宋_GB2312" w:eastAsia="仿宋_GB2312"/>
+                <w:sz w:val="30"/>
+              </w:rPr>
+              <w:t>形  式</w:t>
             </w:r>
           </w:p>
         </w:tc>
         <w:tc>
           <w:tcPr>
             <w:tcW w:w="7745" w:type="dxa"/>
-          </w:tcPr>
-          <w:p>
-            <w:pPr>
-              <w:pStyle w:val="ab"/>
-              <w:numPr>
-                <w:ilvl w:val="0"/>
-                <w:numId w:val="3"/>
-              </w:numPr>
+            <w:vAlign w:val="center"/>
+          </w:tcPr>
+          <w:p>
+            <w:pPr>
               <w:spacing w:line="500" w:lineRule="exact"/>
-              <w:ind w:firstLineChars="0"/>
               <w:rPr>
                 <w:rFonts w:ascii="仿宋_GB2312" w:eastAsia="仿宋_GB2312"/>
                 <w:sz w:val="30"/>
@@ -3997,127 +3779,55 @@
             </w:pPr>
             <w:r>
               <w:rPr>
-                <w:rFonts w:ascii="仿宋_GB2312" w:eastAsia="仿宋_GB2312" w:hint="eastAsia"/>
-                <w:sz w:val="30"/>
-              </w:rPr>
-              <w:t>窗户无处不在，所以本系统适用于各行各业，比如工厂车间，家居场所，医院，学校等等</w:t>
-            </w:r>
-            <w:r>
-              <w:rPr>
-                <w:rFonts w:ascii="仿宋_GB2312" w:eastAsia="仿宋_GB2312" w:hint="eastAsia"/>
-                <w:sz w:val="30"/>
-              </w:rPr>
-              <w:t>，</w:t>
-            </w:r>
-            <w:r>
-              <w:rPr>
-                <w:rFonts w:ascii="仿宋_GB2312" w:eastAsia="仿宋_GB2312" w:hint="eastAsia"/>
-                <w:sz w:val="30"/>
-              </w:rPr>
-              <w:t>应用范围极其广泛</w:t>
-            </w:r>
-          </w:p>
-          <w:p>
-            <w:pPr>
-              <w:pStyle w:val="ab"/>
-              <w:numPr>
-                <w:ilvl w:val="0"/>
-                <w:numId w:val="3"/>
-              </w:numPr>
-              <w:spacing w:line="500" w:lineRule="exact"/>
-              <w:ind w:firstLineChars="0"/>
-              <w:rPr>
-                <w:rFonts w:ascii="仿宋_GB2312" w:eastAsia="仿宋_GB2312"/>
-                <w:sz w:val="30"/>
-              </w:rPr>
-            </w:pPr>
-            <w:r>
-              <w:rPr>
-                <w:rFonts w:ascii="仿宋_GB2312" w:eastAsia="仿宋_GB2312" w:hint="eastAsia"/>
-                <w:sz w:val="30"/>
-              </w:rPr>
-              <w:t>顺应智能化时代趋势以及当下智能电器的普及</w:t>
-            </w:r>
-          </w:p>
-          <w:p>
-            <w:pPr>
-              <w:pStyle w:val="ab"/>
-              <w:numPr>
-                <w:ilvl w:val="0"/>
-                <w:numId w:val="3"/>
-              </w:numPr>
-              <w:spacing w:line="500" w:lineRule="exact"/>
-              <w:ind w:firstLineChars="0"/>
-              <w:rPr>
-                <w:rFonts w:ascii="仿宋_GB2312" w:eastAsia="仿宋_GB2312"/>
-                <w:sz w:val="30"/>
-              </w:rPr>
-            </w:pPr>
-            <w:r>
-              <w:rPr>
-                <w:rFonts w:ascii="仿宋_GB2312" w:eastAsia="仿宋_GB2312" w:hint="eastAsia"/>
-                <w:sz w:val="30"/>
-              </w:rPr>
-              <w:t>有极大的人性化特色</w:t>
-            </w:r>
-            <w:r>
-              <w:rPr>
-                <w:rFonts w:ascii="仿宋_GB2312" w:eastAsia="仿宋_GB2312" w:hint="eastAsia"/>
-                <w:sz w:val="30"/>
-              </w:rPr>
-              <w:t>，适应</w:t>
-            </w:r>
-            <w:proofErr w:type="gramStart"/>
-            <w:r>
-              <w:rPr>
-                <w:rFonts w:ascii="仿宋_GB2312" w:eastAsia="仿宋_GB2312" w:hint="eastAsia"/>
-                <w:sz w:val="30"/>
-              </w:rPr>
-              <w:t>现下快</w:t>
-            </w:r>
-            <w:proofErr w:type="gramEnd"/>
-            <w:r>
-              <w:rPr>
-                <w:rFonts w:ascii="仿宋_GB2312" w:eastAsia="仿宋_GB2312" w:hint="eastAsia"/>
-                <w:sz w:val="30"/>
-              </w:rPr>
-              <w:t>节奏生活趋势以及高强度工作压力，极大方便了人们的生活，节省了时间</w:t>
-            </w:r>
-          </w:p>
-          <w:p>
-            <w:pPr>
-              <w:pStyle w:val="ab"/>
-              <w:numPr>
-                <w:ilvl w:val="0"/>
-                <w:numId w:val="3"/>
-              </w:numPr>
-              <w:spacing w:line="500" w:lineRule="exact"/>
-              <w:ind w:firstLineChars="0"/>
-              <w:rPr>
-                <w:rFonts w:ascii="仿宋_GB2312" w:eastAsia="仿宋_GB2312"/>
-                <w:sz w:val="30"/>
-              </w:rPr>
-            </w:pPr>
-            <w:r>
-              <w:rPr>
-                <w:rFonts w:ascii="仿宋_GB2312" w:eastAsia="仿宋_GB2312" w:hint="eastAsia"/>
-                <w:sz w:val="30"/>
-              </w:rPr>
-              <w:t>当下的</w:t>
-            </w:r>
-            <w:r>
-              <w:rPr>
-                <w:rFonts w:ascii="仿宋_GB2312" w:eastAsia="仿宋_GB2312" w:hint="eastAsia"/>
-                <w:sz w:val="30"/>
-              </w:rPr>
-              <w:t>智能窗户人性化和功能方面还尚有欠缺，我们所设计的这款系统极大地弥补了这个缺陷，完善和拓展了各项功能，更好的考虑到用户的人性化需求，有广阔的潜在市场</w:t>
+                <w:rFonts w:hint="eastAsia" w:ascii="仿宋_GB2312" w:eastAsia="仿宋_GB2312"/>
+                <w:sz w:val="30"/>
+              </w:rPr>
+              <w:t xml:space="preserve">□模型  □图纸  </w:t>
+            </w:r>
+            <w:r>
+              <w:rPr>
+                <w:rFonts w:hint="eastAsia" w:ascii="仿宋_GB2312" w:eastAsia="仿宋_GB2312"/>
+                <w:sz w:val="30"/>
+              </w:rPr>
+              <w:sym w:font="Wingdings 2" w:char="F052"/>
+            </w:r>
+            <w:r>
+              <w:rPr>
+                <w:rFonts w:hint="eastAsia" w:ascii="仿宋_GB2312" w:eastAsia="仿宋_GB2312"/>
+                <w:sz w:val="30"/>
+              </w:rPr>
+              <w:t>图片  □其他</w:t>
+            </w:r>
+            <w:r>
+              <w:rPr>
+                <w:rFonts w:hint="eastAsia" w:ascii="仿宋_GB2312" w:eastAsia="仿宋_GB2312"/>
+                <w:sz w:val="30"/>
+                <w:u w:val="single"/>
+              </w:rPr>
+              <w:t xml:space="preserve">     </w:t>
             </w:r>
           </w:p>
         </w:tc>
       </w:tr>
       <w:tr>
+        <w:tblPrEx>
+          <w:tblBorders>
+            <w:top w:val="single" w:color="auto" w:sz="4" w:space="0"/>
+            <w:left w:val="single" w:color="auto" w:sz="4" w:space="0"/>
+            <w:bottom w:val="single" w:color="auto" w:sz="4" w:space="0"/>
+            <w:right w:val="single" w:color="auto" w:sz="4" w:space="0"/>
+            <w:insideH w:val="single" w:color="auto" w:sz="4" w:space="0"/>
+            <w:insideV w:val="single" w:color="auto" w:sz="4" w:space="0"/>
+          </w:tblBorders>
+          <w:tblCellMar>
+            <w:top w:w="0" w:type="dxa"/>
+            <w:left w:w="108" w:type="dxa"/>
+            <w:bottom w:w="0" w:type="dxa"/>
+            <w:right w:w="108" w:type="dxa"/>
+          </w:tblCellMar>
+        </w:tblPrEx>
         <w:trPr>
-          <w:trHeight w:val="1609"/>
+          <w:trHeight w:val="2603" w:hRule="atLeast"/>
         </w:trPr>
         <w:tc>
           <w:tcPr>
@@ -4136,35 +3846,33 @@
             </w:pPr>
             <w:r>
               <w:rPr>
-                <w:rFonts w:ascii="仿宋_GB2312" w:eastAsia="仿宋_GB2312" w:hint="eastAsia"/>
-                <w:sz w:val="30"/>
-              </w:rPr>
-              <w:t>作品可展示的</w:t>
-            </w:r>
-          </w:p>
+                <w:rFonts w:hint="eastAsia" w:ascii="仿宋_GB2312" w:eastAsia="仿宋_GB2312"/>
+                <w:sz w:val="30"/>
+              </w:rPr>
+              <w:t>学院审查意见</w:t>
+            </w:r>
+            <w:r>
+              <w:rPr>
+                <w:rFonts w:ascii="仿宋_GB2312" w:eastAsia="仿宋_GB2312"/>
+                <w:sz w:val="30"/>
+              </w:rPr>
+              <w:t>及签字盖章</w:t>
+            </w:r>
+          </w:p>
+        </w:tc>
+        <w:tc>
+          <w:tcPr>
+            <w:tcW w:w="7745" w:type="dxa"/>
+          </w:tcPr>
           <w:p>
             <w:pPr>
               <w:spacing w:line="500" w:lineRule="exact"/>
-              <w:jc w:val="center"/>
               <w:rPr>
                 <w:rFonts w:ascii="仿宋_GB2312" w:eastAsia="仿宋_GB2312"/>
                 <w:sz w:val="30"/>
               </w:rPr>
             </w:pPr>
-            <w:r>
-              <w:rPr>
-                <w:rFonts w:ascii="仿宋_GB2312" w:eastAsia="仿宋_GB2312" w:hint="eastAsia"/>
-                <w:sz w:val="30"/>
-              </w:rPr>
-              <w:t>形  式</w:t>
-            </w:r>
-          </w:p>
-        </w:tc>
-        <w:tc>
-          <w:tcPr>
-            <w:tcW w:w="7745" w:type="dxa"/>
-            <w:vAlign w:val="center"/>
-          </w:tcPr>
+          </w:p>
           <w:p>
             <w:pPr>
               <w:spacing w:line="500" w:lineRule="exact"/>
@@ -4173,91 +3881,25 @@
                 <w:sz w:val="30"/>
               </w:rPr>
             </w:pPr>
-            <w:r>
-              <w:rPr>
-                <w:rFonts w:ascii="仿宋_GB2312" w:eastAsia="仿宋_GB2312" w:hint="eastAsia"/>
-                <w:sz w:val="30"/>
-              </w:rPr>
-              <w:t xml:space="preserve">□模型  □图纸  </w:t>
-            </w:r>
-            <w:r>
-              <w:rPr>
-                <w:rFonts w:ascii="仿宋_GB2312" w:eastAsia="仿宋_GB2312" w:hint="eastAsia"/>
-                <w:sz w:val="30"/>
-              </w:rPr>
-              <w:sym w:font="Wingdings 2" w:char="F052"/>
-            </w:r>
-            <w:r>
-              <w:rPr>
-                <w:rFonts w:ascii="仿宋_GB2312" w:eastAsia="仿宋_GB2312" w:hint="eastAsia"/>
-                <w:sz w:val="30"/>
-              </w:rPr>
-              <w:t xml:space="preserve">图片  </w:t>
-            </w:r>
-            <w:r>
-              <w:rPr>
-                <w:rFonts w:ascii="仿宋_GB2312" w:eastAsia="仿宋_GB2312" w:hint="eastAsia"/>
-                <w:sz w:val="30"/>
-              </w:rPr>
-              <w:t>□</w:t>
-            </w:r>
-            <w:r>
-              <w:rPr>
-                <w:rFonts w:ascii="仿宋_GB2312" w:eastAsia="仿宋_GB2312" w:hint="eastAsia"/>
-                <w:sz w:val="30"/>
-              </w:rPr>
-              <w:t>其他</w:t>
-            </w:r>
-            <w:r>
-              <w:rPr>
-                <w:rFonts w:ascii="仿宋_GB2312" w:eastAsia="仿宋_GB2312" w:hint="eastAsia"/>
-                <w:sz w:val="30"/>
-                <w:u w:val="single"/>
-              </w:rPr>
-              <w:t xml:space="preserve">     </w:t>
-            </w:r>
-          </w:p>
-        </w:tc>
-      </w:tr>
-      <w:tr>
-        <w:trPr>
-          <w:trHeight w:val="2603"/>
-        </w:trPr>
-        <w:tc>
-          <w:tcPr>
-            <w:tcW w:w="2218" w:type="dxa"/>
-            <w:gridSpan w:val="2"/>
-            <w:vAlign w:val="center"/>
-          </w:tcPr>
+          </w:p>
           <w:p>
             <w:pPr>
               <w:spacing w:line="500" w:lineRule="exact"/>
-              <w:jc w:val="center"/>
               <w:rPr>
                 <w:rFonts w:ascii="仿宋_GB2312" w:eastAsia="仿宋_GB2312"/>
                 <w:sz w:val="30"/>
               </w:rPr>
             </w:pPr>
-            <w:r>
-              <w:rPr>
-                <w:rFonts w:ascii="仿宋_GB2312" w:eastAsia="仿宋_GB2312" w:hint="eastAsia"/>
-                <w:sz w:val="30"/>
-              </w:rPr>
-              <w:t>学院审查意见</w:t>
-            </w:r>
-            <w:r>
+          </w:p>
+          <w:p>
+            <w:pPr>
+              <w:spacing w:line="500" w:lineRule="exact"/>
               <w:rPr>
                 <w:rFonts w:ascii="仿宋_GB2312" w:eastAsia="仿宋_GB2312"/>
                 <w:sz w:val="30"/>
               </w:rPr>
-              <w:t>及签字盖章</w:t>
-            </w:r>
-          </w:p>
-        </w:tc>
-        <w:tc>
-          <w:tcPr>
-            <w:tcW w:w="7745" w:type="dxa"/>
-          </w:tcPr>
+            </w:pPr>
+          </w:p>
           <w:p>
             <w:pPr>
               <w:spacing w:line="500" w:lineRule="exact"/>
@@ -4275,45 +3917,9 @@
                 <w:sz w:val="30"/>
               </w:rPr>
             </w:pPr>
-          </w:p>
-          <w:p>
-            <w:pPr>
-              <w:spacing w:line="500" w:lineRule="exact"/>
-              <w:rPr>
-                <w:rFonts w:ascii="仿宋_GB2312" w:eastAsia="仿宋_GB2312"/>
-                <w:sz w:val="30"/>
-              </w:rPr>
-            </w:pPr>
-          </w:p>
-          <w:p>
-            <w:pPr>
-              <w:spacing w:line="500" w:lineRule="exact"/>
-              <w:rPr>
-                <w:rFonts w:ascii="仿宋_GB2312" w:eastAsia="仿宋_GB2312"/>
-                <w:sz w:val="30"/>
-              </w:rPr>
-            </w:pPr>
-          </w:p>
-          <w:p>
-            <w:pPr>
-              <w:spacing w:line="500" w:lineRule="exact"/>
-              <w:rPr>
-                <w:rFonts w:ascii="仿宋_GB2312" w:eastAsia="仿宋_GB2312"/>
-                <w:sz w:val="30"/>
-              </w:rPr>
-            </w:pPr>
-          </w:p>
-          <w:p>
-            <w:pPr>
-              <w:spacing w:line="500" w:lineRule="exact"/>
-              <w:rPr>
-                <w:rFonts w:ascii="仿宋_GB2312" w:eastAsia="仿宋_GB2312"/>
-                <w:sz w:val="30"/>
-              </w:rPr>
-            </w:pPr>
-            <w:r>
-              <w:rPr>
-                <w:rFonts w:ascii="仿宋_GB2312" w:eastAsia="仿宋_GB2312" w:hint="eastAsia"/>
+            <w:r>
+              <w:rPr>
+                <w:rFonts w:hint="eastAsia" w:ascii="仿宋_GB2312" w:eastAsia="仿宋_GB2312"/>
                 <w:sz w:val="30"/>
               </w:rPr>
               <w:t xml:space="preserve">                             年   月   日</w:t>
@@ -4333,90 +3939,33 @@
       </w:pPr>
     </w:p>
     <w:sectPr>
-      <w:footerReference w:type="default" r:id="rId11"/>
-      <w:pgSz w:w="11906" w:h="16838" w:code="9"/>
+      <w:footerReference r:id="rId6" w:type="default"/>
+      <w:pgSz w:w="11906" w:h="16838"/>
       <w:pgMar w:top="2041" w:right="1531" w:bottom="1985" w:left="1531" w:header="851" w:footer="1644" w:gutter="0"/>
-      <w:cols w:space="425"/>
-      <w:docGrid w:type="lines" w:linePitch="312"/>
+      <w:cols w:space="425" w:num="1"/>
+      <w:docGrid w:type="lines" w:linePitch="312" w:charSpace="0"/>
     </w:sectPr>
   </w:body>
 </w:document>
 </file>
 
-<file path=word/endnotes.xml><?xml version="1.0" encoding="utf-8"?>
-<w:endnotes xmlns:wpc="http://schemas.microsoft.com/office/word/2010/wordprocessingCanvas" xmlns:cx="http://schemas.microsoft.com/office/drawing/2014/chartex" xmlns:cx1="http://schemas.microsoft.com/office/drawing/2015/9/8/chartex" xmlns:cx2="http://schemas.microsoft.com/office/drawing/2015/10/21/chartex" xmlns:cx3="http://schemas.microsoft.com/office/drawing/2016/5/9/chartex" xmlns:cx4="http://schemas.microsoft.com/office/drawing/2016/5/10/chartex" xmlns:cx5="http://schemas.microsoft.com/office/drawing/2016/5/11/chartex" xmlns:cx6="http://schemas.microsoft.com/office/drawing/2016/5/12/chartex" xmlns:cx7="http://schemas.microsoft.com/office/drawing/2016/5/13/chartex" xmlns:cx8="http://schemas.microsoft.com/office/drawing/2016/5/14/chartex" xmlns:mc="http://schemas.openxmlformats.org/markup-compatibility/2006" xmlns:aink="http://schemas.microsoft.com/office/drawing/2016/ink" xmlns:am3d="http://schemas.microsoft.com/office/drawing/2017/model3d" xmlns:o="urn:schemas-microsoft-com:office:office" xmlns:oel="http://schemas.microsoft.com/office/2019/extlst" xmlns:r="http://schemas.openxmlformats.org/officeDocument/2006/relationships" xmlns:m="http://schemas.openxmlformats.org/officeDocument/2006/math" xmlns:v="urn:schemas-microsoft-com:vml" xmlns:wp14="http://schemas.microsoft.com/office/word/2010/wordprocessingDrawing" xmlns:wp="http://schemas.openxmlformats.org/drawingml/2006/wordprocessingDrawing" xmlns:w10="urn:schemas-microsoft-com:office:word" xmlns:w="http://schemas.openxmlformats.org/wordprocessingml/2006/main" xmlns:w14="http://schemas.microsoft.com/office/word/2010/wordml" xmlns:w15="http://schemas.microsoft.com/office/word/2012/wordml" xmlns:w16cex="http://schemas.microsoft.com/office/word/2018/wordml/cex" xmlns:w16cid="http://schemas.microsoft.com/office/word/2016/wordml/cid" xmlns:w16="http://schemas.microsoft.com/office/word/2018/wordml" xmlns:w16sdtdh="http://schemas.microsoft.com/office/word/2020/wordml/sdtdatahash" xmlns:w16se="http://schemas.microsoft.com/office/word/2015/wordml/symex" xmlns:wpg="http://schemas.microsoft.com/office/word/2010/wordprocessingGroup" xmlns:wpi="http://schemas.microsoft.com/office/word/2010/wordprocessingInk" xmlns:wne="http://schemas.microsoft.com/office/word/2006/wordml" xmlns:wps="http://schemas.microsoft.com/office/word/2010/wordprocessingShape" mc:Ignorable="w14 w15 w16se w16cid w16 w16cex w16sdtdh wp14">
-  <w:endnote w:type="separator" w:id="-1">
-    <w:p>
-      <w:r>
-        <w:separator/>
-      </w:r>
-    </w:p>
-  </w:endnote>
-  <w:endnote w:type="continuationSeparator" w:id="0">
-    <w:p>
-      <w:r>
-        <w:continuationSeparator/>
-      </w:r>
-    </w:p>
-  </w:endnote>
-</w:endnotes>
-</file>
-
 <file path=word/footer1.xml><?xml version="1.0" encoding="utf-8"?>
-<w:ftr xmlns:wpc="http://schemas.microsoft.com/office/word/2010/wordprocessingCanvas" xmlns:cx="http://schemas.microsoft.com/office/drawing/2014/chartex" xmlns:cx1="http://schemas.microsoft.com/office/drawing/2015/9/8/chartex" xmlns:cx2="http://schemas.microsoft.com/office/drawing/2015/10/21/chartex" xmlns:cx3="http://schemas.microsoft.com/office/drawing/2016/5/9/chartex" xmlns:cx4="http://schemas.microsoft.com/office/drawing/2016/5/10/chartex" xmlns:cx5="http://schemas.microsoft.com/office/drawing/2016/5/11/chartex" xmlns:cx6="http://schemas.microsoft.com/office/drawing/2016/5/12/chartex" xmlns:cx7="http://schemas.microsoft.com/office/drawing/2016/5/13/chartex" xmlns:cx8="http://schemas.microsoft.com/office/drawing/2016/5/14/chartex" xmlns:mc="http://schemas.openxmlformats.org/markup-compatibility/2006" xmlns:aink="http://schemas.microsoft.com/office/drawing/2016/ink" xmlns:am3d="http://schemas.microsoft.com/office/drawing/2017/model3d" xmlns:o="urn:schemas-microsoft-com:office:office" xmlns:oel="http://schemas.microsoft.com/office/2019/extlst" xmlns:r="http://schemas.openxmlformats.org/officeDocument/2006/relationships" xmlns:m="http://schemas.openxmlformats.org/officeDocument/2006/math" xmlns:v="urn:schemas-microsoft-com:vml" xmlns:wp14="http://schemas.microsoft.com/office/word/2010/wordprocessingDrawing" xmlns:wp="http://schemas.openxmlformats.org/drawingml/2006/wordprocessingDrawing" xmlns:w10="urn:schemas-microsoft-com:office:word" xmlns:w="http://schemas.openxmlformats.org/wordprocessingml/2006/main" xmlns:w14="http://schemas.microsoft.com/office/word/2010/wordml" xmlns:w15="http://schemas.microsoft.com/office/word/2012/wordml" xmlns:w16cex="http://schemas.microsoft.com/office/word/2018/wordml/cex" xmlns:w16cid="http://schemas.microsoft.com/office/word/2016/wordml/cid" xmlns:w16="http://schemas.microsoft.com/office/word/2018/wordml" xmlns:w16sdtdh="http://schemas.microsoft.com/office/word/2020/wordml/sdtdatahash" xmlns:w16se="http://schemas.microsoft.com/office/word/2015/wordml/symex" xmlns:wpg="http://schemas.microsoft.com/office/word/2010/wordprocessingGroup" xmlns:wpi="http://schemas.microsoft.com/office/word/2010/wordprocessingInk" xmlns:wne="http://schemas.microsoft.com/office/word/2006/wordml" xmlns:wps="http://schemas.microsoft.com/office/word/2010/wordprocessingShape" mc:Ignorable="w14 w15 w16se w16cid w16 w16cex w16sdtdh wp14">
+<w:ftr xmlns:wpc="http://schemas.microsoft.com/office/word/2010/wordprocessingCanvas" xmlns:mc="http://schemas.openxmlformats.org/markup-compatibility/2006" xmlns:o="urn:schemas-microsoft-com:office:office" xmlns:r="http://schemas.openxmlformats.org/officeDocument/2006/relationships" xmlns:m="http://schemas.openxmlformats.org/officeDocument/2006/math" xmlns:v="urn:schemas-microsoft-com:vml" xmlns:wp14="http://schemas.microsoft.com/office/word/2010/wordprocessingDrawing" xmlns:wp="http://schemas.openxmlformats.org/drawingml/2006/wordprocessingDrawing" xmlns:w10="urn:schemas-microsoft-com:office:word" xmlns:w="http://schemas.openxmlformats.org/wordprocessingml/2006/main" xmlns:w14="http://schemas.microsoft.com/office/word/2010/wordml" xmlns:w15="http://schemas.microsoft.com/office/word/2012/wordml" xmlns:wpg="http://schemas.microsoft.com/office/word/2010/wordprocessingGroup" xmlns:wpi="http://schemas.microsoft.com/office/word/2010/wordprocessingInk" xmlns:wne="http://schemas.microsoft.com/office/word/2006/wordml" xmlns:wps="http://schemas.microsoft.com/office/word/2010/wordprocessingShape" xmlns:wpsCustomData="http://www.wps.cn/officeDocument/2013/wpsCustomData" mc:Ignorable="w14 w15 wp14">
   <w:p>
     <w:pPr>
-      <w:pStyle w:val="a3"/>
-      <w:framePr w:wrap="around" w:vAnchor="text" w:hAnchor="margin" w:xAlign="center" w:y="1"/>
-      <w:rPr>
-        <w:rStyle w:val="a5"/>
-      </w:rPr>
-    </w:pPr>
-    <w:r>
-      <w:rPr>
-        <w:rStyle w:val="a5"/>
-      </w:rPr>
-      <w:fldChar w:fldCharType="begin"/>
-    </w:r>
-    <w:r>
-      <w:rPr>
-        <w:rStyle w:val="a5"/>
-      </w:rPr>
-      <w:instrText xml:space="preserve">PAGE  </w:instrText>
-    </w:r>
-    <w:r>
-      <w:rPr>
-        <w:rStyle w:val="a5"/>
-      </w:rPr>
-      <w:fldChar w:fldCharType="end"/>
-    </w:r>
-  </w:p>
-  <w:p>
-    <w:pPr>
-      <w:pStyle w:val="a3"/>
-      <w:ind w:right="360" w:firstLine="360"/>
-    </w:pPr>
-  </w:p>
-</w:ftr>
-</file>
-
-<file path=word/footer2.xml><?xml version="1.0" encoding="utf-8"?>
-<w:ftr xmlns:wpc="http://schemas.microsoft.com/office/word/2010/wordprocessingCanvas" xmlns:cx="http://schemas.microsoft.com/office/drawing/2014/chartex" xmlns:cx1="http://schemas.microsoft.com/office/drawing/2015/9/8/chartex" xmlns:cx2="http://schemas.microsoft.com/office/drawing/2015/10/21/chartex" xmlns:cx3="http://schemas.microsoft.com/office/drawing/2016/5/9/chartex" xmlns:cx4="http://schemas.microsoft.com/office/drawing/2016/5/10/chartex" xmlns:cx5="http://schemas.microsoft.com/office/drawing/2016/5/11/chartex" xmlns:cx6="http://schemas.microsoft.com/office/drawing/2016/5/12/chartex" xmlns:cx7="http://schemas.microsoft.com/office/drawing/2016/5/13/chartex" xmlns:cx8="http://schemas.microsoft.com/office/drawing/2016/5/14/chartex" xmlns:mc="http://schemas.openxmlformats.org/markup-compatibility/2006" xmlns:aink="http://schemas.microsoft.com/office/drawing/2016/ink" xmlns:am3d="http://schemas.microsoft.com/office/drawing/2017/model3d" xmlns:o="urn:schemas-microsoft-com:office:office" xmlns:oel="http://schemas.microsoft.com/office/2019/extlst" xmlns:r="http://schemas.openxmlformats.org/officeDocument/2006/relationships" xmlns:m="http://schemas.openxmlformats.org/officeDocument/2006/math" xmlns:v="urn:schemas-microsoft-com:vml" xmlns:wp14="http://schemas.microsoft.com/office/word/2010/wordprocessingDrawing" xmlns:wp="http://schemas.openxmlformats.org/drawingml/2006/wordprocessingDrawing" xmlns:w10="urn:schemas-microsoft-com:office:word" xmlns:w="http://schemas.openxmlformats.org/wordprocessingml/2006/main" xmlns:w14="http://schemas.microsoft.com/office/word/2010/wordml" xmlns:w15="http://schemas.microsoft.com/office/word/2012/wordml" xmlns:w16cex="http://schemas.microsoft.com/office/word/2018/wordml/cex" xmlns:w16cid="http://schemas.microsoft.com/office/word/2016/wordml/cid" xmlns:w16="http://schemas.microsoft.com/office/word/2018/wordml" xmlns:w16sdtdh="http://schemas.microsoft.com/office/word/2020/wordml/sdtdatahash" xmlns:w16se="http://schemas.microsoft.com/office/word/2015/wordml/symex" xmlns:wpg="http://schemas.microsoft.com/office/word/2010/wordprocessingGroup" xmlns:wpi="http://schemas.microsoft.com/office/word/2010/wordprocessingInk" xmlns:wne="http://schemas.microsoft.com/office/word/2006/wordml" xmlns:wps="http://schemas.microsoft.com/office/word/2010/wordprocessingShape" mc:Ignorable="w14 w15 w16se w16cid w16 w16cex w16sdtdh wp14">
-  <w:p>
-    <w:pPr>
-      <w:pStyle w:val="a3"/>
-      <w:framePr w:wrap="around" w:vAnchor="text" w:hAnchor="page" w:x="5671" w:y="-1"/>
-      <w:ind w:leftChars="150" w:left="315" w:rightChars="150" w:right="315"/>
+      <w:pStyle w:val="3"/>
+      <w:framePr w:wrap="around" w:vAnchor="text" w:hAnchor="page" w:x="5671" w:yAlign="top"/>
+      <w:ind w:left="315" w:leftChars="150" w:right="315" w:rightChars="150"/>
       <w:jc w:val="center"/>
       <w:rPr>
-        <w:rStyle w:val="a5"/>
+        <w:rStyle w:val="7"/>
         <w:sz w:val="28"/>
         <w:szCs w:val="28"/>
       </w:rPr>
     </w:pPr>
     <w:r>
       <w:rPr>
-        <w:rStyle w:val="a5"/>
+        <w:rStyle w:val="7"/>
         <w:sz w:val="28"/>
         <w:szCs w:val="28"/>
       </w:rPr>
@@ -4424,7 +3973,7 @@
     </w:r>
     <w:r>
       <w:rPr>
-        <w:rStyle w:val="a5"/>
+        <w:rStyle w:val="7"/>
         <w:sz w:val="28"/>
         <w:szCs w:val="28"/>
       </w:rPr>
@@ -4432,7 +3981,7 @@
     </w:r>
     <w:r>
       <w:rPr>
-        <w:rStyle w:val="a5"/>
+        <w:rStyle w:val="7"/>
         <w:sz w:val="28"/>
         <w:szCs w:val="28"/>
       </w:rPr>
@@ -4440,7 +3989,7 @@
     </w:r>
     <w:r>
       <w:rPr>
-        <w:rStyle w:val="a5"/>
+        <w:rStyle w:val="7"/>
         <w:sz w:val="28"/>
         <w:szCs w:val="28"/>
       </w:rPr>
@@ -4448,8 +3997,7 @@
     </w:r>
     <w:r>
       <w:rPr>
-        <w:rStyle w:val="a5"/>
-        <w:noProof/>
+        <w:rStyle w:val="7"/>
         <w:sz w:val="28"/>
         <w:szCs w:val="28"/>
       </w:rPr>
@@ -4457,7 +4005,7 @@
     </w:r>
     <w:r>
       <w:rPr>
-        <w:rStyle w:val="a5"/>
+        <w:rStyle w:val="7"/>
         <w:sz w:val="28"/>
         <w:szCs w:val="28"/>
       </w:rPr>
@@ -4465,7 +4013,7 @@
     </w:r>
     <w:r>
       <w:rPr>
-        <w:rStyle w:val="a5"/>
+        <w:rStyle w:val="7"/>
         <w:sz w:val="28"/>
         <w:szCs w:val="28"/>
       </w:rPr>
@@ -4474,7 +4022,45 @@
   </w:p>
   <w:p>
     <w:pPr>
-      <w:pStyle w:val="a3"/>
+      <w:pStyle w:val="3"/>
+      <w:ind w:right="360" w:firstLine="360"/>
+    </w:pPr>
+  </w:p>
+</w:ftr>
+</file>
+
+<file path=word/footer2.xml><?xml version="1.0" encoding="utf-8"?>
+<w:ftr xmlns:wpc="http://schemas.microsoft.com/office/word/2010/wordprocessingCanvas" xmlns:mc="http://schemas.openxmlformats.org/markup-compatibility/2006" xmlns:o="urn:schemas-microsoft-com:office:office" xmlns:r="http://schemas.openxmlformats.org/officeDocument/2006/relationships" xmlns:m="http://schemas.openxmlformats.org/officeDocument/2006/math" xmlns:v="urn:schemas-microsoft-com:vml" xmlns:wp14="http://schemas.microsoft.com/office/word/2010/wordprocessingDrawing" xmlns:wp="http://schemas.openxmlformats.org/drawingml/2006/wordprocessingDrawing" xmlns:w10="urn:schemas-microsoft-com:office:word" xmlns:w="http://schemas.openxmlformats.org/wordprocessingml/2006/main" xmlns:w14="http://schemas.microsoft.com/office/word/2010/wordml" xmlns:w15="http://schemas.microsoft.com/office/word/2012/wordml" xmlns:wpg="http://schemas.microsoft.com/office/word/2010/wordprocessingGroup" xmlns:wpi="http://schemas.microsoft.com/office/word/2010/wordprocessingInk" xmlns:wne="http://schemas.microsoft.com/office/word/2006/wordml" xmlns:wps="http://schemas.microsoft.com/office/word/2010/wordprocessingShape" xmlns:wpsCustomData="http://www.wps.cn/officeDocument/2013/wpsCustomData" mc:Ignorable="w14 w15 wp14">
+  <w:p>
+    <w:pPr>
+      <w:pStyle w:val="3"/>
+      <w:framePr w:wrap="around" w:vAnchor="text" w:hAnchor="margin" w:xAlign="center" w:y="1"/>
+      <w:rPr>
+        <w:rStyle w:val="7"/>
+      </w:rPr>
+    </w:pPr>
+    <w:r>
+      <w:rPr>
+        <w:rStyle w:val="7"/>
+      </w:rPr>
+      <w:fldChar w:fldCharType="begin"/>
+    </w:r>
+    <w:r>
+      <w:rPr>
+        <w:rStyle w:val="7"/>
+      </w:rPr>
+      <w:instrText xml:space="preserve">PAGE  </w:instrText>
+    </w:r>
+    <w:r>
+      <w:rPr>
+        <w:rStyle w:val="7"/>
+      </w:rPr>
+      <w:fldChar w:fldCharType="end"/>
+    </w:r>
+  </w:p>
+  <w:p>
+    <w:pPr>
+      <w:pStyle w:val="3"/>
       <w:ind w:right="360" w:firstLine="360"/>
     </w:pPr>
   </w:p>
@@ -4482,21 +4068,21 @@
 </file>
 
 <file path=word/footer3.xml><?xml version="1.0" encoding="utf-8"?>
-<w:ftr xmlns:wpc="http://schemas.microsoft.com/office/word/2010/wordprocessingCanvas" xmlns:cx="http://schemas.microsoft.com/office/drawing/2014/chartex" xmlns:cx1="http://schemas.microsoft.com/office/drawing/2015/9/8/chartex" xmlns:cx2="http://schemas.microsoft.com/office/drawing/2015/10/21/chartex" xmlns:cx3="http://schemas.microsoft.com/office/drawing/2016/5/9/chartex" xmlns:cx4="http://schemas.microsoft.com/office/drawing/2016/5/10/chartex" xmlns:cx5="http://schemas.microsoft.com/office/drawing/2016/5/11/chartex" xmlns:cx6="http://schemas.microsoft.com/office/drawing/2016/5/12/chartex" xmlns:cx7="http://schemas.microsoft.com/office/drawing/2016/5/13/chartex" xmlns:cx8="http://schemas.microsoft.com/office/drawing/2016/5/14/chartex" xmlns:mc="http://schemas.openxmlformats.org/markup-compatibility/2006" xmlns:aink="http://schemas.microsoft.com/office/drawing/2016/ink" xmlns:am3d="http://schemas.microsoft.com/office/drawing/2017/model3d" xmlns:o="urn:schemas-microsoft-com:office:office" xmlns:oel="http://schemas.microsoft.com/office/2019/extlst" xmlns:r="http://schemas.openxmlformats.org/officeDocument/2006/relationships" xmlns:m="http://schemas.openxmlformats.org/officeDocument/2006/math" xmlns:v="urn:schemas-microsoft-com:vml" xmlns:wp14="http://schemas.microsoft.com/office/word/2010/wordprocessingDrawing" xmlns:wp="http://schemas.openxmlformats.org/drawingml/2006/wordprocessingDrawing" xmlns:w10="urn:schemas-microsoft-com:office:word" xmlns:w="http://schemas.openxmlformats.org/wordprocessingml/2006/main" xmlns:w14="http://schemas.microsoft.com/office/word/2010/wordml" xmlns:w15="http://schemas.microsoft.com/office/word/2012/wordml" xmlns:w16cex="http://schemas.microsoft.com/office/word/2018/wordml/cex" xmlns:w16cid="http://schemas.microsoft.com/office/word/2016/wordml/cid" xmlns:w16="http://schemas.microsoft.com/office/word/2018/wordml" xmlns:w16sdtdh="http://schemas.microsoft.com/office/word/2020/wordml/sdtdatahash" xmlns:w16se="http://schemas.microsoft.com/office/word/2015/wordml/symex" xmlns:wpg="http://schemas.microsoft.com/office/word/2010/wordprocessingGroup" xmlns:wpi="http://schemas.microsoft.com/office/word/2010/wordprocessingInk" xmlns:wne="http://schemas.microsoft.com/office/word/2006/wordml" xmlns:wps="http://schemas.microsoft.com/office/word/2010/wordprocessingShape" mc:Ignorable="w14 w15 w16se w16cid w16 w16cex w16sdtdh wp14">
+<w:ftr xmlns:wpc="http://schemas.microsoft.com/office/word/2010/wordprocessingCanvas" xmlns:mc="http://schemas.openxmlformats.org/markup-compatibility/2006" xmlns:o="urn:schemas-microsoft-com:office:office" xmlns:r="http://schemas.openxmlformats.org/officeDocument/2006/relationships" xmlns:m="http://schemas.openxmlformats.org/officeDocument/2006/math" xmlns:v="urn:schemas-microsoft-com:vml" xmlns:wp14="http://schemas.microsoft.com/office/word/2010/wordprocessingDrawing" xmlns:wp="http://schemas.openxmlformats.org/drawingml/2006/wordprocessingDrawing" xmlns:w10="urn:schemas-microsoft-com:office:word" xmlns:w="http://schemas.openxmlformats.org/wordprocessingml/2006/main" xmlns:w14="http://schemas.microsoft.com/office/word/2010/wordml" xmlns:w15="http://schemas.microsoft.com/office/word/2012/wordml" xmlns:wpg="http://schemas.microsoft.com/office/word/2010/wordprocessingGroup" xmlns:wpi="http://schemas.microsoft.com/office/word/2010/wordprocessingInk" xmlns:wne="http://schemas.microsoft.com/office/word/2006/wordml" xmlns:wps="http://schemas.microsoft.com/office/word/2010/wordprocessingShape" xmlns:wpsCustomData="http://www.wps.cn/officeDocument/2013/wpsCustomData" mc:Ignorable="w14 w15 wp14">
   <w:p>
     <w:pPr>
-      <w:pStyle w:val="a3"/>
+      <w:pStyle w:val="3"/>
       <w:framePr w:wrap="around" w:vAnchor="text" w:hAnchor="margin" w:xAlign="center" w:y="1"/>
-      <w:ind w:leftChars="150" w:left="315" w:rightChars="150" w:right="315"/>
+      <w:ind w:left="315" w:leftChars="150" w:right="315" w:rightChars="150"/>
       <w:rPr>
-        <w:rStyle w:val="a5"/>
+        <w:rStyle w:val="7"/>
         <w:sz w:val="28"/>
         <w:szCs w:val="28"/>
       </w:rPr>
     </w:pPr>
     <w:r>
       <w:rPr>
-        <w:rStyle w:val="a5"/>
+        <w:rStyle w:val="7"/>
         <w:sz w:val="28"/>
         <w:szCs w:val="28"/>
       </w:rPr>
@@ -4504,7 +4090,7 @@
     </w:r>
     <w:r>
       <w:rPr>
-        <w:rStyle w:val="a5"/>
+        <w:rStyle w:val="7"/>
         <w:sz w:val="28"/>
         <w:szCs w:val="28"/>
       </w:rPr>
@@ -4512,7 +4098,7 @@
     </w:r>
     <w:r>
       <w:rPr>
-        <w:rStyle w:val="a5"/>
+        <w:rStyle w:val="7"/>
         <w:sz w:val="28"/>
         <w:szCs w:val="28"/>
       </w:rPr>
@@ -4520,7 +4106,7 @@
     </w:r>
     <w:r>
       <w:rPr>
-        <w:rStyle w:val="a5"/>
+        <w:rStyle w:val="7"/>
         <w:sz w:val="28"/>
         <w:szCs w:val="28"/>
       </w:rPr>
@@ -4528,8 +4114,7 @@
     </w:r>
     <w:r>
       <w:rPr>
-        <w:rStyle w:val="a5"/>
-        <w:noProof/>
+        <w:rStyle w:val="7"/>
         <w:sz w:val="28"/>
         <w:szCs w:val="28"/>
       </w:rPr>
@@ -4537,7 +4122,7 @@
     </w:r>
     <w:r>
       <w:rPr>
-        <w:rStyle w:val="a5"/>
+        <w:rStyle w:val="7"/>
         <w:sz w:val="28"/>
         <w:szCs w:val="28"/>
       </w:rPr>
@@ -4545,7 +4130,7 @@
     </w:r>
     <w:r>
       <w:rPr>
-        <w:rStyle w:val="a5"/>
+        <w:rStyle w:val="7"/>
         <w:sz w:val="28"/>
         <w:szCs w:val="28"/>
       </w:rPr>
@@ -4554,7 +4139,7 @@
   </w:p>
   <w:p>
     <w:pPr>
-      <w:pStyle w:val="a3"/>
+      <w:pStyle w:val="3"/>
       <w:ind w:right="360" w:firstLine="360"/>
     </w:pPr>
   </w:p>
@@ -4562,182 +4147,23 @@
 </file>
 
 <file path=word/footer4.xml><?xml version="1.0" encoding="utf-8"?>
-<w:ftr xmlns:wpc="http://schemas.microsoft.com/office/word/2010/wordprocessingCanvas" xmlns:cx="http://schemas.microsoft.com/office/drawing/2014/chartex" xmlns:cx1="http://schemas.microsoft.com/office/drawing/2015/9/8/chartex" xmlns:cx2="http://schemas.microsoft.com/office/drawing/2015/10/21/chartex" xmlns:cx3="http://schemas.microsoft.com/office/drawing/2016/5/9/chartex" xmlns:cx4="http://schemas.microsoft.com/office/drawing/2016/5/10/chartex" xmlns:cx5="http://schemas.microsoft.com/office/drawing/2016/5/11/chartex" xmlns:cx6="http://schemas.microsoft.com/office/drawing/2016/5/12/chartex" xmlns:cx7="http://schemas.microsoft.com/office/drawing/2016/5/13/chartex" xmlns:cx8="http://schemas.microsoft.com/office/drawing/2016/5/14/chartex" xmlns:mc="http://schemas.openxmlformats.org/markup-compatibility/2006" xmlns:aink="http://schemas.microsoft.com/office/drawing/2016/ink" xmlns:am3d="http://schemas.microsoft.com/office/drawing/2017/model3d" xmlns:o="urn:schemas-microsoft-com:office:office" xmlns:oel="http://schemas.microsoft.com/office/2019/extlst" xmlns:r="http://schemas.openxmlformats.org/officeDocument/2006/relationships" xmlns:m="http://schemas.openxmlformats.org/officeDocument/2006/math" xmlns:v="urn:schemas-microsoft-com:vml" xmlns:wp14="http://schemas.microsoft.com/office/word/2010/wordprocessingDrawing" xmlns:wp="http://schemas.openxmlformats.org/drawingml/2006/wordprocessingDrawing" xmlns:w10="urn:schemas-microsoft-com:office:word" xmlns:w="http://schemas.openxmlformats.org/wordprocessingml/2006/main" xmlns:w14="http://schemas.microsoft.com/office/word/2010/wordml" xmlns:w15="http://schemas.microsoft.com/office/word/2012/wordml" xmlns:w16cex="http://schemas.microsoft.com/office/word/2018/wordml/cex" xmlns:w16cid="http://schemas.microsoft.com/office/word/2016/wordml/cid" xmlns:w16="http://schemas.microsoft.com/office/word/2018/wordml" xmlns:w16sdtdh="http://schemas.microsoft.com/office/word/2020/wordml/sdtdatahash" xmlns:w16se="http://schemas.microsoft.com/office/word/2015/wordml/symex" xmlns:wpg="http://schemas.microsoft.com/office/word/2010/wordprocessingGroup" xmlns:wpi="http://schemas.microsoft.com/office/word/2010/wordprocessingInk" xmlns:wne="http://schemas.microsoft.com/office/word/2006/wordml" xmlns:wps="http://schemas.microsoft.com/office/word/2010/wordprocessingShape" mc:Ignorable="w14 w15 w16se w16cid w16 w16cex w16sdtdh wp14">
+<w:ftr xmlns:wpc="http://schemas.microsoft.com/office/word/2010/wordprocessingCanvas" xmlns:mc="http://schemas.openxmlformats.org/markup-compatibility/2006" xmlns:o="urn:schemas-microsoft-com:office:office" xmlns:r="http://schemas.openxmlformats.org/officeDocument/2006/relationships" xmlns:m="http://schemas.openxmlformats.org/officeDocument/2006/math" xmlns:v="urn:schemas-microsoft-com:vml" xmlns:wp14="http://schemas.microsoft.com/office/word/2010/wordprocessingDrawing" xmlns:wp="http://schemas.openxmlformats.org/drawingml/2006/wordprocessingDrawing" xmlns:w10="urn:schemas-microsoft-com:office:word" xmlns:w="http://schemas.openxmlformats.org/wordprocessingml/2006/main" xmlns:w14="http://schemas.microsoft.com/office/word/2010/wordml" xmlns:w15="http://schemas.microsoft.com/office/word/2012/wordml" xmlns:wpg="http://schemas.microsoft.com/office/word/2010/wordprocessingGroup" xmlns:wpi="http://schemas.microsoft.com/office/word/2010/wordprocessingInk" xmlns:wne="http://schemas.microsoft.com/office/word/2006/wordml" xmlns:wps="http://schemas.microsoft.com/office/word/2010/wordprocessingShape" xmlns:wpsCustomData="http://www.wps.cn/officeDocument/2013/wpsCustomData" mc:Ignorable="w14 w15 wp14">
   <w:p>
     <w:pPr>
-      <w:pStyle w:val="a3"/>
+      <w:pStyle w:val="3"/>
       <w:ind w:right="360" w:firstLine="360"/>
     </w:pPr>
   </w:p>
 </w:ftr>
 </file>
 
-<file path=word/footnotes.xml><?xml version="1.0" encoding="utf-8"?>
-<w:footnotes xmlns:wpc="http://schemas.microsoft.com/office/word/2010/wordprocessingCanvas" xmlns:cx="http://schemas.microsoft.com/office/drawing/2014/chartex" xmlns:cx1="http://schemas.microsoft.com/office/drawing/2015/9/8/chartex" xmlns:cx2="http://schemas.microsoft.com/office/drawing/2015/10/21/chartex" xmlns:cx3="http://schemas.microsoft.com/office/drawing/2016/5/9/chartex" xmlns:cx4="http://schemas.microsoft.com/office/drawing/2016/5/10/chartex" xmlns:cx5="http://schemas.microsoft.com/office/drawing/2016/5/11/chartex" xmlns:cx6="http://schemas.microsoft.com/office/drawing/2016/5/12/chartex" xmlns:cx7="http://schemas.microsoft.com/office/drawing/2016/5/13/chartex" xmlns:cx8="http://schemas.microsoft.com/office/drawing/2016/5/14/chartex" xmlns:mc="http://schemas.openxmlformats.org/markup-compatibility/2006" xmlns:aink="http://schemas.microsoft.com/office/drawing/2016/ink" xmlns:am3d="http://schemas.microsoft.com/office/drawing/2017/model3d" xmlns:o="urn:schemas-microsoft-com:office:office" xmlns:oel="http://schemas.microsoft.com/office/2019/extlst" xmlns:r="http://schemas.openxmlformats.org/officeDocument/2006/relationships" xmlns:m="http://schemas.openxmlformats.org/officeDocument/2006/math" xmlns:v="urn:schemas-microsoft-com:vml" xmlns:wp14="http://schemas.microsoft.com/office/word/2010/wordprocessingDrawing" xmlns:wp="http://schemas.openxmlformats.org/drawingml/2006/wordprocessingDrawing" xmlns:w10="urn:schemas-microsoft-com:office:word" xmlns:w="http://schemas.openxmlformats.org/wordprocessingml/2006/main" xmlns:w14="http://schemas.microsoft.com/office/word/2010/wordml" xmlns:w15="http://schemas.microsoft.com/office/word/2012/wordml" xmlns:w16cex="http://schemas.microsoft.com/office/word/2018/wordml/cex" xmlns:w16cid="http://schemas.microsoft.com/office/word/2016/wordml/cid" xmlns:w16="http://schemas.microsoft.com/office/word/2018/wordml" xmlns:w16sdtdh="http://schemas.microsoft.com/office/word/2020/wordml/sdtdatahash" xmlns:w16se="http://schemas.microsoft.com/office/word/2015/wordml/symex" xmlns:wpg="http://schemas.microsoft.com/office/word/2010/wordprocessingGroup" xmlns:wpi="http://schemas.microsoft.com/office/word/2010/wordprocessingInk" xmlns:wne="http://schemas.microsoft.com/office/word/2006/wordml" xmlns:wps="http://schemas.microsoft.com/office/word/2010/wordprocessingShape" mc:Ignorable="w14 w15 w16se w16cid w16 w16cex w16sdtdh wp14">
-  <w:footnote w:type="separator" w:id="-1">
-    <w:p>
-      <w:r>
-        <w:separator/>
-      </w:r>
-    </w:p>
-  </w:footnote>
-  <w:footnote w:type="continuationSeparator" w:id="0">
-    <w:p>
-      <w:r>
-        <w:continuationSeparator/>
-      </w:r>
-    </w:p>
-  </w:footnote>
-</w:footnotes>
-</file>
-
 <file path=word/numbering.xml><?xml version="1.0" encoding="utf-8"?>
-<w:numbering xmlns:wpc="http://schemas.microsoft.com/office/word/2010/wordprocessingCanvas" xmlns:cx="http://schemas.microsoft.com/office/drawing/2014/chartex" xmlns:cx1="http://schemas.microsoft.com/office/drawing/2015/9/8/chartex" xmlns:cx2="http://schemas.microsoft.com/office/drawing/2015/10/21/chartex" xmlns:cx3="http://schemas.microsoft.com/office/drawing/2016/5/9/chartex" xmlns:cx4="http://schemas.microsoft.com/office/drawing/2016/5/10/chartex" xmlns:cx5="http://schemas.microsoft.com/office/drawing/2016/5/11/chartex" xmlns:cx6="http://schemas.microsoft.com/office/drawing/2016/5/12/chartex" xmlns:cx7="http://schemas.microsoft.com/office/drawing/2016/5/13/chartex" xmlns:cx8="http://schemas.microsoft.com/office/drawing/2016/5/14/chartex" xmlns:mc="http://schemas.openxmlformats.org/markup-compatibility/2006" xmlns:aink="http://schemas.microsoft.com/office/drawing/2016/ink" xmlns:am3d="http://schemas.microsoft.com/office/drawing/2017/model3d" xmlns:o="urn:schemas-microsoft-com:office:office" xmlns:oel="http://schemas.microsoft.com/office/2019/extlst" xmlns:r="http://schemas.openxmlformats.org/officeDocument/2006/relationships" xmlns:m="http://schemas.openxmlformats.org/officeDocument/2006/math" xmlns:v="urn:schemas-microsoft-com:vml" xmlns:wp14="http://schemas.microsoft.com/office/word/2010/wordprocessingDrawing" xmlns:wp="http://schemas.openxmlformats.org/drawingml/2006/wordprocessingDrawing" xmlns:w10="urn:schemas-microsoft-com:office:word" xmlns:w="http://schemas.openxmlformats.org/wordprocessingml/2006/main" xmlns:w14="http://schemas.microsoft.com/office/word/2010/wordml" xmlns:w15="http://schemas.microsoft.com/office/word/2012/wordml" xmlns:w16cex="http://schemas.microsoft.com/office/word/2018/wordml/cex" xmlns:w16cid="http://schemas.microsoft.com/office/word/2016/wordml/cid" xmlns:w16="http://schemas.microsoft.com/office/word/2018/wordml" xmlns:w16sdtdh="http://schemas.microsoft.com/office/word/2020/wordml/sdtdatahash" xmlns:w16se="http://schemas.microsoft.com/office/word/2015/wordml/symex" xmlns:wpg="http://schemas.microsoft.com/office/word/2010/wordprocessingGroup" xmlns:wpi="http://schemas.microsoft.com/office/word/2010/wordprocessingInk" xmlns:wne="http://schemas.microsoft.com/office/word/2006/wordml" xmlns:wps="http://schemas.microsoft.com/office/word/2010/wordprocessingShape" mc:Ignorable="w14 w15 w16se w16cid w16 w16cex w16sdtdh wp14">
-  <w:abstractNum w:abstractNumId="0" w15:restartNumberingAfterBreak="0">
-    <w:nsid w:val="00000006"/>
+<w:numbering xmlns:wpc="http://schemas.microsoft.com/office/word/2010/wordprocessingCanvas" xmlns:mc="http://schemas.openxmlformats.org/markup-compatibility/2006" xmlns:o="urn:schemas-microsoft-com:office:office" xmlns:r="http://schemas.openxmlformats.org/officeDocument/2006/relationships" xmlns:m="http://schemas.openxmlformats.org/officeDocument/2006/math" xmlns:v="urn:schemas-microsoft-com:vml" xmlns:wp14="http://schemas.microsoft.com/office/word/2010/wordprocessingDrawing" xmlns:wp="http://schemas.openxmlformats.org/drawingml/2006/wordprocessingDrawing" xmlns:w10="urn:schemas-microsoft-com:office:word" xmlns:w="http://schemas.openxmlformats.org/wordprocessingml/2006/main" xmlns:w14="http://schemas.microsoft.com/office/word/2010/wordml" xmlns:wpg="http://schemas.microsoft.com/office/word/2010/wordprocessingGroup" xmlns:wpi="http://schemas.microsoft.com/office/word/2010/wordprocessingInk" xmlns:wne="http://schemas.microsoft.com/office/word/2006/wordml" xmlns:wps="http://schemas.microsoft.com/office/word/2010/wordprocessingShape" xmlns:wpsCustomData="http://www.wps.cn/officeDocument/2013/wpsCustomData" mc:Ignorable="w14 wp14">
+  <w:abstractNum w:abstractNumId="0">
+    <w:nsid w:val="062A1EA8"/>
     <w:multiLevelType w:val="multilevel"/>
-    <w:tmpl w:val="00000006"/>
-    <w:lvl w:ilvl="0">
-      <w:start w:val="8"/>
-      <w:numFmt w:val="bullet"/>
-      <w:lvlText w:val="□"/>
-      <w:lvlJc w:val="left"/>
-      <w:pPr>
-        <w:tabs>
-          <w:tab w:val="num" w:pos="990"/>
-        </w:tabs>
-        <w:ind w:left="990" w:hanging="360"/>
-      </w:pPr>
-      <w:rPr>
-        <w:rFonts w:ascii="楷体_GB2312" w:eastAsia="楷体_GB2312" w:hAnsi="Times New Roman" w:cs="Times New Roman" w:hint="eastAsia"/>
-      </w:rPr>
-    </w:lvl>
-    <w:lvl w:ilvl="1">
-      <w:start w:val="1"/>
-      <w:numFmt w:val="bullet"/>
-      <w:lvlText w:val=""/>
-      <w:lvlJc w:val="left"/>
-      <w:pPr>
-        <w:tabs>
-          <w:tab w:val="num" w:pos="1470"/>
-        </w:tabs>
-        <w:ind w:left="1470" w:hanging="420"/>
-      </w:pPr>
-      <w:rPr>
-        <w:rFonts w:ascii="Wingdings" w:hAnsi="Wingdings" w:hint="default"/>
-      </w:rPr>
-    </w:lvl>
-    <w:lvl w:ilvl="2">
-      <w:start w:val="1"/>
-      <w:numFmt w:val="bullet"/>
-      <w:lvlText w:val=""/>
-      <w:lvlJc w:val="left"/>
-      <w:pPr>
-        <w:tabs>
-          <w:tab w:val="num" w:pos="1890"/>
-        </w:tabs>
-        <w:ind w:left="1890" w:hanging="420"/>
-      </w:pPr>
-      <w:rPr>
-        <w:rFonts w:ascii="Wingdings" w:hAnsi="Wingdings" w:hint="default"/>
-      </w:rPr>
-    </w:lvl>
-    <w:lvl w:ilvl="3">
-      <w:start w:val="1"/>
-      <w:numFmt w:val="bullet"/>
-      <w:lvlText w:val=""/>
-      <w:lvlJc w:val="left"/>
-      <w:pPr>
-        <w:tabs>
-          <w:tab w:val="num" w:pos="2310"/>
-        </w:tabs>
-        <w:ind w:left="2310" w:hanging="420"/>
-      </w:pPr>
-      <w:rPr>
-        <w:rFonts w:ascii="Wingdings" w:hAnsi="Wingdings" w:hint="default"/>
-      </w:rPr>
-    </w:lvl>
-    <w:lvl w:ilvl="4">
-      <w:start w:val="1"/>
-      <w:numFmt w:val="bullet"/>
-      <w:lvlText w:val=""/>
-      <w:lvlJc w:val="left"/>
-      <w:pPr>
-        <w:tabs>
-          <w:tab w:val="num" w:pos="2730"/>
-        </w:tabs>
-        <w:ind w:left="2730" w:hanging="420"/>
-      </w:pPr>
-      <w:rPr>
-        <w:rFonts w:ascii="Wingdings" w:hAnsi="Wingdings" w:hint="default"/>
-      </w:rPr>
-    </w:lvl>
-    <w:lvl w:ilvl="5">
-      <w:start w:val="1"/>
-      <w:numFmt w:val="bullet"/>
-      <w:lvlText w:val=""/>
-      <w:lvlJc w:val="left"/>
-      <w:pPr>
-        <w:tabs>
-          <w:tab w:val="num" w:pos="3150"/>
-        </w:tabs>
-        <w:ind w:left="3150" w:hanging="420"/>
-      </w:pPr>
-      <w:rPr>
-        <w:rFonts w:ascii="Wingdings" w:hAnsi="Wingdings" w:hint="default"/>
-      </w:rPr>
-    </w:lvl>
-    <w:lvl w:ilvl="6">
-      <w:start w:val="1"/>
-      <w:numFmt w:val="bullet"/>
-      <w:lvlText w:val=""/>
-      <w:lvlJc w:val="left"/>
-      <w:pPr>
-        <w:tabs>
-          <w:tab w:val="num" w:pos="3570"/>
-        </w:tabs>
-        <w:ind w:left="3570" w:hanging="420"/>
-      </w:pPr>
-      <w:rPr>
-        <w:rFonts w:ascii="Wingdings" w:hAnsi="Wingdings" w:hint="default"/>
-      </w:rPr>
-    </w:lvl>
-    <w:lvl w:ilvl="7">
-      <w:start w:val="1"/>
-      <w:numFmt w:val="bullet"/>
-      <w:lvlText w:val=""/>
-      <w:lvlJc w:val="left"/>
-      <w:pPr>
-        <w:tabs>
-          <w:tab w:val="num" w:pos="3990"/>
-        </w:tabs>
-        <w:ind w:left="3990" w:hanging="420"/>
-      </w:pPr>
-      <w:rPr>
-        <w:rFonts w:ascii="Wingdings" w:hAnsi="Wingdings" w:hint="default"/>
-      </w:rPr>
-    </w:lvl>
-    <w:lvl w:ilvl="8">
-      <w:start w:val="1"/>
-      <w:numFmt w:val="bullet"/>
-      <w:lvlText w:val=""/>
-      <w:lvlJc w:val="left"/>
-      <w:pPr>
-        <w:tabs>
-          <w:tab w:val="num" w:pos="4410"/>
-        </w:tabs>
-        <w:ind w:left="4410" w:hanging="420"/>
-      </w:pPr>
-      <w:rPr>
-        <w:rFonts w:ascii="Wingdings" w:hAnsi="Wingdings" w:hint="default"/>
-      </w:rPr>
-    </w:lvl>
-  </w:abstractNum>
-  <w:abstractNum w:abstractNumId="1" w15:restartNumberingAfterBreak="0">
-    <w:nsid w:val="062A1EA8"/>
-    <w:multiLevelType w:val="hybridMultilevel"/>
-    <w:tmpl w:val="6160F428"/>
-    <w:lvl w:ilvl="0" w:tplc="647E9FFE">
+    <w:tmpl w:val="062A1EA8"/>
+    <w:lvl w:ilvl="0" w:tentative="0">
       <w:start w:val="1"/>
       <w:numFmt w:val="decimal"/>
       <w:lvlText w:val="%1."/>
@@ -4749,7 +4175,7 @@
         <w:rFonts w:hint="default"/>
       </w:rPr>
     </w:lvl>
-    <w:lvl w:ilvl="1" w:tplc="04090019" w:tentative="1">
+    <w:lvl w:ilvl="1" w:tentative="0">
       <w:start w:val="1"/>
       <w:numFmt w:val="lowerLetter"/>
       <w:lvlText w:val="%2)"/>
@@ -4758,7 +4184,7 @@
         <w:ind w:left="840" w:hanging="420"/>
       </w:pPr>
     </w:lvl>
-    <w:lvl w:ilvl="2" w:tplc="0409001B" w:tentative="1">
+    <w:lvl w:ilvl="2" w:tentative="0">
       <w:start w:val="1"/>
       <w:numFmt w:val="lowerRoman"/>
       <w:lvlText w:val="%3."/>
@@ -4767,7 +4193,7 @@
         <w:ind w:left="1260" w:hanging="420"/>
       </w:pPr>
     </w:lvl>
-    <w:lvl w:ilvl="3" w:tplc="0409000F" w:tentative="1">
+    <w:lvl w:ilvl="3" w:tentative="0">
       <w:start w:val="1"/>
       <w:numFmt w:val="decimal"/>
       <w:lvlText w:val="%4."/>
@@ -4776,7 +4202,7 @@
         <w:ind w:left="1680" w:hanging="420"/>
       </w:pPr>
     </w:lvl>
-    <w:lvl w:ilvl="4" w:tplc="04090019" w:tentative="1">
+    <w:lvl w:ilvl="4" w:tentative="0">
       <w:start w:val="1"/>
       <w:numFmt w:val="lowerLetter"/>
       <w:lvlText w:val="%5)"/>
@@ -4785,7 +4211,7 @@
         <w:ind w:left="2100" w:hanging="420"/>
       </w:pPr>
     </w:lvl>
-    <w:lvl w:ilvl="5" w:tplc="0409001B" w:tentative="1">
+    <w:lvl w:ilvl="5" w:tentative="0">
       <w:start w:val="1"/>
       <w:numFmt w:val="lowerRoman"/>
       <w:lvlText w:val="%6."/>
@@ -4794,7 +4220,7 @@
         <w:ind w:left="2520" w:hanging="420"/>
       </w:pPr>
     </w:lvl>
-    <w:lvl w:ilvl="6" w:tplc="0409000F" w:tentative="1">
+    <w:lvl w:ilvl="6" w:tentative="0">
       <w:start w:val="1"/>
       <w:numFmt w:val="decimal"/>
       <w:lvlText w:val="%7."/>
@@ -4803,7 +4229,7 @@
         <w:ind w:left="2940" w:hanging="420"/>
       </w:pPr>
     </w:lvl>
-    <w:lvl w:ilvl="7" w:tplc="04090019" w:tentative="1">
+    <w:lvl w:ilvl="7" w:tentative="0">
       <w:start w:val="1"/>
       <w:numFmt w:val="lowerLetter"/>
       <w:lvlText w:val="%8)"/>
@@ -4812,7 +4238,7 @@
         <w:ind w:left="3360" w:hanging="420"/>
       </w:pPr>
     </w:lvl>
-    <w:lvl w:ilvl="8" w:tplc="0409001B" w:tentative="1">
+    <w:lvl w:ilvl="8" w:tentative="0">
       <w:start w:val="1"/>
       <w:numFmt w:val="lowerRoman"/>
       <w:lvlText w:val="%9."/>
@@ -4822,11 +4248,11 @@
       </w:pPr>
     </w:lvl>
   </w:abstractNum>
-  <w:abstractNum w:abstractNumId="2" w15:restartNumberingAfterBreak="0">
+  <w:abstractNum w:abstractNumId="1">
     <w:nsid w:val="75D6768C"/>
-    <w:multiLevelType w:val="hybridMultilevel"/>
-    <w:tmpl w:val="169E0F28"/>
-    <w:lvl w:ilvl="0" w:tplc="3C10ADB8">
+    <w:multiLevelType w:val="multilevel"/>
+    <w:tmpl w:val="75D6768C"/>
+    <w:lvl w:ilvl="0" w:tentative="0">
       <w:start w:val="1"/>
       <w:numFmt w:val="decimal"/>
       <w:lvlText w:val="%1."/>
@@ -4838,7 +4264,7 @@
         <w:rFonts w:hint="default"/>
       </w:rPr>
     </w:lvl>
-    <w:lvl w:ilvl="1" w:tplc="04090019" w:tentative="1">
+    <w:lvl w:ilvl="1" w:tentative="0">
       <w:start w:val="1"/>
       <w:numFmt w:val="lowerLetter"/>
       <w:lvlText w:val="%2)"/>
@@ -4847,7 +4273,7 @@
         <w:ind w:left="840" w:hanging="420"/>
       </w:pPr>
     </w:lvl>
-    <w:lvl w:ilvl="2" w:tplc="0409001B" w:tentative="1">
+    <w:lvl w:ilvl="2" w:tentative="0">
       <w:start w:val="1"/>
       <w:numFmt w:val="lowerRoman"/>
       <w:lvlText w:val="%3."/>
@@ -4856,7 +4282,7 @@
         <w:ind w:left="1260" w:hanging="420"/>
       </w:pPr>
     </w:lvl>
-    <w:lvl w:ilvl="3" w:tplc="0409000F" w:tentative="1">
+    <w:lvl w:ilvl="3" w:tentative="0">
       <w:start w:val="1"/>
       <w:numFmt w:val="decimal"/>
       <w:lvlText w:val="%4."/>
@@ -4865,7 +4291,7 @@
         <w:ind w:left="1680" w:hanging="420"/>
       </w:pPr>
     </w:lvl>
-    <w:lvl w:ilvl="4" w:tplc="04090019" w:tentative="1">
+    <w:lvl w:ilvl="4" w:tentative="0">
       <w:start w:val="1"/>
       <w:numFmt w:val="lowerLetter"/>
       <w:lvlText w:val="%5)"/>
@@ -4874,7 +4300,7 @@
         <w:ind w:left="2100" w:hanging="420"/>
       </w:pPr>
     </w:lvl>
-    <w:lvl w:ilvl="5" w:tplc="0409001B" w:tentative="1">
+    <w:lvl w:ilvl="5" w:tentative="0">
       <w:start w:val="1"/>
       <w:numFmt w:val="lowerRoman"/>
       <w:lvlText w:val="%6."/>
@@ -4883,7 +4309,7 @@
         <w:ind w:left="2520" w:hanging="420"/>
       </w:pPr>
     </w:lvl>
-    <w:lvl w:ilvl="6" w:tplc="0409000F" w:tentative="1">
+    <w:lvl w:ilvl="6" w:tentative="0">
       <w:start w:val="1"/>
       <w:numFmt w:val="decimal"/>
       <w:lvlText w:val="%7."/>
@@ -4892,7 +4318,7 @@
         <w:ind w:left="2940" w:hanging="420"/>
       </w:pPr>
     </w:lvl>
-    <w:lvl w:ilvl="7" w:tplc="04090019" w:tentative="1">
+    <w:lvl w:ilvl="7" w:tentative="0">
       <w:start w:val="1"/>
       <w:numFmt w:val="lowerLetter"/>
       <w:lvlText w:val="%8)"/>
@@ -4901,7 +4327,7 @@
         <w:ind w:left="3360" w:hanging="420"/>
       </w:pPr>
     </w:lvl>
-    <w:lvl w:ilvl="8" w:tplc="0409001B" w:tentative="1">
+    <w:lvl w:ilvl="8" w:tentative="0">
       <w:start w:val="1"/>
       <w:numFmt w:val="lowerRoman"/>
       <w:lvlText w:val="%9."/>
@@ -4911,436 +4337,306 @@
       </w:pPr>
     </w:lvl>
   </w:abstractNum>
-  <w:num w:numId="1" w16cid:durableId="559681510">
+  <w:num w:numId="1">
     <w:abstractNumId w:val="0"/>
   </w:num>
-  <w:num w:numId="2" w16cid:durableId="1469980263">
+  <w:num w:numId="2">
     <w:abstractNumId w:val="1"/>
-  </w:num>
-  <w:num w:numId="3" w16cid:durableId="139427011">
-    <w:abstractNumId w:val="2"/>
   </w:num>
 </w:numbering>
 </file>
 
 <file path=word/styles.xml><?xml version="1.0" encoding="utf-8"?>
-<w:styles xmlns:mc="http://schemas.openxmlformats.org/markup-compatibility/2006" xmlns:r="http://schemas.openxmlformats.org/officeDocument/2006/relationships" xmlns:w="http://schemas.openxmlformats.org/wordprocessingml/2006/main" xmlns:w14="http://schemas.microsoft.com/office/word/2010/wordml" xmlns:w15="http://schemas.microsoft.com/office/word/2012/wordml" xmlns:w16cex="http://schemas.microsoft.com/office/word/2018/wordml/cex" xmlns:w16cid="http://schemas.microsoft.com/office/word/2016/wordml/cid" xmlns:w16="http://schemas.microsoft.com/office/word/2018/wordml" xmlns:w16sdtdh="http://schemas.microsoft.com/office/word/2020/wordml/sdtdatahash" xmlns:w16se="http://schemas.microsoft.com/office/word/2015/wordml/symex" mc:Ignorable="w14 w15 w16se w16cid w16 w16cex w16sdtdh">
+<w:styles xmlns:mc="http://schemas.openxmlformats.org/markup-compatibility/2006" xmlns:o="urn:schemas-microsoft-com:office:office" xmlns:r="http://schemas.openxmlformats.org/officeDocument/2006/relationships" xmlns:m="http://schemas.openxmlformats.org/officeDocument/2006/math" xmlns:v="urn:schemas-microsoft-com:vml" xmlns:w="http://schemas.openxmlformats.org/wordprocessingml/2006/main" xmlns:w14="http://schemas.microsoft.com/office/word/2010/wordml" xmlns:w10="urn:schemas-microsoft-com:office:word" xmlns:sl="http://schemas.openxmlformats.org/schemaLibrary/2006/main" xmlns:wpsCustomData="http://www.wps.cn/officeDocument/2013/wpsCustomData" mc:Ignorable="w14">
   <w:docDefaults>
     <w:rPrDefault>
       <w:rPr>
-        <w:rFonts w:asciiTheme="minorHAnsi" w:eastAsiaTheme="minorEastAsia" w:hAnsiTheme="minorHAnsi" w:cstheme="minorBidi"/>
-        <w:kern w:val="2"/>
-        <w:sz w:val="21"/>
-        <w:szCs w:val="22"/>
-        <w:lang w:val="en-US" w:eastAsia="zh-CN" w:bidi="ar-SA"/>
+        <w:rFonts w:asciiTheme="minorHAnsi" w:hAnsiTheme="minorHAnsi" w:eastAsiaTheme="minorEastAsia" w:cstheme="minorBidi"/>
       </w:rPr>
     </w:rPrDefault>
     <w:pPrDefault/>
   </w:docDefaults>
-  <w:latentStyles w:defLockedState="0" w:defUIPriority="99" w:defSemiHidden="0" w:defUnhideWhenUsed="0" w:defQFormat="0" w:count="376">
-    <w:lsdException w:name="Normal" w:uiPriority="0" w:qFormat="1"/>
-    <w:lsdException w:name="heading 1" w:uiPriority="9" w:qFormat="1"/>
-    <w:lsdException w:name="heading 2" w:semiHidden="1" w:uiPriority="9" w:unhideWhenUsed="1" w:qFormat="1"/>
-    <w:lsdException w:name="heading 3" w:semiHidden="1" w:uiPriority="9" w:unhideWhenUsed="1" w:qFormat="1"/>
-    <w:lsdException w:name="heading 4" w:semiHidden="1" w:uiPriority="9" w:unhideWhenUsed="1" w:qFormat="1"/>
-    <w:lsdException w:name="heading 5" w:semiHidden="1" w:uiPriority="9" w:unhideWhenUsed="1" w:qFormat="1"/>
-    <w:lsdException w:name="heading 6" w:semiHidden="1" w:uiPriority="9" w:unhideWhenUsed="1" w:qFormat="1"/>
-    <w:lsdException w:name="heading 7" w:semiHidden="1" w:uiPriority="9" w:unhideWhenUsed="1" w:qFormat="1"/>
-    <w:lsdException w:name="heading 8" w:semiHidden="1" w:uiPriority="9" w:unhideWhenUsed="1" w:qFormat="1"/>
-    <w:lsdException w:name="heading 9" w:semiHidden="1" w:uiPriority="9" w:unhideWhenUsed="1" w:qFormat="1"/>
-    <w:lsdException w:name="index 1" w:semiHidden="1" w:unhideWhenUsed="1"/>
-    <w:lsdException w:name="index 2" w:semiHidden="1" w:unhideWhenUsed="1"/>
-    <w:lsdException w:name="index 3" w:semiHidden="1" w:unhideWhenUsed="1"/>
-    <w:lsdException w:name="index 4" w:semiHidden="1" w:unhideWhenUsed="1"/>
-    <w:lsdException w:name="index 5" w:semiHidden="1" w:unhideWhenUsed="1"/>
-    <w:lsdException w:name="index 6" w:semiHidden="1" w:unhideWhenUsed="1"/>
-    <w:lsdException w:name="index 7" w:semiHidden="1" w:unhideWhenUsed="1"/>
-    <w:lsdException w:name="index 8" w:semiHidden="1" w:unhideWhenUsed="1"/>
-    <w:lsdException w:name="index 9" w:semiHidden="1" w:unhideWhenUsed="1"/>
-    <w:lsdException w:name="toc 1" w:semiHidden="1" w:uiPriority="39" w:unhideWhenUsed="1"/>
-    <w:lsdException w:name="toc 2" w:semiHidden="1" w:uiPriority="39" w:unhideWhenUsed="1"/>
-    <w:lsdException w:name="toc 3" w:semiHidden="1" w:uiPriority="39" w:unhideWhenUsed="1"/>
-    <w:lsdException w:name="toc 4" w:semiHidden="1" w:uiPriority="39" w:unhideWhenUsed="1"/>
-    <w:lsdException w:name="toc 5" w:semiHidden="1" w:uiPriority="39" w:unhideWhenUsed="1"/>
-    <w:lsdException w:name="toc 6" w:semiHidden="1" w:uiPriority="39" w:unhideWhenUsed="1"/>
-    <w:lsdException w:name="toc 7" w:semiHidden="1" w:uiPriority="39" w:unhideWhenUsed="1"/>
-    <w:lsdException w:name="toc 8" w:semiHidden="1" w:uiPriority="39" w:unhideWhenUsed="1"/>
-    <w:lsdException w:name="toc 9" w:semiHidden="1" w:uiPriority="39" w:unhideWhenUsed="1"/>
-    <w:lsdException w:name="Normal Indent" w:semiHidden="1" w:unhideWhenUsed="1"/>
-    <w:lsdException w:name="footnote text" w:semiHidden="1" w:unhideWhenUsed="1"/>
-    <w:lsdException w:name="annotation text" w:semiHidden="1" w:unhideWhenUsed="1"/>
-    <w:lsdException w:name="header" w:semiHidden="1" w:unhideWhenUsed="1"/>
-    <w:lsdException w:name="footer" w:semiHidden="1" w:uiPriority="0" w:unhideWhenUsed="1"/>
-    <w:lsdException w:name="index heading" w:semiHidden="1" w:unhideWhenUsed="1"/>
-    <w:lsdException w:name="caption" w:semiHidden="1" w:uiPriority="35" w:unhideWhenUsed="1" w:qFormat="1"/>
-    <w:lsdException w:name="table of figures" w:semiHidden="1" w:unhideWhenUsed="1"/>
-    <w:lsdException w:name="envelope address" w:semiHidden="1" w:unhideWhenUsed="1"/>
-    <w:lsdException w:name="envelope return" w:semiHidden="1" w:unhideWhenUsed="1"/>
-    <w:lsdException w:name="footnote reference" w:semiHidden="1" w:unhideWhenUsed="1"/>
-    <w:lsdException w:name="annotation reference" w:semiHidden="1" w:unhideWhenUsed="1"/>
-    <w:lsdException w:name="line number" w:semiHidden="1" w:unhideWhenUsed="1"/>
-    <w:lsdException w:name="page number" w:semiHidden="1" w:uiPriority="0" w:unhideWhenUsed="1"/>
-    <w:lsdException w:name="endnote reference" w:semiHidden="1" w:unhideWhenUsed="1"/>
-    <w:lsdException w:name="endnote text" w:semiHidden="1" w:unhideWhenUsed="1"/>
-    <w:lsdException w:name="table of authorities" w:semiHidden="1" w:unhideWhenUsed="1"/>
-    <w:lsdException w:name="macro" w:semiHidden="1" w:unhideWhenUsed="1"/>
-    <w:lsdException w:name="toa heading" w:semiHidden="1" w:unhideWhenUsed="1"/>
-    <w:lsdException w:name="List" w:semiHidden="1" w:unhideWhenUsed="1"/>
-    <w:lsdException w:name="List Bullet" w:semiHidden="1" w:unhideWhenUsed="1"/>
-    <w:lsdException w:name="List Number" w:semiHidden="1" w:unhideWhenUsed="1"/>
-    <w:lsdException w:name="List 2" w:semiHidden="1" w:unhideWhenUsed="1"/>
-    <w:lsdException w:name="List 3" w:semiHidden="1" w:unhideWhenUsed="1"/>
-    <w:lsdException w:name="List 4" w:semiHidden="1" w:unhideWhenUsed="1"/>
-    <w:lsdException w:name="List 5" w:semiHidden="1" w:unhideWhenUsed="1"/>
-    <w:lsdException w:name="List Bullet 2" w:semiHidden="1" w:unhideWhenUsed="1"/>
-    <w:lsdException w:name="List Bullet 3" w:semiHidden="1" w:unhideWhenUsed="1"/>
-    <w:lsdException w:name="List Bullet 4" w:semiHidden="1" w:unhideWhenUsed="1"/>
-    <w:lsdException w:name="List Bullet 5" w:semiHidden="1" w:unhideWhenUsed="1"/>
-    <w:lsdException w:name="List Number 2" w:semiHidden="1" w:unhideWhenUsed="1"/>
-    <w:lsdException w:name="List Number 3" w:semiHidden="1" w:unhideWhenUsed="1"/>
-    <w:lsdException w:name="List Number 4" w:semiHidden="1" w:unhideWhenUsed="1"/>
-    <w:lsdException w:name="List Number 5" w:semiHidden="1" w:unhideWhenUsed="1"/>
-    <w:lsdException w:name="Title" w:uiPriority="10" w:qFormat="1"/>
-    <w:lsdException w:name="Closing" w:semiHidden="1" w:unhideWhenUsed="1"/>
-    <w:lsdException w:name="Signature" w:semiHidden="1" w:unhideWhenUsed="1"/>
-    <w:lsdException w:name="Default Paragraph Font" w:semiHidden="1" w:uiPriority="1" w:unhideWhenUsed="1"/>
-    <w:lsdException w:name="Body Text" w:semiHidden="1" w:unhideWhenUsed="1"/>
-    <w:lsdException w:name="Body Text Indent" w:semiHidden="1" w:unhideWhenUsed="1"/>
-    <w:lsdException w:name="List Continue" w:semiHidden="1" w:unhideWhenUsed="1"/>
-    <w:lsdException w:name="List Continue 2" w:semiHidden="1" w:unhideWhenUsed="1"/>
-    <w:lsdException w:name="List Continue 3" w:semiHidden="1" w:unhideWhenUsed="1"/>
-    <w:lsdException w:name="List Continue 4" w:semiHidden="1" w:unhideWhenUsed="1"/>
-    <w:lsdException w:name="List Continue 5" w:semiHidden="1" w:unhideWhenUsed="1"/>
-    <w:lsdException w:name="Message Header" w:semiHidden="1" w:unhideWhenUsed="1"/>
-    <w:lsdException w:name="Subtitle" w:uiPriority="11" w:qFormat="1"/>
-    <w:lsdException w:name="Salutation" w:semiHidden="1" w:unhideWhenUsed="1"/>
-    <w:lsdException w:name="Date" w:semiHidden="1" w:unhideWhenUsed="1"/>
-    <w:lsdException w:name="Body Text First Indent" w:semiHidden="1" w:unhideWhenUsed="1"/>
-    <w:lsdException w:name="Body Text First Indent 2" w:semiHidden="1" w:unhideWhenUsed="1"/>
-    <w:lsdException w:name="Note Heading" w:semiHidden="1" w:unhideWhenUsed="1"/>
-    <w:lsdException w:name="Body Text 2" w:semiHidden="1" w:unhideWhenUsed="1"/>
-    <w:lsdException w:name="Body Text 3" w:semiHidden="1" w:unhideWhenUsed="1"/>
-    <w:lsdException w:name="Body Text Indent 2" w:semiHidden="1" w:unhideWhenUsed="1"/>
-    <w:lsdException w:name="Body Text Indent 3" w:semiHidden="1" w:unhideWhenUsed="1"/>
-    <w:lsdException w:name="Block Text" w:semiHidden="1" w:unhideWhenUsed="1"/>
-    <w:lsdException w:name="Hyperlink" w:semiHidden="1" w:uiPriority="0" w:unhideWhenUsed="1"/>
-    <w:lsdException w:name="FollowedHyperlink" w:semiHidden="1" w:unhideWhenUsed="1"/>
-    <w:lsdException w:name="Strong" w:uiPriority="22" w:qFormat="1"/>
-    <w:lsdException w:name="Emphasis" w:uiPriority="20" w:qFormat="1"/>
-    <w:lsdException w:name="Document Map" w:semiHidden="1" w:unhideWhenUsed="1"/>
-    <w:lsdException w:name="Plain Text" w:semiHidden="1" w:unhideWhenUsed="1"/>
-    <w:lsdException w:name="E-mail Signature" w:semiHidden="1" w:unhideWhenUsed="1"/>
-    <w:lsdException w:name="HTML Top of Form" w:semiHidden="1" w:unhideWhenUsed="1"/>
-    <w:lsdException w:name="HTML Bottom of Form" w:semiHidden="1" w:unhideWhenUsed="1"/>
-    <w:lsdException w:name="Normal (Web)" w:semiHidden="1" w:unhideWhenUsed="1"/>
-    <w:lsdException w:name="HTML Acronym" w:semiHidden="1" w:unhideWhenUsed="1"/>
-    <w:lsdException w:name="HTML Address" w:semiHidden="1" w:unhideWhenUsed="1"/>
-    <w:lsdException w:name="HTML Cite" w:semiHidden="1" w:unhideWhenUsed="1"/>
-    <w:lsdException w:name="HTML Code" w:semiHidden="1" w:unhideWhenUsed="1"/>
-    <w:lsdException w:name="HTML Definition" w:semiHidden="1" w:unhideWhenUsed="1"/>
-    <w:lsdException w:name="HTML Keyboard" w:semiHidden="1" w:unhideWhenUsed="1"/>
-    <w:lsdException w:name="HTML Preformatted" w:semiHidden="1" w:unhideWhenUsed="1"/>
-    <w:lsdException w:name="HTML Sample" w:semiHidden="1" w:unhideWhenUsed="1"/>
-    <w:lsdException w:name="HTML Typewriter" w:semiHidden="1" w:unhideWhenUsed="1"/>
-    <w:lsdException w:name="HTML Variable" w:semiHidden="1" w:unhideWhenUsed="1"/>
-    <w:lsdException w:name="Normal Table" w:semiHidden="1" w:unhideWhenUsed="1"/>
-    <w:lsdException w:name="annotation subject" w:semiHidden="1" w:unhideWhenUsed="1"/>
-    <w:lsdException w:name="No List" w:semiHidden="1" w:unhideWhenUsed="1"/>
-    <w:lsdException w:name="Outline List 1" w:semiHidden="1" w:unhideWhenUsed="1"/>
-    <w:lsdException w:name="Outline List 2" w:semiHidden="1" w:unhideWhenUsed="1"/>
-    <w:lsdException w:name="Outline List 3" w:semiHidden="1" w:unhideWhenUsed="1"/>
-    <w:lsdException w:name="Table Simple 1" w:semiHidden="1" w:unhideWhenUsed="1"/>
-    <w:lsdException w:name="Table Simple 2" w:semiHidden="1" w:unhideWhenUsed="1"/>
-    <w:lsdException w:name="Table Simple 3" w:semiHidden="1" w:unhideWhenUsed="1"/>
-    <w:lsdException w:name="Table Classic 1" w:semiHidden="1" w:unhideWhenUsed="1"/>
-    <w:lsdException w:name="Table Classic 2" w:semiHidden="1" w:unhideWhenUsed="1"/>
-    <w:lsdException w:name="Table Classic 3" w:semiHidden="1" w:unhideWhenUsed="1"/>
-    <w:lsdException w:name="Table Classic 4" w:semiHidden="1" w:unhideWhenUsed="1"/>
-    <w:lsdException w:name="Table Colorful 1" w:semiHidden="1" w:unhideWhenUsed="1"/>
-    <w:lsdException w:name="Table Colorful 2" w:semiHidden="1" w:unhideWhenUsed="1"/>
-    <w:lsdException w:name="Table Colorful 3" w:semiHidden="1" w:unhideWhenUsed="1"/>
-    <w:lsdException w:name="Table Columns 1" w:semiHidden="1" w:unhideWhenUsed="1"/>
-    <w:lsdException w:name="Table Columns 2" w:semiHidden="1" w:unhideWhenUsed="1"/>
-    <w:lsdException w:name="Table Columns 3" w:semiHidden="1" w:unhideWhenUsed="1"/>
-    <w:lsdException w:name="Table Columns 4" w:semiHidden="1" w:unhideWhenUsed="1"/>
-    <w:lsdException w:name="Table Columns 5" w:semiHidden="1" w:unhideWhenUsed="1"/>
-    <w:lsdException w:name="Table Grid 1" w:semiHidden="1" w:unhideWhenUsed="1"/>
-    <w:lsdException w:name="Table Grid 2" w:semiHidden="1" w:unhideWhenUsed="1"/>
-    <w:lsdException w:name="Table Grid 3" w:semiHidden="1" w:unhideWhenUsed="1"/>
-    <w:lsdException w:name="Table Grid 4" w:semiHidden="1" w:unhideWhenUsed="1"/>
-    <w:lsdException w:name="Table Grid 5" w:semiHidden="1" w:unhideWhenUsed="1"/>
-    <w:lsdException w:name="Table Grid 6" w:semiHidden="1" w:unhideWhenUsed="1"/>
-    <w:lsdException w:name="Table Grid 7" w:semiHidden="1" w:unhideWhenUsed="1"/>
-    <w:lsdException w:name="Table Grid 8" w:semiHidden="1" w:unhideWhenUsed="1"/>
-    <w:lsdException w:name="Table List 1" w:semiHidden="1" w:unhideWhenUsed="1"/>
-    <w:lsdException w:name="Table List 2" w:semiHidden="1" w:unhideWhenUsed="1"/>
-    <w:lsdException w:name="Table List 3" w:semiHidden="1" w:unhideWhenUsed="1"/>
-    <w:lsdException w:name="Table List 4" w:semiHidden="1" w:unhideWhenUsed="1"/>
-    <w:lsdException w:name="Table List 5" w:semiHidden="1" w:unhideWhenUsed="1"/>
-    <w:lsdException w:name="Table List 6" w:semiHidden="1" w:unhideWhenUsed="1"/>
-    <w:lsdException w:name="Table List 7" w:semiHidden="1" w:unhideWhenUsed="1"/>
-    <w:lsdException w:name="Table List 8" w:semiHidden="1" w:unhideWhenUsed="1"/>
-    <w:lsdException w:name="Table 3D effects 1" w:semiHidden="1" w:unhideWhenUsed="1"/>
-    <w:lsdException w:name="Table 3D effects 2" w:semiHidden="1" w:unhideWhenUsed="1"/>
-    <w:lsdException w:name="Table 3D effects 3" w:semiHidden="1" w:unhideWhenUsed="1"/>
-    <w:lsdException w:name="Table Contemporary" w:semiHidden="1" w:unhideWhenUsed="1"/>
-    <w:lsdException w:name="Table Elegant" w:semiHidden="1" w:unhideWhenUsed="1"/>
-    <w:lsdException w:name="Table Professional" w:semiHidden="1" w:unhideWhenUsed="1"/>
-    <w:lsdException w:name="Table Subtle 1" w:semiHidden="1" w:unhideWhenUsed="1"/>
-    <w:lsdException w:name="Table Subtle 2" w:semiHidden="1" w:unhideWhenUsed="1"/>
-    <w:lsdException w:name="Table Web 1" w:semiHidden="1" w:unhideWhenUsed="1"/>
-    <w:lsdException w:name="Table Web 2" w:semiHidden="1" w:unhideWhenUsed="1"/>
-    <w:lsdException w:name="Table Web 3" w:semiHidden="1" w:unhideWhenUsed="1"/>
-    <w:lsdException w:name="Balloon Text" w:semiHidden="1" w:unhideWhenUsed="1"/>
-    <w:lsdException w:name="Table Grid" w:uiPriority="39"/>
-    <w:lsdException w:name="Table Theme" w:semiHidden="1" w:unhideWhenUsed="1"/>
-    <w:lsdException w:name="Placeholder Text" w:semiHidden="1"/>
-    <w:lsdException w:name="No Spacing" w:uiPriority="1" w:qFormat="1"/>
-    <w:lsdException w:name="Light Shading" w:uiPriority="60"/>
-    <w:lsdException w:name="Light List" w:uiPriority="61"/>
-    <w:lsdException w:name="Light Grid" w:uiPriority="62"/>
-    <w:lsdException w:name="Medium Shading 1" w:uiPriority="63"/>
-    <w:lsdException w:name="Medium Shading 2" w:uiPriority="64"/>
-    <w:lsdException w:name="Medium List 1" w:uiPriority="65"/>
-    <w:lsdException w:name="Medium List 2" w:uiPriority="66"/>
-    <w:lsdException w:name="Medium Grid 1" w:uiPriority="67"/>
-    <w:lsdException w:name="Medium Grid 2" w:uiPriority="68"/>
-    <w:lsdException w:name="Medium Grid 3" w:uiPriority="69"/>
-    <w:lsdException w:name="Dark List" w:uiPriority="70"/>
-    <w:lsdException w:name="Colorful Shading" w:uiPriority="71"/>
-    <w:lsdException w:name="Colorful List" w:uiPriority="72"/>
-    <w:lsdException w:name="Colorful Grid" w:uiPriority="73"/>
-    <w:lsdException w:name="Light Shading Accent 1" w:uiPriority="60"/>
-    <w:lsdException w:name="Light List Accent 1" w:uiPriority="61"/>
-    <w:lsdException w:name="Light Grid Accent 1" w:uiPriority="62"/>
-    <w:lsdException w:name="Medium Shading 1 Accent 1" w:uiPriority="63"/>
-    <w:lsdException w:name="Medium Shading 2 Accent 1" w:uiPriority="64"/>
-    <w:lsdException w:name="Medium List 1 Accent 1" w:uiPriority="65"/>
-    <w:lsdException w:name="Revision" w:semiHidden="1"/>
-    <w:lsdException w:name="List Paragraph" w:uiPriority="34" w:qFormat="1"/>
-    <w:lsdException w:name="Quote" w:uiPriority="29" w:qFormat="1"/>
-    <w:lsdException w:name="Intense Quote" w:uiPriority="30" w:qFormat="1"/>
-    <w:lsdException w:name="Medium List 2 Accent 1" w:uiPriority="66"/>
-    <w:lsdException w:name="Medium Grid 1 Accent 1" w:uiPriority="67"/>
-    <w:lsdException w:name="Medium Grid 2 Accent 1" w:uiPriority="68"/>
-    <w:lsdException w:name="Medium Grid 3 Accent 1" w:uiPriority="69"/>
-    <w:lsdException w:name="Dark List Accent 1" w:uiPriority="70"/>
-    <w:lsdException w:name="Colorful Shading Accent 1" w:uiPriority="71"/>
-    <w:lsdException w:name="Colorful List Accent 1" w:uiPriority="72"/>
-    <w:lsdException w:name="Colorful Grid Accent 1" w:uiPriority="73"/>
-    <w:lsdException w:name="Light Shading Accent 2" w:uiPriority="60"/>
-    <w:lsdException w:name="Light List Accent 2" w:uiPriority="61"/>
-    <w:lsdException w:name="Light Grid Accent 2" w:uiPriority="62"/>
-    <w:lsdException w:name="Medium Shading 1 Accent 2" w:uiPriority="63"/>
-    <w:lsdException w:name="Medium Shading 2 Accent 2" w:uiPriority="64"/>
-    <w:lsdException w:name="Medium List 1 Accent 2" w:uiPriority="65"/>
-    <w:lsdException w:name="Medium List 2 Accent 2" w:uiPriority="66"/>
-    <w:lsdException w:name="Medium Grid 1 Accent 2" w:uiPriority="67"/>
-    <w:lsdException w:name="Medium Grid 2 Accent 2" w:uiPriority="68"/>
-    <w:lsdException w:name="Medium Grid 3 Accent 2" w:uiPriority="69"/>
-    <w:lsdException w:name="Dark List Accent 2" w:uiPriority="70"/>
-    <w:lsdException w:name="Colorful Shading Accent 2" w:uiPriority="71"/>
-    <w:lsdException w:name="Colorful List Accent 2" w:uiPriority="72"/>
-    <w:lsdException w:name="Colorful Grid Accent 2" w:uiPriority="73"/>
-    <w:lsdException w:name="Light Shading Accent 3" w:uiPriority="60"/>
-    <w:lsdException w:name="Light List Accent 3" w:uiPriority="61"/>
-    <w:lsdException w:name="Light Grid Accent 3" w:uiPriority="62"/>
-    <w:lsdException w:name="Medium Shading 1 Accent 3" w:uiPriority="63"/>
-    <w:lsdException w:name="Medium Shading 2 Accent 3" w:uiPriority="64"/>
-    <w:lsdException w:name="Medium List 1 Accent 3" w:uiPriority="65"/>
-    <w:lsdException w:name="Medium List 2 Accent 3" w:uiPriority="66"/>
-    <w:lsdException w:name="Medium Grid 1 Accent 3" w:uiPriority="67"/>
-    <w:lsdException w:name="Medium Grid 2 Accent 3" w:uiPriority="68"/>
-    <w:lsdException w:name="Medium Grid 3 Accent 3" w:uiPriority="69"/>
-    <w:lsdException w:name="Dark List Accent 3" w:uiPriority="70"/>
-    <w:lsdException w:name="Colorful Shading Accent 3" w:uiPriority="71"/>
-    <w:lsdException w:name="Colorful List Accent 3" w:uiPriority="72"/>
-    <w:lsdException w:name="Colorful Grid Accent 3" w:uiPriority="73"/>
-    <w:lsdException w:name="Light Shading Accent 4" w:uiPriority="60"/>
-    <w:lsdException w:name="Light List Accent 4" w:uiPriority="61"/>
-    <w:lsdException w:name="Light Grid Accent 4" w:uiPriority="62"/>
-    <w:lsdException w:name="Medium Shading 1 Accent 4" w:uiPriority="63"/>
-    <w:lsdException w:name="Medium Shading 2 Accent 4" w:uiPriority="64"/>
-    <w:lsdException w:name="Medium List 1 Accent 4" w:uiPriority="65"/>
-    <w:lsdException w:name="Medium List 2 Accent 4" w:uiPriority="66"/>
-    <w:lsdException w:name="Medium Grid 1 Accent 4" w:uiPriority="67"/>
-    <w:lsdException w:name="Medium Grid 2 Accent 4" w:uiPriority="68"/>
-    <w:lsdException w:name="Medium Grid 3 Accent 4" w:uiPriority="69"/>
-    <w:lsdException w:name="Dark List Accent 4" w:uiPriority="70"/>
-    <w:lsdException w:name="Colorful Shading Accent 4" w:uiPriority="71"/>
-    <w:lsdException w:name="Colorful List Accent 4" w:uiPriority="72"/>
-    <w:lsdException w:name="Colorful Grid Accent 4" w:uiPriority="73"/>
-    <w:lsdException w:name="Light Shading Accent 5" w:uiPriority="60"/>
-    <w:lsdException w:name="Light List Accent 5" w:uiPriority="61"/>
-    <w:lsdException w:name="Light Grid Accent 5" w:uiPriority="62"/>
-    <w:lsdException w:name="Medium Shading 1 Accent 5" w:uiPriority="63"/>
-    <w:lsdException w:name="Medium Shading 2 Accent 5" w:uiPriority="64"/>
-    <w:lsdException w:name="Medium List 1 Accent 5" w:uiPriority="65"/>
-    <w:lsdException w:name="Medium List 2 Accent 5" w:uiPriority="66"/>
-    <w:lsdException w:name="Medium Grid 1 Accent 5" w:uiPriority="67"/>
-    <w:lsdException w:name="Medium Grid 2 Accent 5" w:uiPriority="68"/>
-    <w:lsdException w:name="Medium Grid 3 Accent 5" w:uiPriority="69"/>
-    <w:lsdException w:name="Dark List Accent 5" w:uiPriority="70"/>
-    <w:lsdException w:name="Colorful Shading Accent 5" w:uiPriority="71"/>
-    <w:lsdException w:name="Colorful List Accent 5" w:uiPriority="72"/>
-    <w:lsdException w:name="Colorful Grid Accent 5" w:uiPriority="73"/>
-    <w:lsdException w:name="Light Shading Accent 6" w:uiPriority="60"/>
-    <w:lsdException w:name="Light List Accent 6" w:uiPriority="61"/>
-    <w:lsdException w:name="Light Grid Accent 6" w:uiPriority="62"/>
-    <w:lsdException w:name="Medium Shading 1 Accent 6" w:uiPriority="63"/>
-    <w:lsdException w:name="Medium Shading 2 Accent 6" w:uiPriority="64"/>
-    <w:lsdException w:name="Medium List 1 Accent 6" w:uiPriority="65"/>
-    <w:lsdException w:name="Medium List 2 Accent 6" w:uiPriority="66"/>
-    <w:lsdException w:name="Medium Grid 1 Accent 6" w:uiPriority="67"/>
-    <w:lsdException w:name="Medium Grid 2 Accent 6" w:uiPriority="68"/>
-    <w:lsdException w:name="Medium Grid 3 Accent 6" w:uiPriority="69"/>
-    <w:lsdException w:name="Dark List Accent 6" w:uiPriority="70"/>
-    <w:lsdException w:name="Colorful Shading Accent 6" w:uiPriority="71"/>
-    <w:lsdException w:name="Colorful List Accent 6" w:uiPriority="72"/>
-    <w:lsdException w:name="Colorful Grid Accent 6" w:uiPriority="73"/>
-    <w:lsdException w:name="Subtle Emphasis" w:uiPriority="19" w:qFormat="1"/>
-    <w:lsdException w:name="Intense Emphasis" w:uiPriority="21" w:qFormat="1"/>
-    <w:lsdException w:name="Subtle Reference" w:uiPriority="31" w:qFormat="1"/>
-    <w:lsdException w:name="Intense Reference" w:uiPriority="32" w:qFormat="1"/>
-    <w:lsdException w:name="Book Title" w:uiPriority="33" w:qFormat="1"/>
-    <w:lsdException w:name="Bibliography" w:semiHidden="1" w:uiPriority="37" w:unhideWhenUsed="1"/>
-    <w:lsdException w:name="TOC Heading" w:semiHidden="1" w:uiPriority="39" w:unhideWhenUsed="1" w:qFormat="1"/>
-    <w:lsdException w:name="Plain Table 1" w:uiPriority="41"/>
-    <w:lsdException w:name="Plain Table 2" w:uiPriority="42"/>
-    <w:lsdException w:name="Plain Table 3" w:uiPriority="43"/>
-    <w:lsdException w:name="Plain Table 4" w:uiPriority="44"/>
-    <w:lsdException w:name="Plain Table 5" w:uiPriority="45"/>
-    <w:lsdException w:name="Grid Table Light" w:uiPriority="40"/>
-    <w:lsdException w:name="Grid Table 1 Light" w:uiPriority="46"/>
-    <w:lsdException w:name="Grid Table 2" w:uiPriority="47"/>
-    <w:lsdException w:name="Grid Table 3" w:uiPriority="48"/>
-    <w:lsdException w:name="Grid Table 4" w:uiPriority="49"/>
-    <w:lsdException w:name="Grid Table 5 Dark" w:uiPriority="50"/>
-    <w:lsdException w:name="Grid Table 6 Colorful" w:uiPriority="51"/>
-    <w:lsdException w:name="Grid Table 7 Colorful" w:uiPriority="52"/>
-    <w:lsdException w:name="Grid Table 1 Light Accent 1" w:uiPriority="46"/>
-    <w:lsdException w:name="Grid Table 2 Accent 1" w:uiPriority="47"/>
-    <w:lsdException w:name="Grid Table 3 Accent 1" w:uiPriority="48"/>
-    <w:lsdException w:name="Grid Table 4 Accent 1" w:uiPriority="49"/>
-    <w:lsdException w:name="Grid Table 5 Dark Accent 1" w:uiPriority="50"/>
-    <w:lsdException w:name="Grid Table 6 Colorful Accent 1" w:uiPriority="51"/>
-    <w:lsdException w:name="Grid Table 7 Colorful Accent 1" w:uiPriority="52"/>
-    <w:lsdException w:name="Grid Table 1 Light Accent 2" w:uiPriority="46"/>
-    <w:lsdException w:name="Grid Table 2 Accent 2" w:uiPriority="47"/>
-    <w:lsdException w:name="Grid Table 3 Accent 2" w:uiPriority="48"/>
-    <w:lsdException w:name="Grid Table 4 Accent 2" w:uiPriority="49"/>
-    <w:lsdException w:name="Grid Table 5 Dark Accent 2" w:uiPriority="50"/>
-    <w:lsdException w:name="Grid Table 6 Colorful Accent 2" w:uiPriority="51"/>
-    <w:lsdException w:name="Grid Table 7 Colorful Accent 2" w:uiPriority="52"/>
-    <w:lsdException w:name="Grid Table 1 Light Accent 3" w:uiPriority="46"/>
-    <w:lsdException w:name="Grid Table 2 Accent 3" w:uiPriority="47"/>
-    <w:lsdException w:name="Grid Table 3 Accent 3" w:uiPriority="48"/>
-    <w:lsdException w:name="Grid Table 4 Accent 3" w:uiPriority="49"/>
-    <w:lsdException w:name="Grid Table 5 Dark Accent 3" w:uiPriority="50"/>
-    <w:lsdException w:name="Grid Table 6 Colorful Accent 3" w:uiPriority="51"/>
-    <w:lsdException w:name="Grid Table 7 Colorful Accent 3" w:uiPriority="52"/>
-    <w:lsdException w:name="Grid Table 1 Light Accent 4" w:uiPriority="46"/>
-    <w:lsdException w:name="Grid Table 2 Accent 4" w:uiPriority="47"/>
-    <w:lsdException w:name="Grid Table 3 Accent 4" w:uiPriority="48"/>
-    <w:lsdException w:name="Grid Table 4 Accent 4" w:uiPriority="49"/>
-    <w:lsdException w:name="Grid Table 5 Dark Accent 4" w:uiPriority="50"/>
-    <w:lsdException w:name="Grid Table 6 Colorful Accent 4" w:uiPriority="51"/>
-    <w:lsdException w:name="Grid Table 7 Colorful Accent 4" w:uiPriority="52"/>
-    <w:lsdException w:name="Grid Table 1 Light Accent 5" w:uiPriority="46"/>
-    <w:lsdException w:name="Grid Table 2 Accent 5" w:uiPriority="47"/>
-    <w:lsdException w:name="Grid Table 3 Accent 5" w:uiPriority="48"/>
-    <w:lsdException w:name="Grid Table 4 Accent 5" w:uiPriority="49"/>
-    <w:lsdException w:name="Grid Table 5 Dark Accent 5" w:uiPriority="50"/>
-    <w:lsdException w:name="Grid Table 6 Colorful Accent 5" w:uiPriority="51"/>
-    <w:lsdException w:name="Grid Table 7 Colorful Accent 5" w:uiPriority="52"/>
-    <w:lsdException w:name="Grid Table 1 Light Accent 6" w:uiPriority="46"/>
-    <w:lsdException w:name="Grid Table 2 Accent 6" w:uiPriority="47"/>
-    <w:lsdException w:name="Grid Table 3 Accent 6" w:uiPriority="48"/>
-    <w:lsdException w:name="Grid Table 4 Accent 6" w:uiPriority="49"/>
-    <w:lsdException w:name="Grid Table 5 Dark Accent 6" w:uiPriority="50"/>
-    <w:lsdException w:name="Grid Table 6 Colorful Accent 6" w:uiPriority="51"/>
-    <w:lsdException w:name="Grid Table 7 Colorful Accent 6" w:uiPriority="52"/>
-    <w:lsdException w:name="List Table 1 Light" w:uiPriority="46"/>
-    <w:lsdException w:name="List Table 2" w:uiPriority="47"/>
-    <w:lsdException w:name="List Table 3" w:uiPriority="48"/>
-    <w:lsdException w:name="List Table 4" w:uiPriority="49"/>
-    <w:lsdException w:name="List Table 5 Dark" w:uiPriority="50"/>
-    <w:lsdException w:name="List Table 6 Colorful" w:uiPriority="51"/>
-    <w:lsdException w:name="List Table 7 Colorful" w:uiPriority="52"/>
-    <w:lsdException w:name="List Table 1 Light Accent 1" w:uiPriority="46"/>
-    <w:lsdException w:name="List Table 2 Accent 1" w:uiPriority="47"/>
-    <w:lsdException w:name="List Table 3 Accent 1" w:uiPriority="48"/>
-    <w:lsdException w:name="List Table 4 Accent 1" w:uiPriority="49"/>
-    <w:lsdException w:name="List Table 5 Dark Accent 1" w:uiPriority="50"/>
-    <w:lsdException w:name="List Table 6 Colorful Accent 1" w:uiPriority="51"/>
-    <w:lsdException w:name="List Table 7 Colorful Accent 1" w:uiPriority="52"/>
-    <w:lsdException w:name="List Table 1 Light Accent 2" w:uiPriority="46"/>
-    <w:lsdException w:name="List Table 2 Accent 2" w:uiPriority="47"/>
-    <w:lsdException w:name="List Table 3 Accent 2" w:uiPriority="48"/>
-    <w:lsdException w:name="List Table 4 Accent 2" w:uiPriority="49"/>
-    <w:lsdException w:name="List Table 5 Dark Accent 2" w:uiPriority="50"/>
-    <w:lsdException w:name="List Table 6 Colorful Accent 2" w:uiPriority="51"/>
-    <w:lsdException w:name="List Table 7 Colorful Accent 2" w:uiPriority="52"/>
-    <w:lsdException w:name="List Table 1 Light Accent 3" w:uiPriority="46"/>
-    <w:lsdException w:name="List Table 2 Accent 3" w:uiPriority="47"/>
-    <w:lsdException w:name="List Table 3 Accent 3" w:uiPriority="48"/>
-    <w:lsdException w:name="List Table 4 Accent 3" w:uiPriority="49"/>
-    <w:lsdException w:name="List Table 5 Dark Accent 3" w:uiPriority="50"/>
-    <w:lsdException w:name="List Table 6 Colorful Accent 3" w:uiPriority="51"/>
-    <w:lsdException w:name="List Table 7 Colorful Accent 3" w:uiPriority="52"/>
-    <w:lsdException w:name="List Table 1 Light Accent 4" w:uiPriority="46"/>
-    <w:lsdException w:name="List Table 2 Accent 4" w:uiPriority="47"/>
-    <w:lsdException w:name="List Table 3 Accent 4" w:uiPriority="48"/>
-    <w:lsdException w:name="List Table 4 Accent 4" w:uiPriority="49"/>
-    <w:lsdException w:name="List Table 5 Dark Accent 4" w:uiPriority="50"/>
-    <w:lsdException w:name="List Table 6 Colorful Accent 4" w:uiPriority="51"/>
-    <w:lsdException w:name="List Table 7 Colorful Accent 4" w:uiPriority="52"/>
-    <w:lsdException w:name="List Table 1 Light Accent 5" w:uiPriority="46"/>
-    <w:lsdException w:name="List Table 2 Accent 5" w:uiPriority="47"/>
-    <w:lsdException w:name="List Table 3 Accent 5" w:uiPriority="48"/>
-    <w:lsdException w:name="List Table 4 Accent 5" w:uiPriority="49"/>
-    <w:lsdException w:name="List Table 5 Dark Accent 5" w:uiPriority="50"/>
-    <w:lsdException w:name="List Table 6 Colorful Accent 5" w:uiPriority="51"/>
-    <w:lsdException w:name="List Table 7 Colorful Accent 5" w:uiPriority="52"/>
-    <w:lsdException w:name="List Table 1 Light Accent 6" w:uiPriority="46"/>
-    <w:lsdException w:name="List Table 2 Accent 6" w:uiPriority="47"/>
-    <w:lsdException w:name="List Table 3 Accent 6" w:uiPriority="48"/>
-    <w:lsdException w:name="List Table 4 Accent 6" w:uiPriority="49"/>
-    <w:lsdException w:name="List Table 5 Dark Accent 6" w:uiPriority="50"/>
-    <w:lsdException w:name="List Table 6 Colorful Accent 6" w:uiPriority="51"/>
-    <w:lsdException w:name="List Table 7 Colorful Accent 6" w:uiPriority="52"/>
-    <w:lsdException w:name="Mention" w:semiHidden="1" w:unhideWhenUsed="1"/>
-    <w:lsdException w:name="Smart Hyperlink" w:semiHidden="1" w:unhideWhenUsed="1"/>
-    <w:lsdException w:name="Hashtag" w:semiHidden="1" w:unhideWhenUsed="1"/>
-    <w:lsdException w:name="Unresolved Mention" w:semiHidden="1" w:unhideWhenUsed="1"/>
-    <w:lsdException w:name="Smart Link" w:semiHidden="1" w:unhideWhenUsed="1"/>
+  <w:latentStyles w:count="260" w:defQFormat="0" w:defUnhideWhenUsed="1" w:defSemiHidden="1" w:defUIPriority="99" w:defLockedState="0">
+    <w:lsdException w:qFormat="1" w:unhideWhenUsed="0" w:uiPriority="0" w:semiHidden="0" w:name="Normal"/>
+    <w:lsdException w:qFormat="1" w:unhideWhenUsed="0" w:uiPriority="9" w:semiHidden="0" w:name="heading 1"/>
+    <w:lsdException w:qFormat="1" w:uiPriority="9" w:name="heading 2"/>
+    <w:lsdException w:qFormat="1" w:uiPriority="9" w:name="heading 3"/>
+    <w:lsdException w:qFormat="1" w:uiPriority="9" w:name="heading 4"/>
+    <w:lsdException w:qFormat="1" w:uiPriority="9" w:name="heading 5"/>
+    <w:lsdException w:qFormat="1" w:uiPriority="9" w:name="heading 6"/>
+    <w:lsdException w:qFormat="1" w:uiPriority="9" w:name="heading 7"/>
+    <w:lsdException w:qFormat="1" w:uiPriority="9" w:name="heading 8"/>
+    <w:lsdException w:qFormat="1" w:uiPriority="9" w:name="heading 9"/>
+    <w:lsdException w:uiPriority="99" w:name="index 1"/>
+    <w:lsdException w:uiPriority="99" w:name="index 2"/>
+    <w:lsdException w:uiPriority="99" w:name="index 3"/>
+    <w:lsdException w:uiPriority="99" w:name="index 4"/>
+    <w:lsdException w:uiPriority="99" w:name="index 5"/>
+    <w:lsdException w:uiPriority="99" w:name="index 6"/>
+    <w:lsdException w:uiPriority="99" w:name="index 7"/>
+    <w:lsdException w:uiPriority="99" w:name="index 8"/>
+    <w:lsdException w:uiPriority="99" w:name="index 9"/>
+    <w:lsdException w:uiPriority="39" w:name="toc 1"/>
+    <w:lsdException w:uiPriority="39" w:name="toc 2"/>
+    <w:lsdException w:uiPriority="39" w:name="toc 3"/>
+    <w:lsdException w:uiPriority="39" w:name="toc 4"/>
+    <w:lsdException w:uiPriority="39" w:name="toc 5"/>
+    <w:lsdException w:uiPriority="39" w:name="toc 6"/>
+    <w:lsdException w:uiPriority="39" w:name="toc 7"/>
+    <w:lsdException w:uiPriority="39" w:name="toc 8"/>
+    <w:lsdException w:uiPriority="39" w:name="toc 9"/>
+    <w:lsdException w:uiPriority="99" w:name="Normal Indent"/>
+    <w:lsdException w:uiPriority="99" w:name="footnote text"/>
+    <w:lsdException w:uiPriority="99" w:name="annotation text"/>
+    <w:lsdException w:qFormat="1" w:uiPriority="99" w:semiHidden="0" w:name="header"/>
+    <w:lsdException w:qFormat="1" w:unhideWhenUsed="0" w:uiPriority="0" w:semiHidden="0" w:name="footer"/>
+    <w:lsdException w:uiPriority="99" w:name="index heading"/>
+    <w:lsdException w:qFormat="1" w:uiPriority="35" w:name="caption"/>
+    <w:lsdException w:uiPriority="99" w:name="table of figures"/>
+    <w:lsdException w:uiPriority="99" w:name="envelope address"/>
+    <w:lsdException w:uiPriority="99" w:name="envelope return"/>
+    <w:lsdException w:uiPriority="99" w:name="footnote reference"/>
+    <w:lsdException w:uiPriority="99" w:name="annotation reference"/>
+    <w:lsdException w:uiPriority="99" w:name="line number"/>
+    <w:lsdException w:qFormat="1" w:unhideWhenUsed="0" w:uiPriority="0" w:semiHidden="0" w:name="page number"/>
+    <w:lsdException w:uiPriority="99" w:name="endnote reference"/>
+    <w:lsdException w:uiPriority="99" w:name="endnote text"/>
+    <w:lsdException w:uiPriority="99" w:name="table of authorities"/>
+    <w:lsdException w:uiPriority="99" w:name="macro"/>
+    <w:lsdException w:uiPriority="99" w:name="toa heading"/>
+    <w:lsdException w:uiPriority="99" w:name="List"/>
+    <w:lsdException w:uiPriority="99" w:name="List Bullet"/>
+    <w:lsdException w:uiPriority="99" w:name="List Number"/>
+    <w:lsdException w:uiPriority="99" w:name="List 2"/>
+    <w:lsdException w:uiPriority="99" w:name="List 3"/>
+    <w:lsdException w:uiPriority="99" w:name="List 4"/>
+    <w:lsdException w:uiPriority="99" w:name="List 5"/>
+    <w:lsdException w:uiPriority="99" w:name="List Bullet 2"/>
+    <w:lsdException w:uiPriority="99" w:name="List Bullet 3"/>
+    <w:lsdException w:uiPriority="99" w:name="List Bullet 4"/>
+    <w:lsdException w:uiPriority="99" w:name="List Bullet 5"/>
+    <w:lsdException w:uiPriority="99" w:name="List Number 2"/>
+    <w:lsdException w:uiPriority="99" w:name="List Number 3"/>
+    <w:lsdException w:uiPriority="99" w:name="List Number 4"/>
+    <w:lsdException w:uiPriority="99" w:name="List Number 5"/>
+    <w:lsdException w:qFormat="1" w:unhideWhenUsed="0" w:uiPriority="10" w:semiHidden="0" w:name="Title"/>
+    <w:lsdException w:uiPriority="99" w:name="Closing"/>
+    <w:lsdException w:uiPriority="99" w:name="Signature"/>
+    <w:lsdException w:qFormat="1" w:uiPriority="1" w:name="Default Paragraph Font"/>
+    <w:lsdException w:uiPriority="99" w:name="Body Text"/>
+    <w:lsdException w:uiPriority="99" w:name="Body Text Indent"/>
+    <w:lsdException w:uiPriority="99" w:name="List Continue"/>
+    <w:lsdException w:uiPriority="99" w:name="List Continue 2"/>
+    <w:lsdException w:uiPriority="99" w:name="List Continue 3"/>
+    <w:lsdException w:uiPriority="99" w:name="List Continue 4"/>
+    <w:lsdException w:uiPriority="99" w:name="List Continue 5"/>
+    <w:lsdException w:uiPriority="99" w:name="Message Header"/>
+    <w:lsdException w:qFormat="1" w:unhideWhenUsed="0" w:uiPriority="11" w:semiHidden="0" w:name="Subtitle"/>
+    <w:lsdException w:uiPriority="99" w:name="Salutation"/>
+    <w:lsdException w:uiPriority="99" w:name="Date"/>
+    <w:lsdException w:uiPriority="99" w:name="Body Text First Indent"/>
+    <w:lsdException w:uiPriority="99" w:name="Body Text First Indent 2"/>
+    <w:lsdException w:uiPriority="99" w:name="Note Heading"/>
+    <w:lsdException w:uiPriority="99" w:name="Body Text 2"/>
+    <w:lsdException w:uiPriority="99" w:name="Body Text 3"/>
+    <w:lsdException w:uiPriority="99" w:name="Body Text Indent 2"/>
+    <w:lsdException w:uiPriority="99" w:name="Body Text Indent 3"/>
+    <w:lsdException w:uiPriority="99" w:name="Block Text"/>
+    <w:lsdException w:qFormat="1" w:unhideWhenUsed="0" w:uiPriority="0" w:semiHidden="0" w:name="Hyperlink"/>
+    <w:lsdException w:uiPriority="99" w:name="FollowedHyperlink"/>
+    <w:lsdException w:qFormat="1" w:unhideWhenUsed="0" w:uiPriority="22" w:semiHidden="0" w:name="Strong"/>
+    <w:lsdException w:qFormat="1" w:unhideWhenUsed="0" w:uiPriority="20" w:semiHidden="0" w:name="Emphasis"/>
+    <w:lsdException w:uiPriority="99" w:name="Document Map"/>
+    <w:lsdException w:uiPriority="99" w:name="Plain Text"/>
+    <w:lsdException w:uiPriority="99" w:name="E-mail Signature"/>
+    <w:lsdException w:uiPriority="99" w:name="Normal (Web)"/>
+    <w:lsdException w:uiPriority="99" w:name="HTML Acronym"/>
+    <w:lsdException w:uiPriority="99" w:name="HTML Address"/>
+    <w:lsdException w:uiPriority="99" w:name="HTML Cite"/>
+    <w:lsdException w:uiPriority="99" w:name="HTML Code"/>
+    <w:lsdException w:uiPriority="99" w:name="HTML Definition"/>
+    <w:lsdException w:uiPriority="99" w:name="HTML Keyboard"/>
+    <w:lsdException w:uiPriority="99" w:name="HTML Preformatted"/>
+    <w:lsdException w:uiPriority="99" w:name="HTML Sample"/>
+    <w:lsdException w:uiPriority="99" w:name="HTML Typewriter"/>
+    <w:lsdException w:uiPriority="99" w:name="HTML Variable"/>
+    <w:lsdException w:qFormat="1" w:uiPriority="99" w:name="Normal Table"/>
+    <w:lsdException w:uiPriority="99" w:name="annotation subject"/>
+    <w:lsdException w:uiPriority="99" w:name="Table Simple 1"/>
+    <w:lsdException w:uiPriority="99" w:name="Table Simple 2"/>
+    <w:lsdException w:uiPriority="99" w:name="Table Simple 3"/>
+    <w:lsdException w:uiPriority="99" w:name="Table Classic 1"/>
+    <w:lsdException w:uiPriority="99" w:name="Table Classic 2"/>
+    <w:lsdException w:uiPriority="99" w:name="Table Classic 3"/>
+    <w:lsdException w:uiPriority="99" w:name="Table Classic 4"/>
+    <w:lsdException w:uiPriority="99" w:name="Table Colorful 1"/>
+    <w:lsdException w:uiPriority="99" w:name="Table Colorful 2"/>
+    <w:lsdException w:uiPriority="99" w:name="Table Colorful 3"/>
+    <w:lsdException w:uiPriority="99" w:name="Table Columns 1"/>
+    <w:lsdException w:uiPriority="99" w:name="Table Columns 2"/>
+    <w:lsdException w:uiPriority="99" w:name="Table Columns 3"/>
+    <w:lsdException w:uiPriority="99" w:name="Table Columns 4"/>
+    <w:lsdException w:uiPriority="99" w:name="Table Columns 5"/>
+    <w:lsdException w:uiPriority="99" w:name="Table Grid 1"/>
+    <w:lsdException w:uiPriority="99" w:name="Table Grid 2"/>
+    <w:lsdException w:uiPriority="99" w:name="Table Grid 3"/>
+    <w:lsdException w:uiPriority="99" w:name="Table Grid 4"/>
+    <w:lsdException w:uiPriority="99" w:name="Table Grid 5"/>
+    <w:lsdException w:uiPriority="99" w:name="Table Grid 6"/>
+    <w:lsdException w:uiPriority="99" w:name="Table Grid 7"/>
+    <w:lsdException w:uiPriority="99" w:name="Table Grid 8"/>
+    <w:lsdException w:uiPriority="99" w:name="Table List 1"/>
+    <w:lsdException w:uiPriority="99" w:name="Table List 2"/>
+    <w:lsdException w:uiPriority="99" w:name="Table List 3"/>
+    <w:lsdException w:uiPriority="99" w:name="Table List 4"/>
+    <w:lsdException w:uiPriority="99" w:name="Table List 5"/>
+    <w:lsdException w:uiPriority="99" w:name="Table List 6"/>
+    <w:lsdException w:uiPriority="99" w:name="Table List 7"/>
+    <w:lsdException w:uiPriority="99" w:name="Table List 8"/>
+    <w:lsdException w:uiPriority="99" w:name="Table 3D effects 1"/>
+    <w:lsdException w:uiPriority="99" w:name="Table 3D effects 2"/>
+    <w:lsdException w:uiPriority="99" w:name="Table 3D effects 3"/>
+    <w:lsdException w:uiPriority="99" w:name="Table Contemporary"/>
+    <w:lsdException w:uiPriority="99" w:name="Table Elegant"/>
+    <w:lsdException w:uiPriority="99" w:name="Table Professional"/>
+    <w:lsdException w:uiPriority="99" w:name="Table Subtle 1"/>
+    <w:lsdException w:uiPriority="99" w:name="Table Subtle 2"/>
+    <w:lsdException w:uiPriority="99" w:name="Table Web 1"/>
+    <w:lsdException w:uiPriority="99" w:name="Table Web 2"/>
+    <w:lsdException w:uiPriority="99" w:name="Table Web 3"/>
+    <w:lsdException w:uiPriority="99" w:name="Balloon Text"/>
+    <w:lsdException w:unhideWhenUsed="0" w:uiPriority="39" w:semiHidden="0" w:name="Table Grid"/>
+    <w:lsdException w:uiPriority="99" w:name="Table Theme"/>
+    <w:lsdException w:unhideWhenUsed="0" w:uiPriority="60" w:semiHidden="0" w:name="Light Shading"/>
+    <w:lsdException w:unhideWhenUsed="0" w:uiPriority="61" w:semiHidden="0" w:name="Light List"/>
+    <w:lsdException w:unhideWhenUsed="0" w:uiPriority="62" w:semiHidden="0" w:name="Light Grid"/>
+    <w:lsdException w:unhideWhenUsed="0" w:uiPriority="63" w:semiHidden="0" w:name="Medium Shading 1"/>
+    <w:lsdException w:unhideWhenUsed="0" w:uiPriority="64" w:semiHidden="0" w:name="Medium Shading 2"/>
+    <w:lsdException w:unhideWhenUsed="0" w:uiPriority="65" w:semiHidden="0" w:name="Medium List 1"/>
+    <w:lsdException w:unhideWhenUsed="0" w:uiPriority="66" w:semiHidden="0" w:name="Medium List 2"/>
+    <w:lsdException w:unhideWhenUsed="0" w:uiPriority="67" w:semiHidden="0" w:name="Medium Grid 1"/>
+    <w:lsdException w:unhideWhenUsed="0" w:uiPriority="68" w:semiHidden="0" w:name="Medium Grid 2"/>
+    <w:lsdException w:unhideWhenUsed="0" w:uiPriority="69" w:semiHidden="0" w:name="Medium Grid 3"/>
+    <w:lsdException w:unhideWhenUsed="0" w:uiPriority="70" w:semiHidden="0" w:name="Dark List"/>
+    <w:lsdException w:unhideWhenUsed="0" w:uiPriority="71" w:semiHidden="0" w:name="Colorful Shading"/>
+    <w:lsdException w:unhideWhenUsed="0" w:uiPriority="72" w:semiHidden="0" w:name="Colorful List"/>
+    <w:lsdException w:unhideWhenUsed="0" w:uiPriority="73" w:semiHidden="0" w:name="Colorful Grid"/>
+    <w:lsdException w:unhideWhenUsed="0" w:uiPriority="60" w:semiHidden="0" w:name="Light Shading Accent 1"/>
+    <w:lsdException w:unhideWhenUsed="0" w:uiPriority="61" w:semiHidden="0" w:name="Light List Accent 1"/>
+    <w:lsdException w:unhideWhenUsed="0" w:uiPriority="62" w:semiHidden="0" w:name="Light Grid Accent 1"/>
+    <w:lsdException w:unhideWhenUsed="0" w:uiPriority="63" w:semiHidden="0" w:name="Medium Shading 1 Accent 1"/>
+    <w:lsdException w:unhideWhenUsed="0" w:uiPriority="64" w:semiHidden="0" w:name="Medium Shading 2 Accent 1"/>
+    <w:lsdException w:unhideWhenUsed="0" w:uiPriority="65" w:semiHidden="0" w:name="Medium List 1 Accent 1"/>
+    <w:lsdException w:qFormat="1" w:unhideWhenUsed="0" w:uiPriority="34" w:semiHidden="0" w:name="List Paragraph"/>
+    <w:lsdException w:unhideWhenUsed="0" w:uiPriority="66" w:semiHidden="0" w:name="Medium List 2 Accent 1"/>
+    <w:lsdException w:unhideWhenUsed="0" w:uiPriority="67" w:semiHidden="0" w:name="Medium Grid 1 Accent 1"/>
+    <w:lsdException w:unhideWhenUsed="0" w:uiPriority="68" w:semiHidden="0" w:name="Medium Grid 2 Accent 1"/>
+    <w:lsdException w:unhideWhenUsed="0" w:uiPriority="69" w:semiHidden="0" w:name="Medium Grid 3 Accent 1"/>
+    <w:lsdException w:unhideWhenUsed="0" w:uiPriority="70" w:semiHidden="0" w:name="Dark List Accent 1"/>
+    <w:lsdException w:unhideWhenUsed="0" w:uiPriority="71" w:semiHidden="0" w:name="Colorful Shading Accent 1"/>
+    <w:lsdException w:unhideWhenUsed="0" w:uiPriority="72" w:semiHidden="0" w:name="Colorful List Accent 1"/>
+    <w:lsdException w:unhideWhenUsed="0" w:uiPriority="73" w:semiHidden="0" w:name="Colorful Grid Accent 1"/>
+    <w:lsdException w:unhideWhenUsed="0" w:uiPriority="60" w:semiHidden="0" w:name="Light Shading Accent 2"/>
+    <w:lsdException w:unhideWhenUsed="0" w:uiPriority="61" w:semiHidden="0" w:name="Light List Accent 2"/>
+    <w:lsdException w:unhideWhenUsed="0" w:uiPriority="62" w:semiHidden="0" w:name="Light Grid Accent 2"/>
+    <w:lsdException w:unhideWhenUsed="0" w:uiPriority="63" w:semiHidden="0" w:name="Medium Shading 1 Accent 2"/>
+    <w:lsdException w:unhideWhenUsed="0" w:uiPriority="64" w:semiHidden="0" w:name="Medium Shading 2 Accent 2"/>
+    <w:lsdException w:unhideWhenUsed="0" w:uiPriority="65" w:semiHidden="0" w:name="Medium List 1 Accent 2"/>
+    <w:lsdException w:unhideWhenUsed="0" w:uiPriority="66" w:semiHidden="0" w:name="Medium List 2 Accent 2"/>
+    <w:lsdException w:unhideWhenUsed="0" w:uiPriority="67" w:semiHidden="0" w:name="Medium Grid 1 Accent 2"/>
+    <w:lsdException w:unhideWhenUsed="0" w:uiPriority="68" w:semiHidden="0" w:name="Medium Grid 2 Accent 2"/>
+    <w:lsdException w:unhideWhenUsed="0" w:uiPriority="69" w:semiHidden="0" w:name="Medium Grid 3 Accent 2"/>
+    <w:lsdException w:unhideWhenUsed="0" w:uiPriority="70" w:semiHidden="0" w:name="Dark List Accent 2"/>
+    <w:lsdException w:unhideWhenUsed="0" w:uiPriority="71" w:semiHidden="0" w:name="Colorful Shading Accent 2"/>
+    <w:lsdException w:unhideWhenUsed="0" w:uiPriority="72" w:semiHidden="0" w:name="Colorful List Accent 2"/>
+    <w:lsdException w:unhideWhenUsed="0" w:uiPriority="73" w:semiHidden="0" w:name="Colorful Grid Accent 2"/>
+    <w:lsdException w:unhideWhenUsed="0" w:uiPriority="60" w:semiHidden="0" w:name="Light Shading Accent 3"/>
+    <w:lsdException w:unhideWhenUsed="0" w:uiPriority="61" w:semiHidden="0" w:name="Light List Accent 3"/>
+    <w:lsdException w:unhideWhenUsed="0" w:uiPriority="62" w:semiHidden="0" w:name="Light Grid Accent 3"/>
+    <w:lsdException w:unhideWhenUsed="0" w:uiPriority="63" w:semiHidden="0" w:name="Medium Shading 1 Accent 3"/>
+    <w:lsdException w:unhideWhenUsed="0" w:uiPriority="64" w:semiHidden="0" w:name="Medium Shading 2 Accent 3"/>
+    <w:lsdException w:unhideWhenUsed="0" w:uiPriority="65" w:semiHidden="0" w:name="Medium List 1 Accent 3"/>
+    <w:lsdException w:unhideWhenUsed="0" w:uiPriority="66" w:semiHidden="0" w:name="Medium List 2 Accent 3"/>
+    <w:lsdException w:unhideWhenUsed="0" w:uiPriority="67" w:semiHidden="0" w:name="Medium Grid 1 Accent 3"/>
+    <w:lsdException w:unhideWhenUsed="0" w:uiPriority="68" w:semiHidden="0" w:name="Medium Grid 2 Accent 3"/>
+    <w:lsdException w:unhideWhenUsed="0" w:uiPriority="69" w:semiHidden="0" w:name="Medium Grid 3 Accent 3"/>
+    <w:lsdException w:unhideWhenUsed="0" w:uiPriority="70" w:semiHidden="0" w:name="Dark List Accent 3"/>
+    <w:lsdException w:unhideWhenUsed="0" w:uiPriority="71" w:semiHidden="0" w:name="Colorful Shading Accent 3"/>
+    <w:lsdException w:unhideWhenUsed="0" w:uiPriority="72" w:semiHidden="0" w:name="Colorful List Accent 3"/>
+    <w:lsdException w:unhideWhenUsed="0" w:uiPriority="73" w:semiHidden="0" w:name="Colorful Grid Accent 3"/>
+    <w:lsdException w:unhideWhenUsed="0" w:uiPriority="60" w:semiHidden="0" w:name="Light Shading Accent 4"/>
+    <w:lsdException w:unhideWhenUsed="0" w:uiPriority="61" w:semiHidden="0" w:name="Light List Accent 4"/>
+    <w:lsdException w:unhideWhenUsed="0" w:uiPriority="62" w:semiHidden="0" w:name="Light Grid Accent 4"/>
+    <w:lsdException w:unhideWhenUsed="0" w:uiPriority="63" w:semiHidden="0" w:name="Medium Shading 1 Accent 4"/>
+    <w:lsdException w:unhideWhenUsed="0" w:uiPriority="64" w:semiHidden="0" w:name="Medium Shading 2 Accent 4"/>
+    <w:lsdException w:unhideWhenUsed="0" w:uiPriority="65" w:semiHidden="0" w:name="Medium List 1 Accent 4"/>
+    <w:lsdException w:unhideWhenUsed="0" w:uiPriority="66" w:semiHidden="0" w:name="Medium List 2 Accent 4"/>
+    <w:lsdException w:unhideWhenUsed="0" w:uiPriority="67" w:semiHidden="0" w:name="Medium Grid 1 Accent 4"/>
+    <w:lsdException w:unhideWhenUsed="0" w:uiPriority="68" w:semiHidden="0" w:name="Medium Grid 2 Accent 4"/>
+    <w:lsdException w:unhideWhenUsed="0" w:uiPriority="69" w:semiHidden="0" w:name="Medium Grid 3 Accent 4"/>
+    <w:lsdException w:unhideWhenUsed="0" w:uiPriority="70" w:semiHidden="0" w:name="Dark List Accent 4"/>
+    <w:lsdException w:unhideWhenUsed="0" w:uiPriority="71" w:semiHidden="0" w:name="Colorful Shading Accent 4"/>
+    <w:lsdException w:unhideWhenUsed="0" w:uiPriority="72" w:semiHidden="0" w:name="Colorful List Accent 4"/>
+    <w:lsdException w:unhideWhenUsed="0" w:uiPriority="73" w:semiHidden="0" w:name="Colorful Grid Accent 4"/>
+    <w:lsdException w:unhideWhenUsed="0" w:uiPriority="60" w:semiHidden="0" w:name="Light Shading Accent 5"/>
+    <w:lsdException w:unhideWhenUsed="0" w:uiPriority="61" w:semiHidden="0" w:name="Light List Accent 5"/>
+    <w:lsdException w:unhideWhenUsed="0" w:uiPriority="62" w:semiHidden="0" w:name="Light Grid Accent 5"/>
+    <w:lsdException w:unhideWhenUsed="0" w:uiPriority="63" w:semiHidden="0" w:name="Medium Shading 1 Accent 5"/>
+    <w:lsdException w:unhideWhenUsed="0" w:uiPriority="64" w:semiHidden="0" w:name="Medium Shading 2 Accent 5"/>
+    <w:lsdException w:unhideWhenUsed="0" w:uiPriority="65" w:semiHidden="0" w:name="Medium List 1 Accent 5"/>
+    <w:lsdException w:unhideWhenUsed="0" w:uiPriority="66" w:semiHidden="0" w:name="Medium List 2 Accent 5"/>
+    <w:lsdException w:unhideWhenUsed="0" w:uiPriority="67" w:semiHidden="0" w:name="Medium Grid 1 Accent 5"/>
+    <w:lsdException w:unhideWhenUsed="0" w:uiPriority="68" w:semiHidden="0" w:name="Medium Grid 2 Accent 5"/>
+    <w:lsdException w:unhideWhenUsed="0" w:uiPriority="69" w:semiHidden="0" w:name="Medium Grid 3 Accent 5"/>
+    <w:lsdException w:unhideWhenUsed="0" w:uiPriority="70" w:semiHidden="0" w:name="Dark List Accent 5"/>
+    <w:lsdException w:unhideWhenUsed="0" w:uiPriority="71" w:semiHidden="0" w:name="Colorful Shading Accent 5"/>
+    <w:lsdException w:unhideWhenUsed="0" w:uiPriority="72" w:semiHidden="0" w:name="Colorful List Accent 5"/>
+    <w:lsdException w:unhideWhenUsed="0" w:uiPriority="73" w:semiHidden="0" w:name="Colorful Grid Accent 5"/>
+    <w:lsdException w:unhideWhenUsed="0" w:uiPriority="60" w:semiHidden="0" w:name="Light Shading Accent 6"/>
+    <w:lsdException w:unhideWhenUsed="0" w:uiPriority="61" w:semiHidden="0" w:name="Light List Accent 6"/>
+    <w:lsdException w:unhideWhenUsed="0" w:uiPriority="62" w:semiHidden="0" w:name="Light Grid Accent 6"/>
+    <w:lsdException w:unhideWhenUsed="0" w:uiPriority="63" w:semiHidden="0" w:name="Medium Shading 1 Accent 6"/>
+    <w:lsdException w:unhideWhenUsed="0" w:uiPriority="64" w:semiHidden="0" w:name="Medium Shading 2 Accent 6"/>
+    <w:lsdException w:unhideWhenUsed="0" w:uiPriority="65" w:semiHidden="0" w:name="Medium List 1 Accent 6"/>
+    <w:lsdException w:unhideWhenUsed="0" w:uiPriority="66" w:semiHidden="0" w:name="Medium List 2 Accent 6"/>
+    <w:lsdException w:unhideWhenUsed="0" w:uiPriority="67" w:semiHidden="0" w:name="Medium Grid 1 Accent 6"/>
+    <w:lsdException w:unhideWhenUsed="0" w:uiPriority="68" w:semiHidden="0" w:name="Medium Grid 2 Accent 6"/>
+    <w:lsdException w:unhideWhenUsed="0" w:uiPriority="69" w:semiHidden="0" w:name="Medium Grid 3 Accent 6"/>
+    <w:lsdException w:unhideWhenUsed="0" w:uiPriority="70" w:semiHidden="0" w:name="Dark List Accent 6"/>
+    <w:lsdException w:unhideWhenUsed="0" w:uiPriority="71" w:semiHidden="0" w:name="Colorful Shading Accent 6"/>
+    <w:lsdException w:unhideWhenUsed="0" w:uiPriority="72" w:semiHidden="0" w:name="Colorful List Accent 6"/>
+    <w:lsdException w:unhideWhenUsed="0" w:uiPriority="73" w:semiHidden="0" w:name="Colorful Grid Accent 6"/>
   </w:latentStyles>
-  <w:style w:type="paragraph" w:default="1" w:styleId="a">
+  <w:style w:type="paragraph" w:default="1" w:styleId="1">
     <w:name w:val="Normal"/>
     <w:qFormat/>
-    <w:rsid w:val="00B23227"/>
+    <w:uiPriority w:val="0"/>
     <w:pPr>
       <w:widowControl w:val="0"/>
       <w:jc w:val="both"/>
     </w:pPr>
     <w:rPr>
-      <w:rFonts w:ascii="Times New Roman" w:eastAsia="宋体" w:hAnsi="Times New Roman" w:cs="Times New Roman"/>
+      <w:rFonts w:ascii="Times New Roman" w:hAnsi="Times New Roman" w:eastAsia="宋体" w:cs="Times New Roman"/>
+      <w:kern w:val="2"/>
+      <w:sz w:val="21"/>
       <w:szCs w:val="24"/>
+      <w:lang w:val="en-US" w:eastAsia="zh-CN" w:bidi="ar-SA"/>
     </w:rPr>
   </w:style>
-  <w:style w:type="character" w:default="1" w:styleId="a0">
+  <w:style w:type="character" w:default="1" w:styleId="6">
     <w:name w:val="Default Paragraph Font"/>
-    <w:uiPriority w:val="1"/>
     <w:semiHidden/>
     <w:unhideWhenUsed/>
+    <w:qFormat/>
+    <w:uiPriority w:val="1"/>
   </w:style>
-  <w:style w:type="table" w:default="1" w:styleId="a1">
+  <w:style w:type="table" w:default="1" w:styleId="5">
     <w:name w:val="Normal Table"/>
-    <w:uiPriority w:val="99"/>
     <w:semiHidden/>
     <w:unhideWhenUsed/>
+    <w:qFormat/>
+    <w:uiPriority w:val="99"/>
     <w:tblPr>
-      <w:tblInd w:w="0" w:type="dxa"/>
       <w:tblCellMar>
         <w:top w:w="0" w:type="dxa"/>
         <w:left w:w="108" w:type="dxa"/>
@@ -5349,17 +4645,24 @@
       </w:tblCellMar>
     </w:tblPr>
   </w:style>
-  <w:style w:type="numbering" w:default="1" w:styleId="a2">
-    <w:name w:val="No List"/>
-    <w:uiPriority w:val="99"/>
+  <w:style w:type="paragraph" w:styleId="2">
+    <w:name w:val="Balloon Text"/>
+    <w:basedOn w:val="1"/>
+    <w:link w:val="11"/>
     <w:semiHidden/>
     <w:unhideWhenUsed/>
+    <w:uiPriority w:val="99"/>
+    <w:rPr>
+      <w:sz w:val="18"/>
+      <w:szCs w:val="18"/>
+    </w:rPr>
   </w:style>
-  <w:style w:type="paragraph" w:styleId="a3">
+  <w:style w:type="paragraph" w:styleId="3">
     <w:name w:val="footer"/>
-    <w:basedOn w:val="a"/>
-    <w:link w:val="a4"/>
-    <w:rsid w:val="00B23227"/>
+    <w:basedOn w:val="1"/>
+    <w:link w:val="9"/>
+    <w:qFormat/>
+    <w:uiPriority w:val="0"/>
     <w:pPr>
       <w:tabs>
         <w:tab w:val="center" w:pos="4153"/>
@@ -5373,40 +4676,16 @@
       <w:szCs w:val="18"/>
     </w:rPr>
   </w:style>
-  <w:style w:type="character" w:customStyle="1" w:styleId="a4">
-    <w:name w:val="页脚 字符"/>
-    <w:basedOn w:val="a0"/>
-    <w:link w:val="a3"/>
-    <w:rsid w:val="00B23227"/>
-    <w:rPr>
-      <w:rFonts w:ascii="Times New Roman" w:eastAsia="宋体" w:hAnsi="Times New Roman" w:cs="Times New Roman"/>
-      <w:sz w:val="18"/>
-      <w:szCs w:val="18"/>
-    </w:rPr>
-  </w:style>
-  <w:style w:type="character" w:styleId="a5">
-    <w:name w:val="page number"/>
-    <w:basedOn w:val="a0"/>
-    <w:rsid w:val="00B23227"/>
-  </w:style>
-  <w:style w:type="character" w:styleId="a6">
-    <w:name w:val="Hyperlink"/>
-    <w:rsid w:val="00B23227"/>
-    <w:rPr>
-      <w:color w:val="0000FF"/>
-      <w:u w:val="single"/>
-    </w:rPr>
-  </w:style>
-  <w:style w:type="paragraph" w:styleId="a7">
+  <w:style w:type="paragraph" w:styleId="4">
     <w:name w:val="header"/>
-    <w:basedOn w:val="a"/>
-    <w:link w:val="a8"/>
+    <w:basedOn w:val="1"/>
+    <w:link w:val="10"/>
+    <w:unhideWhenUsed/>
+    <w:qFormat/>
     <w:uiPriority w:val="99"/>
-    <w:unhideWhenUsed/>
-    <w:rsid w:val="007E688D"/>
     <w:pPr>
       <w:pBdr>
-        <w:bottom w:val="single" w:sz="6" w:space="1" w:color="auto"/>
+        <w:bottom w:val="single" w:color="auto" w:sz="6" w:space="1"/>
       </w:pBdr>
       <w:tabs>
         <w:tab w:val="center" w:pos="4153"/>
@@ -5420,52 +4699,65 @@
       <w:szCs w:val="18"/>
     </w:rPr>
   </w:style>
-  <w:style w:type="character" w:customStyle="1" w:styleId="a8">
-    <w:name w:val="页眉 字符"/>
-    <w:basedOn w:val="a0"/>
-    <w:link w:val="a7"/>
-    <w:uiPriority w:val="99"/>
-    <w:rsid w:val="007E688D"/>
+  <w:style w:type="character" w:styleId="7">
+    <w:name w:val="page number"/>
+    <w:basedOn w:val="6"/>
+    <w:qFormat/>
+    <w:uiPriority w:val="0"/>
+  </w:style>
+  <w:style w:type="character" w:styleId="8">
+    <w:name w:val="Hyperlink"/>
+    <w:qFormat/>
+    <w:uiPriority w:val="0"/>
     <w:rPr>
-      <w:rFonts w:ascii="Times New Roman" w:eastAsia="宋体" w:hAnsi="Times New Roman" w:cs="Times New Roman"/>
+      <w:color w:val="0000FF"/>
+      <w:u w:val="single"/>
+    </w:rPr>
+  </w:style>
+  <w:style w:type="character" w:customStyle="1" w:styleId="9">
+    <w:name w:val="页脚 字符"/>
+    <w:basedOn w:val="6"/>
+    <w:link w:val="3"/>
+    <w:qFormat/>
+    <w:uiPriority w:val="0"/>
+    <w:rPr>
+      <w:rFonts w:ascii="Times New Roman" w:hAnsi="Times New Roman" w:eastAsia="宋体" w:cs="Times New Roman"/>
       <w:sz w:val="18"/>
       <w:szCs w:val="18"/>
     </w:rPr>
   </w:style>
-  <w:style w:type="paragraph" w:styleId="a9">
-    <w:name w:val="Balloon Text"/>
-    <w:basedOn w:val="a"/>
-    <w:link w:val="aa"/>
+  <w:style w:type="character" w:customStyle="1" w:styleId="10">
+    <w:name w:val="页眉 字符"/>
+    <w:basedOn w:val="6"/>
+    <w:link w:val="4"/>
+    <w:qFormat/>
     <w:uiPriority w:val="99"/>
-    <w:semiHidden/>
-    <w:unhideWhenUsed/>
-    <w:rsid w:val="006F7416"/>
     <w:rPr>
+      <w:rFonts w:ascii="Times New Roman" w:hAnsi="Times New Roman" w:eastAsia="宋体" w:cs="Times New Roman"/>
       <w:sz w:val="18"/>
       <w:szCs w:val="18"/>
     </w:rPr>
   </w:style>
-  <w:style w:type="character" w:customStyle="1" w:styleId="aa">
+  <w:style w:type="character" w:customStyle="1" w:styleId="11">
     <w:name w:val="批注框文本 字符"/>
-    <w:basedOn w:val="a0"/>
-    <w:link w:val="a9"/>
+    <w:basedOn w:val="6"/>
+    <w:link w:val="2"/>
+    <w:semiHidden/>
+    <w:qFormat/>
     <w:uiPriority w:val="99"/>
-    <w:semiHidden/>
-    <w:rsid w:val="006F7416"/>
     <w:rPr>
-      <w:rFonts w:ascii="Times New Roman" w:eastAsia="宋体" w:hAnsi="Times New Roman" w:cs="Times New Roman"/>
+      <w:rFonts w:ascii="Times New Roman" w:hAnsi="Times New Roman" w:eastAsia="宋体" w:cs="Times New Roman"/>
       <w:sz w:val="18"/>
       <w:szCs w:val="18"/>
     </w:rPr>
   </w:style>
-  <w:style w:type="paragraph" w:styleId="ab">
+  <w:style w:type="paragraph" w:styleId="12">
     <w:name w:val="List Paragraph"/>
-    <w:basedOn w:val="a"/>
+    <w:basedOn w:val="1"/>
+    <w:qFormat/>
     <w:uiPriority w:val="34"/>
-    <w:qFormat/>
-    <w:rsid w:val="00966C04"/>
     <w:pPr>
-      <w:ind w:firstLineChars="200" w:firstLine="420"/>
+      <w:ind w:firstLine="420" w:firstLineChars="200"/>
     </w:pPr>
   </w:style>
 </w:styles>
@@ -5514,7 +4806,7 @@
     </a:clrScheme>
     <a:fontScheme name="Office">
       <a:majorFont>
-        <a:latin typeface="等线 Light" panose="020F0302020204030204"/>
+        <a:latin typeface="等线 Light"/>
         <a:ea typeface=""/>
         <a:cs typeface=""/>
         <a:font script="Jpan" typeface="游ゴシック Light"/>
@@ -5549,7 +4841,7 @@
         <a:font script="Geor" typeface="Sylfaen"/>
       </a:majorFont>
       <a:minorFont>
-        <a:latin typeface="等线" panose="020F0502020204030204"/>
+        <a:latin typeface="等线"/>
         <a:ea typeface=""/>
         <a:cs typeface=""/>
         <a:font script="Jpan" typeface="游明朝"/>
@@ -5723,12 +5015,6 @@
     </a:fmtScheme>
   </a:themeElements>
   <a:objectDefaults/>
-  <a:extraClrSchemeLst/>
-  <a:extLst>
-    <a:ext uri="{05A4C25C-085E-4340-85A3-A5531E510DB2}">
-      <thm15:themeFamily xmlns:thm15="http://schemas.microsoft.com/office/thememl/2012/main" name="Office Theme" id="{62F939B6-93AF-4DB8-9C6B-D6C7DFDC589F}" vid="{4A3C46E8-61CC-4603-A589-7422A47A8E4A}"/>
-    </a:ext>
-  </a:extLst>
 </a:theme>
 </file>
 
@@ -5738,8 +5024,6 @@
 
 <file path=customXml/itemProps1.xml><?xml version="1.0" encoding="utf-8"?>
 <ds:datastoreItem xmlns:ds="http://schemas.openxmlformats.org/officeDocument/2006/customXml" ds:itemID="{C726BB8F-1983-49D0-BF91-1CA53B0B1793}">
-  <ds:schemaRefs>
-    <ds:schemaRef ds:uri="http://schemas.openxmlformats.org/officeDocument/2006/bibliography"/>
-  </ds:schemaRefs>
+  <ds:schemaRefs/>
 </ds:datastoreItem>
 </file>
</xml_diff>

<commit_message>
commit for B2 branch
</commit_message>
<xml_diff>
--- a/附件2-3：“校长杯”创意竞赛项目申报书.docx(2).docx
+++ b/附件2-3：“校长杯”创意竞赛项目申报书.docx(2).docx
@@ -51,7 +51,7 @@
           <w:u w:val="single"/>
           <w:lang w:val="en-US" w:eastAsia="zh-CN"/>
         </w:rPr>
-        <w:t>注释：进行修改</w:t>
+        <w:t>注释：进行修改B2</w:t>
       </w:r>
       <w:bookmarkStart w:id="1" w:name="_GoBack"/>
       <w:bookmarkEnd w:id="1"/>
@@ -4504,7 +4504,7 @@
     <w:lsdException w:uiPriority="99" w:name="Table Web 1"/>
     <w:lsdException w:uiPriority="99" w:name="Table Web 2"/>
     <w:lsdException w:uiPriority="99" w:name="Table Web 3"/>
-    <w:lsdException w:uiPriority="99" w:name="Balloon Text"/>
+    <w:lsdException w:qFormat="1" w:uiPriority="99" w:name="Balloon Text"/>
     <w:lsdException w:unhideWhenUsed="0" w:uiPriority="39" w:semiHidden="0" w:name="Table Grid"/>
     <w:lsdException w:uiPriority="99" w:name="Table Theme"/>
     <w:lsdException w:unhideWhenUsed="0" w:uiPriority="60" w:semiHidden="0" w:name="Light Shading"/>
@@ -4651,6 +4651,7 @@
     <w:link w:val="11"/>
     <w:semiHidden/>
     <w:unhideWhenUsed/>
+    <w:qFormat/>
     <w:uiPriority w:val="99"/>
     <w:rPr>
       <w:sz w:val="18"/>

</xml_diff>